<commit_message>
Progress Report July 3
</commit_message>
<xml_diff>
--- a/Progress Reports/Project Status Report - July 3.docx
+++ b/Progress Reports/Project Status Report - July 3.docx
@@ -1,6 +1,6 @@
 
 <file path=word/document.xml><?xml version="1.0" encoding="utf-8"?>
-<w:document xmlns:wpc="http://schemas.microsoft.com/office/word/2010/wordprocessingCanvas" xmlns:cx="http://schemas.microsoft.com/office/drawing/2014/chartex" xmlns:mc="http://schemas.openxmlformats.org/markup-compatibility/2006" xmlns:o="urn:schemas-microsoft-com:office:office" xmlns:r="http://schemas.openxmlformats.org/officeDocument/2006/relationships" xmlns:m="http://schemas.openxmlformats.org/officeDocument/2006/math" xmlns:v="urn:schemas-microsoft-com:vml" xmlns:wp14="http://schemas.microsoft.com/office/word/2010/wordprocessingDrawing" xmlns:wp="http://schemas.openxmlformats.org/drawingml/2006/wordprocessingDrawing" xmlns:w10="urn:schemas-microsoft-com:office:word" xmlns:w="http://schemas.openxmlformats.org/wordprocessingml/2006/main" xmlns:w14="http://schemas.microsoft.com/office/word/2010/wordml" xmlns:w15="http://schemas.microsoft.com/office/word/2012/wordml" xmlns:w16se="http://schemas.microsoft.com/office/word/2015/wordml/symex" xmlns:wpg="http://schemas.microsoft.com/office/word/2010/wordprocessingGroup" xmlns:wpi="http://schemas.microsoft.com/office/word/2010/wordprocessingInk" xmlns:wne="http://schemas.microsoft.com/office/word/2006/wordml" xmlns:wps="http://schemas.microsoft.com/office/word/2010/wordprocessingShape" mc:Ignorable="w14 w15 w16se wp14">
+<w:document xmlns:wpc="http://schemas.microsoft.com/office/word/2010/wordprocessingCanvas" xmlns:cx="http://schemas.microsoft.com/office/drawing/2014/chartex" xmlns:cx1="http://schemas.microsoft.com/office/drawing/2015/9/8/chartex" xmlns:cx2="http://schemas.microsoft.com/office/drawing/2015/10/21/chartex" xmlns:cx3="http://schemas.microsoft.com/office/drawing/2016/5/9/chartex" xmlns:cx4="http://schemas.microsoft.com/office/drawing/2016/5/10/chartex" xmlns:cx5="http://schemas.microsoft.com/office/drawing/2016/5/11/chartex" xmlns:mc="http://schemas.openxmlformats.org/markup-compatibility/2006" xmlns:o="urn:schemas-microsoft-com:office:office" xmlns:r="http://schemas.openxmlformats.org/officeDocument/2006/relationships" xmlns:m="http://schemas.openxmlformats.org/officeDocument/2006/math" xmlns:v="urn:schemas-microsoft-com:vml" xmlns:wp14="http://schemas.microsoft.com/office/word/2010/wordprocessingDrawing" xmlns:wp="http://schemas.openxmlformats.org/drawingml/2006/wordprocessingDrawing" xmlns:w10="urn:schemas-microsoft-com:office:word" xmlns:w="http://schemas.openxmlformats.org/wordprocessingml/2006/main" xmlns:w14="http://schemas.microsoft.com/office/word/2010/wordml" xmlns:w15="http://schemas.microsoft.com/office/word/2012/wordml" xmlns:w16se="http://schemas.microsoft.com/office/word/2015/wordml/symex" xmlns:wpg="http://schemas.microsoft.com/office/word/2010/wordprocessingGroup" xmlns:wpi="http://schemas.microsoft.com/office/word/2010/wordprocessingInk" xmlns:wne="http://schemas.microsoft.com/office/word/2006/wordml" xmlns:wps="http://schemas.microsoft.com/office/word/2010/wordprocessingShape" mc:Ignorable="w14 w15 w16se wp14">
   <w:body>
     <w:p>
       <w:pPr>
@@ -19,6 +19,7 @@
           <w:noProof/>
           <w:sz w:val="24"/>
           <w:szCs w:val="24"/>
+          <w:lang w:val="en-PH" w:eastAsia="en-PH"/>
         </w:rPr>
         <w:drawing>
           <wp:inline distT="0" distB="0" distL="0" distR="0">
@@ -122,7 +123,7 @@
             <v:path o:extrusionok="f" gradientshapeok="t" o:connecttype="rect"/>
             <o:lock v:ext="edit" aspectratio="t"/>
           </v:shapetype>
-          <v:shape id="_x0000_i1025" type="#_x0000_t75" style="width:6in;height:7.2pt" o:hrpct="0" o:hralign="center" o:hr="t">
+          <v:shape id="_x0000_i1043" type="#_x0000_t75" style="width:6in;height:7.2pt" o:hrpct="0" o:hralign="center" o:hr="t">
             <v:imagedata r:id="rId8" o:title="BD10290_"/>
           </v:shape>
         </w:pict>
@@ -346,7 +347,7 @@
       </w:pPr>
       <w:r>
         <w:pict>
-          <v:shape id="_x0000_i1026" type="#_x0000_t75" style="width:6in;height:7.2pt" o:hrpct="0" o:hralign="center" o:hr="t">
+          <v:shape id="_x0000_i1044" type="#_x0000_t75" style="width:6in;height:7.2pt" o:hrpct="0" o:hralign="center" o:hr="t">
             <v:imagedata r:id="rId8" o:title="BD10290_"/>
           </v:shape>
         </w:pict>
@@ -1060,23 +1061,7 @@
                 <w:rFonts w:cs="Arial"/>
                 <w:sz w:val="20"/>
               </w:rPr>
-              <w:t xml:space="preserve">Joey </w:t>
-            </w:r>
-            <w:proofErr w:type="spellStart"/>
-            <w:r>
-              <w:rPr>
-                <w:rFonts w:cs="Arial"/>
-                <w:sz w:val="20"/>
-              </w:rPr>
-              <w:t>Dela</w:t>
-            </w:r>
-            <w:proofErr w:type="spellEnd"/>
-            <w:r>
-              <w:rPr>
-                <w:rFonts w:cs="Arial"/>
-                <w:sz w:val="20"/>
-              </w:rPr>
-              <w:t xml:space="preserve"> Cruz </w:t>
+              <w:t xml:space="preserve">Joey Dela Cruz </w:t>
             </w:r>
           </w:p>
         </w:tc>
@@ -1171,23 +1156,7 @@
                 <w:rFonts w:cs="Arial"/>
                 <w:sz w:val="20"/>
               </w:rPr>
-              <w:t xml:space="preserve">Joey </w:t>
-            </w:r>
-            <w:proofErr w:type="spellStart"/>
-            <w:r>
-              <w:rPr>
-                <w:rFonts w:cs="Arial"/>
-                <w:sz w:val="20"/>
-              </w:rPr>
-              <w:t>Dela</w:t>
-            </w:r>
-            <w:proofErr w:type="spellEnd"/>
-            <w:r>
-              <w:rPr>
-                <w:rFonts w:cs="Arial"/>
-                <w:sz w:val="20"/>
-              </w:rPr>
-              <w:t xml:space="preserve"> Cruz</w:t>
+              <w:t>Joey Dela Cruz</w:t>
             </w:r>
           </w:p>
         </w:tc>
@@ -1293,6 +1262,13 @@
                 <w:sz w:val="20"/>
               </w:rPr>
             </w:pPr>
+            <w:r>
+              <w:rPr>
+                <w:rFonts w:cs="Arial"/>
+                <w:sz w:val="20"/>
+              </w:rPr>
+              <w:t xml:space="preserve">Initial Activity Diagram, Deployment Diagram, &amp; Object Diagram </w:t>
+            </w:r>
           </w:p>
         </w:tc>
       </w:tr>
@@ -2185,7 +2161,7 @@
       </w:pPr>
       <w:r>
         <w:pict>
-          <v:shape id="_x0000_i1027" type="#_x0000_t75" style="width:6in;height:7.2pt" o:hrpct="0" o:hralign="center" o:hr="t">
+          <v:shape id="_x0000_i1045" type="#_x0000_t75" style="width:6in;height:7.2pt" o:hrpct="0" o:hralign="center" o:hr="t">
             <v:imagedata r:id="rId8" o:title="BD10290_"/>
           </v:shape>
         </w:pict>
@@ -2280,7 +2256,6 @@
       </w:r>
       <w:bookmarkEnd w:id="22"/>
     </w:p>
-    <w:bookmarkStart w:id="23" w:name="Text3"/>
     <w:p>
       <w:pPr>
         <w:pStyle w:val="SectionedBullet"/>
@@ -2304,63 +2279,8 @@
           <w:sz w:val="20"/>
           <w:szCs w:val="20"/>
         </w:rPr>
-        <w:fldChar w:fldCharType="begin">
-          <w:ffData>
-            <w:name w:val="Text3"/>
-            <w:enabled/>
-            <w:calcOnExit w:val="0"/>
-            <w:textInput>
-              <w:default w:val="[Status of the Project]"/>
-            </w:textInput>
-          </w:ffData>
-        </w:fldChar>
-      </w:r>
-      <w:r>
-        <w:rPr>
-          <w:rFonts w:ascii="Arial" w:hAnsi="Arial" w:cs="Arial"/>
-          <w:color w:val="000000"/>
-          <w:sz w:val="20"/>
-          <w:szCs w:val="20"/>
-        </w:rPr>
-        <w:instrText xml:space="preserve"> FORMTEXT </w:instrText>
-      </w:r>
-      <w:r>
-        <w:rPr>
-          <w:rFonts w:ascii="Arial" w:hAnsi="Arial" w:cs="Arial"/>
-          <w:color w:val="000000"/>
-          <w:sz w:val="20"/>
-          <w:szCs w:val="20"/>
-        </w:rPr>
-      </w:r>
-      <w:r>
-        <w:rPr>
-          <w:rFonts w:ascii="Arial" w:hAnsi="Arial" w:cs="Arial"/>
-          <w:color w:val="000000"/>
-          <w:sz w:val="20"/>
-          <w:szCs w:val="20"/>
-        </w:rPr>
-        <w:fldChar w:fldCharType="separate"/>
-      </w:r>
-      <w:r>
-        <w:rPr>
-          <w:rFonts w:ascii="Arial" w:hAnsi="Arial" w:cs="Arial"/>
-          <w:noProof/>
-          <w:color w:val="000000"/>
-          <w:sz w:val="20"/>
-          <w:szCs w:val="20"/>
-        </w:rPr>
-        <w:t>[Status of the Project]</w:t>
-      </w:r>
-      <w:r>
-        <w:rPr>
-          <w:rFonts w:ascii="Arial" w:hAnsi="Arial" w:cs="Arial"/>
-          <w:color w:val="000000"/>
-          <w:sz w:val="20"/>
-          <w:szCs w:val="20"/>
-        </w:rPr>
-        <w:fldChar w:fldCharType="end"/>
-      </w:r>
-      <w:bookmarkEnd w:id="23"/>
+        <w:t xml:space="preserve">Status of the Project </w:t>
+      </w:r>
     </w:p>
     <w:p>
       <w:pPr>
@@ -2389,7 +2309,7 @@
         <w:t>This research aims identify and solve the problems encountered by a palmar hyperhidrosis patient when using his smartphone.</w:t>
       </w:r>
     </w:p>
-    <w:bookmarkStart w:id="24" w:name="Text5"/>
+    <w:bookmarkStart w:id="23" w:name="Text5"/>
     <w:p>
       <w:pPr>
         <w:pStyle w:val="SectionedBullet"/>
@@ -2465,9 +2385,9 @@
         </w:rPr>
         <w:fldChar w:fldCharType="end"/>
       </w:r>
-      <w:bookmarkEnd w:id="24"/>
+      <w:bookmarkEnd w:id="23"/>
     </w:p>
-    <w:bookmarkStart w:id="25" w:name="Text6"/>
+    <w:bookmarkStart w:id="24" w:name="Text6"/>
     <w:p>
       <w:pPr>
         <w:pStyle w:val="SectionedBullet"/>
@@ -2543,9 +2463,9 @@
         </w:rPr>
         <w:fldChar w:fldCharType="end"/>
       </w:r>
-      <w:bookmarkEnd w:id="25"/>
+      <w:bookmarkEnd w:id="24"/>
     </w:p>
-    <w:bookmarkStart w:id="26" w:name="Text7"/>
+    <w:bookmarkStart w:id="25" w:name="Text7"/>
     <w:p>
       <w:pPr>
         <w:pStyle w:val="SectionedBullet"/>
@@ -2625,9 +2545,9 @@
         </w:rPr>
         <w:fldChar w:fldCharType="end"/>
       </w:r>
-      <w:bookmarkEnd w:id="26"/>
+      <w:bookmarkEnd w:id="25"/>
     </w:p>
-    <w:bookmarkStart w:id="27" w:name="Text8"/>
+    <w:bookmarkStart w:id="26" w:name="Text8"/>
     <w:p>
       <w:pPr>
         <w:pStyle w:val="SectionedBullet"/>
@@ -2707,7 +2627,7 @@
         </w:rPr>
         <w:fldChar w:fldCharType="end"/>
       </w:r>
-      <w:bookmarkEnd w:id="27"/>
+      <w:bookmarkEnd w:id="26"/>
     </w:p>
     <w:p>
       <w:pPr>
@@ -2742,7 +2662,7 @@
         <w:t xml:space="preserve"> </w:t>
       </w:r>
     </w:p>
-    <w:bookmarkStart w:id="28" w:name="Text10"/>
+    <w:bookmarkStart w:id="27" w:name="Text10"/>
     <w:p>
       <w:pPr>
         <w:pStyle w:val="SectionedBullet"/>
@@ -2822,18 +2742,18 @@
         </w:rPr>
         <w:fldChar w:fldCharType="end"/>
       </w:r>
-      <w:bookmarkEnd w:id="28"/>
+      <w:bookmarkEnd w:id="27"/>
     </w:p>
     <w:p>
       <w:pPr>
         <w:pStyle w:val="Heading2"/>
         <w:spacing w:before="480" w:after="240"/>
       </w:pPr>
-      <w:bookmarkStart w:id="29" w:name="_Toc77392560"/>
+      <w:bookmarkStart w:id="28" w:name="_Toc77392560"/>
       <w:r>
         <w:t>Project Status Report Template</w:t>
       </w:r>
-      <w:bookmarkEnd w:id="29"/>
+      <w:bookmarkEnd w:id="28"/>
     </w:p>
     <w:tbl>
       <w:tblPr>
@@ -3081,7 +3001,7 @@
               <w:t>Project Summary:</w:t>
             </w:r>
           </w:p>
-          <w:bookmarkStart w:id="30" w:name="Text12"/>
+          <w:bookmarkStart w:id="29" w:name="Text12"/>
           <w:p>
             <w:pPr>
               <w:pStyle w:val="StyleTableHeader10pt"/>
@@ -3142,7 +3062,7 @@
               </w:rPr>
               <w:fldChar w:fldCharType="end"/>
             </w:r>
-            <w:bookmarkEnd w:id="30"/>
+            <w:bookmarkEnd w:id="29"/>
           </w:p>
         </w:tc>
       </w:tr>
@@ -3337,6 +3257,7 @@
                   </w:r>
                 </w:p>
               </w:tc>
+              <w:bookmarkStart w:id="30" w:name="_GoBack"/>
               <w:tc>
                 <w:tcPr>
                   <w:tcW w:w="2557" w:type="dxa"/>
@@ -3350,20 +3271,12 @@
                     <w:fldChar w:fldCharType="begin"/>
                   </w:r>
                   <w:r>
-                    <w:instrText xml:space="preserve"> MACROBUTTON  DoFieldClick [</w:instrText>
-                  </w:r>
-                  <w:r>
-                    <w:rPr>
-                      <w:b/>
-                    </w:rPr>
-                    <w:instrText>On Schedule</w:instrText>
-                  </w:r>
-                  <w:r>
-                    <w:instrText>]</w:instrText>
+                    <w:instrText xml:space="preserve"> MACROBUTTON  DoFieldClick [On Schedule]</w:instrText>
                   </w:r>
                   <w:r>
                     <w:fldChar w:fldCharType="end"/>
                   </w:r>
+                  <w:bookmarkEnd w:id="30"/>
                 </w:p>
               </w:tc>
             </w:tr>
@@ -3606,7 +3519,10 @@
                     <w:spacing w:before="40" w:after="40"/>
                   </w:pPr>
                   <w:r>
-                    <w:t>Event Table, Use Case Diagram, Activity Diagram</w:t>
+                    <w:t xml:space="preserve">Event Table, Use Case </w:t>
+                  </w:r>
+                  <w:r>
+                    <w:t>Diagram</w:t>
                   </w:r>
                 </w:p>
               </w:tc>
@@ -3653,8 +3569,6 @@
                   <w:r>
                     <w:t xml:space="preserve">[On Schedule] </w:t>
                   </w:r>
-                  <w:bookmarkStart w:id="31" w:name="_GoBack"/>
-                  <w:bookmarkEnd w:id="31"/>
                 </w:p>
               </w:tc>
             </w:tr>
@@ -3694,22 +3608,7 @@
                     <w:spacing w:before="40" w:after="40"/>
                   </w:pPr>
                   <w:r>
-                    <w:fldChar w:fldCharType="begin"/>
-                  </w:r>
-                  <w:r>
-                    <w:instrText xml:space="preserve"> MACROBUTTON  DoFieldClick [</w:instrText>
-                  </w:r>
-                  <w:r>
-                    <w:rPr>
-                      <w:b/>
-                    </w:rPr>
-                    <w:instrText>Deliverable 1</w:instrText>
-                  </w:r>
-                  <w:r>
-                    <w:instrText>]</w:instrText>
-                  </w:r>
-                  <w:r>
-                    <w:fldChar w:fldCharType="end"/>
+                    <w:t xml:space="preserve">Use Case Description </w:t>
                   </w:r>
                 </w:p>
               </w:tc>
@@ -3723,22 +3622,7 @@
                     <w:spacing w:before="40" w:after="40"/>
                   </w:pPr>
                   <w:r>
-                    <w:fldChar w:fldCharType="begin"/>
-                  </w:r>
-                  <w:r>
-                    <w:instrText xml:space="preserve"> MACROBUTTON  DoFieldClick [</w:instrText>
-                  </w:r>
-                  <w:r>
-                    <w:rPr>
-                      <w:b/>
-                    </w:rPr>
-                    <w:instrText>mm/dd/yy</w:instrText>
-                  </w:r>
-                  <w:r>
-                    <w:instrText>]</w:instrText>
-                  </w:r>
-                  <w:r>
-                    <w:fldChar w:fldCharType="end"/>
+                    <w:t>06/28/17</w:t>
                   </w:r>
                 </w:p>
               </w:tc>
@@ -3755,22 +3639,7 @@
                     <w:spacing w:before="40" w:after="40"/>
                   </w:pPr>
                   <w:r>
-                    <w:fldChar w:fldCharType="begin"/>
-                  </w:r>
-                  <w:r>
-                    <w:instrText xml:space="preserve"> MACROBUTTON  DoFieldClick [</w:instrText>
-                  </w:r>
-                  <w:r>
-                    <w:rPr>
-                      <w:b/>
-                    </w:rPr>
-                    <w:instrText>n%</w:instrText>
-                  </w:r>
-                  <w:r>
-                    <w:instrText>]</w:instrText>
-                  </w:r>
-                  <w:r>
-                    <w:fldChar w:fldCharType="end"/>
+                    <w:t>95%</w:t>
                   </w:r>
                 </w:p>
               </w:tc>
@@ -3790,16 +3659,7 @@
                     <w:fldChar w:fldCharType="begin"/>
                   </w:r>
                   <w:r>
-                    <w:instrText xml:space="preserve"> MACROBUTTON  DoFieldClick [</w:instrText>
-                  </w:r>
-                  <w:r>
-                    <w:rPr>
-                      <w:b/>
-                    </w:rPr>
-                    <w:instrText>On Schedule</w:instrText>
-                  </w:r>
-                  <w:r>
-                    <w:instrText>]</w:instrText>
+                    <w:instrText xml:space="preserve"> MACROBUTTON  DoFieldClick [On Schedule]</w:instrText>
                   </w:r>
                   <w:r>
                     <w:fldChar w:fldCharType="end"/>
@@ -3826,22 +3686,7 @@
                     <w:spacing w:before="40" w:after="40"/>
                   </w:pPr>
                   <w:r>
-                    <w:fldChar w:fldCharType="begin"/>
-                  </w:r>
-                  <w:r>
-                    <w:instrText xml:space="preserve"> MACROBUTTON  DoFieldClick [</w:instrText>
-                  </w:r>
-                  <w:r>
-                    <w:rPr>
-                      <w:b/>
-                    </w:rPr>
-                    <w:instrText>Deliverable 2</w:instrText>
-                  </w:r>
-                  <w:r>
-                    <w:instrText>]</w:instrText>
-                  </w:r>
-                  <w:r>
-                    <w:fldChar w:fldCharType="end"/>
+                    <w:t xml:space="preserve">Use Case Diagram </w:t>
                   </w:r>
                 </w:p>
               </w:tc>
@@ -3855,22 +3700,7 @@
                     <w:spacing w:before="40" w:after="40"/>
                   </w:pPr>
                   <w:r>
-                    <w:fldChar w:fldCharType="begin"/>
-                  </w:r>
-                  <w:r>
-                    <w:instrText xml:space="preserve"> MACROBUTTON  DoFieldClick [</w:instrText>
-                  </w:r>
-                  <w:r>
-                    <w:rPr>
-                      <w:b/>
-                    </w:rPr>
-                    <w:instrText>mm/dd/yy</w:instrText>
-                  </w:r>
-                  <w:r>
-                    <w:instrText>]</w:instrText>
-                  </w:r>
-                  <w:r>
-                    <w:fldChar w:fldCharType="end"/>
+                    <w:t>06/28/17</w:t>
                   </w:r>
                 </w:p>
               </w:tc>
@@ -3884,22 +3714,7 @@
                     <w:spacing w:before="40" w:after="40"/>
                   </w:pPr>
                   <w:r>
-                    <w:fldChar w:fldCharType="begin"/>
-                  </w:r>
-                  <w:r>
-                    <w:instrText xml:space="preserve"> MACROBUTTON  DoFieldClick [</w:instrText>
-                  </w:r>
-                  <w:r>
-                    <w:rPr>
-                      <w:b/>
-                    </w:rPr>
-                    <w:instrText>n%</w:instrText>
-                  </w:r>
-                  <w:r>
-                    <w:instrText>]</w:instrText>
-                  </w:r>
-                  <w:r>
-                    <w:fldChar w:fldCharType="end"/>
+                    <w:t>80%</w:t>
                   </w:r>
                 </w:p>
               </w:tc>
@@ -3916,16 +3731,7 @@
                     <w:fldChar w:fldCharType="begin"/>
                   </w:r>
                   <w:r>
-                    <w:instrText xml:space="preserve"> MACROBUTTON  DoFieldClick [</w:instrText>
-                  </w:r>
-                  <w:r>
-                    <w:rPr>
-                      <w:b/>
-                    </w:rPr>
-                    <w:instrText>Ahead of Schedule</w:instrText>
-                  </w:r>
-                  <w:r>
-                    <w:instrText>]</w:instrText>
+                    <w:instrText xml:space="preserve"> MACROBUTTON  DoFieldClick [On Schedule]</w:instrText>
                   </w:r>
                   <w:r>
                     <w:fldChar w:fldCharType="end"/>
@@ -3952,29 +3758,7 @@
                     <w:spacing w:before="40" w:after="40"/>
                   </w:pPr>
                   <w:r>
-                    <w:fldChar w:fldCharType="begin"/>
-                  </w:r>
-                  <w:r>
-                    <w:instrText xml:space="preserve"> MACROBUTTON  DoFieldClick [</w:instrText>
-                  </w:r>
-                  <w:r>
-                    <w:rPr>
-                      <w:b/>
-                    </w:rPr>
-                    <w:instrText xml:space="preserve">Deliverable </w:instrText>
-                  </w:r>
-                  <w:r>
-                    <w:rPr>
-                      <w:b/>
-                      <w:i/>
-                    </w:rPr>
-                    <w:instrText>n</w:instrText>
-                  </w:r>
-                  <w:r>
-                    <w:instrText>]</w:instrText>
-                  </w:r>
-                  <w:r>
-                    <w:fldChar w:fldCharType="end"/>
+                    <w:t xml:space="preserve">Deployment Diagram </w:t>
                   </w:r>
                 </w:p>
               </w:tc>
@@ -3988,22 +3772,7 @@
                     <w:spacing w:before="40" w:after="40"/>
                   </w:pPr>
                   <w:r>
-                    <w:fldChar w:fldCharType="begin"/>
-                  </w:r>
-                  <w:r>
-                    <w:instrText xml:space="preserve"> MACROBUTTON  DoFieldClick [</w:instrText>
-                  </w:r>
-                  <w:r>
-                    <w:rPr>
-                      <w:b/>
-                    </w:rPr>
-                    <w:instrText>mm/dd/yy</w:instrText>
-                  </w:r>
-                  <w:r>
-                    <w:instrText>]</w:instrText>
-                  </w:r>
-                  <w:r>
-                    <w:fldChar w:fldCharType="end"/>
+                    <w:t>07/05/17</w:t>
                   </w:r>
                 </w:p>
               </w:tc>
@@ -4017,22 +3786,7 @@
                     <w:spacing w:before="40" w:after="40"/>
                   </w:pPr>
                   <w:r>
-                    <w:fldChar w:fldCharType="begin"/>
-                  </w:r>
-                  <w:r>
-                    <w:instrText xml:space="preserve"> MACROBUTTON  DoFieldClick [</w:instrText>
-                  </w:r>
-                  <w:r>
-                    <w:rPr>
-                      <w:b/>
-                    </w:rPr>
-                    <w:instrText>n%</w:instrText>
-                  </w:r>
-                  <w:r>
-                    <w:instrText>]</w:instrText>
-                  </w:r>
-                  <w:r>
-                    <w:fldChar w:fldCharType="end"/>
+                    <w:t>5%</w:t>
                   </w:r>
                 </w:p>
               </w:tc>
@@ -4049,16 +3803,151 @@
                     <w:fldChar w:fldCharType="begin"/>
                   </w:r>
                   <w:r>
-                    <w:instrText xml:space="preserve"> MACROBUTTON  DoFieldClick [</w:instrText>
-                  </w:r>
-                  <w:r>
-                    <w:rPr>
-                      <w:b/>
-                    </w:rPr>
-                    <w:instrText>Behind Schedule</w:instrText>
-                  </w:r>
-                  <w:r>
-                    <w:instrText>]</w:instrText>
+                    <w:instrText xml:space="preserve"> MACROBUTTON  DoFieldClick [On Schedule]</w:instrText>
+                  </w:r>
+                  <w:r>
+                    <w:fldChar w:fldCharType="end"/>
+                  </w:r>
+                </w:p>
+              </w:tc>
+            </w:tr>
+            <w:tr>
+              <w:trPr>
+                <w:cnfStyle w:val="000000010000" w:firstRow="0" w:lastRow="0" w:firstColumn="0" w:lastColumn="0" w:oddVBand="0" w:evenVBand="0" w:oddHBand="0" w:evenHBand="1" w:firstRowFirstColumn="0" w:firstRowLastColumn="0" w:lastRowFirstColumn="0" w:lastRowLastColumn="0"/>
+                <w:trHeight w:val="345"/>
+              </w:trPr>
+              <w:tc>
+                <w:tcPr>
+                  <w:tcW w:w="2968" w:type="dxa"/>
+                  <w:vAlign w:val="top"/>
+                </w:tcPr>
+                <w:p>
+                  <w:pPr>
+                    <w:numPr>
+                      <w:ilvl w:val="0"/>
+                      <w:numId w:val="4"/>
+                    </w:numPr>
+                    <w:spacing w:before="40" w:after="40"/>
+                  </w:pPr>
+                  <w:r>
+                    <w:t xml:space="preserve">Activity Diagram </w:t>
+                  </w:r>
+                </w:p>
+              </w:tc>
+              <w:tc>
+                <w:tcPr>
+                  <w:tcW w:w="1250" w:type="dxa"/>
+                  <w:vAlign w:val="top"/>
+                </w:tcPr>
+                <w:p>
+                  <w:pPr>
+                    <w:spacing w:before="40" w:after="40"/>
+                  </w:pPr>
+                  <w:r>
+                    <w:t>07/05/17</w:t>
+                  </w:r>
+                </w:p>
+              </w:tc>
+              <w:tc>
+                <w:tcPr>
+                  <w:tcW w:w="1606" w:type="dxa"/>
+                  <w:vAlign w:val="top"/>
+                </w:tcPr>
+                <w:p>
+                  <w:pPr>
+                    <w:spacing w:before="40" w:after="40"/>
+                  </w:pPr>
+                  <w:r>
+                    <w:t>5%</w:t>
+                  </w:r>
+                </w:p>
+              </w:tc>
+              <w:tc>
+                <w:tcPr>
+                  <w:tcW w:w="2557" w:type="dxa"/>
+                  <w:vAlign w:val="top"/>
+                </w:tcPr>
+                <w:p>
+                  <w:pPr>
+                    <w:spacing w:before="40" w:after="40"/>
+                  </w:pPr>
+                  <w:r>
+                    <w:fldChar w:fldCharType="begin"/>
+                  </w:r>
+                  <w:r>
+                    <w:instrText xml:space="preserve"> MACROBUTTON  DoFieldClick [On Schedule]</w:instrText>
+                  </w:r>
+                  <w:r>
+                    <w:fldChar w:fldCharType="end"/>
+                  </w:r>
+                </w:p>
+              </w:tc>
+            </w:tr>
+            <w:tr>
+              <w:trPr>
+                <w:cnfStyle w:val="000000100000" w:firstRow="0" w:lastRow="0" w:firstColumn="0" w:lastColumn="0" w:oddVBand="0" w:evenVBand="0" w:oddHBand="1" w:evenHBand="0" w:firstRowFirstColumn="0" w:firstRowLastColumn="0" w:lastRowFirstColumn="0" w:lastRowLastColumn="0"/>
+                <w:trHeight w:val="345"/>
+              </w:trPr>
+              <w:tc>
+                <w:tcPr>
+                  <w:tcW w:w="2968" w:type="dxa"/>
+                  <w:vAlign w:val="top"/>
+                </w:tcPr>
+                <w:p>
+                  <w:pPr>
+                    <w:numPr>
+                      <w:ilvl w:val="0"/>
+                      <w:numId w:val="4"/>
+                    </w:numPr>
+                    <w:spacing w:before="40" w:after="40"/>
+                  </w:pPr>
+                  <w:r>
+                    <w:t xml:space="preserve">Object Diagram </w:t>
+                  </w:r>
+                </w:p>
+              </w:tc>
+              <w:tc>
+                <w:tcPr>
+                  <w:tcW w:w="1250" w:type="dxa"/>
+                  <w:vAlign w:val="top"/>
+                </w:tcPr>
+                <w:p>
+                  <w:pPr>
+                    <w:spacing w:before="40" w:after="40"/>
+                  </w:pPr>
+                  <w:r>
+                    <w:t>07/05/17</w:t>
+                  </w:r>
+                </w:p>
+              </w:tc>
+              <w:tc>
+                <w:tcPr>
+                  <w:tcW w:w="1606" w:type="dxa"/>
+                  <w:vAlign w:val="top"/>
+                </w:tcPr>
+                <w:p>
+                  <w:pPr>
+                    <w:spacing w:before="40" w:after="40"/>
+                  </w:pPr>
+                  <w:r>
+                    <w:t>5%</w:t>
+                  </w:r>
+                </w:p>
+              </w:tc>
+              <w:tc>
+                <w:tcPr>
+                  <w:tcW w:w="2557" w:type="dxa"/>
+                  <w:vAlign w:val="top"/>
+                </w:tcPr>
+                <w:p>
+                  <w:pPr>
+                    <w:spacing w:before="40" w:after="40"/>
+                  </w:pPr>
+                  <w:r>
+                    <w:fldChar w:fldCharType="begin"/>
+                  </w:r>
+                  <w:r>
+                    <w:instrText xml:space="preserve"> MACROBUTTON  DoFieldClick [On Schedule]</w:instrText>
                   </w:r>
                   <w:r>
                     <w:fldChar w:fldCharType="end"/>
@@ -4774,6 +4663,7 @@
                     <w:spacing w:before="40" w:after="40"/>
                   </w:pPr>
                   <w:r>
+                    <w:lastRenderedPageBreak/>
                     <w:fldChar w:fldCharType="begin"/>
                   </w:r>
                   <w:r>
@@ -5071,7 +4961,7 @@
                   </w:tcBorders>
                   <w:vAlign w:val="top"/>
                 </w:tcPr>
-                <w:bookmarkStart w:id="32" w:name="Text13"/>
+                <w:bookmarkStart w:id="31" w:name="Text13"/>
                 <w:p>
                   <w:r>
                     <w:fldChar w:fldCharType="begin">
@@ -5100,10 +4990,10 @@
                   <w:r>
                     <w:fldChar w:fldCharType="end"/>
                   </w:r>
-                  <w:bookmarkEnd w:id="32"/>
-                </w:p>
-              </w:tc>
-              <w:bookmarkStart w:id="33" w:name="Text14"/>
+                  <w:bookmarkEnd w:id="31"/>
+                </w:p>
+              </w:tc>
+              <w:bookmarkStart w:id="32" w:name="Text14"/>
               <w:tc>
                 <w:tcPr>
                   <w:tcW w:w="4163" w:type="dxa"/>
@@ -5140,7 +5030,7 @@
                   <w:r>
                     <w:fldChar w:fldCharType="end"/>
                   </w:r>
-                  <w:bookmarkEnd w:id="33"/>
+                  <w:bookmarkEnd w:id="32"/>
                 </w:p>
               </w:tc>
             </w:tr>
@@ -5554,7 +5444,7 @@
                 </w:p>
               </w:tc>
             </w:tr>
-            <w:bookmarkStart w:id="34" w:name="Text15"/>
+            <w:bookmarkStart w:id="33" w:name="Text15"/>
             <w:tr>
               <w:trPr>
                 <w:cnfStyle w:val="000000010000" w:firstRow="0" w:lastRow="0" w:firstColumn="0" w:lastColumn="0" w:oddVBand="0" w:evenVBand="0" w:oddHBand="0" w:evenHBand="1" w:firstRowFirstColumn="0" w:firstRowLastColumn="0" w:lastRowFirstColumn="0" w:lastRowLastColumn="0"/>
@@ -5596,7 +5486,7 @@
                   <w:r>
                     <w:fldChar w:fldCharType="end"/>
                   </w:r>
-                  <w:bookmarkEnd w:id="34"/>
+                  <w:bookmarkEnd w:id="33"/>
                 </w:p>
                 <w:p>
                   <w:pPr>
@@ -5653,7 +5543,7 @@
                   </w:r>
                 </w:p>
               </w:tc>
-              <w:bookmarkStart w:id="35" w:name="Text16"/>
+              <w:bookmarkStart w:id="34" w:name="Text16"/>
               <w:tc>
                 <w:tcPr>
                   <w:tcW w:w="1080" w:type="dxa"/>
@@ -5690,7 +5580,7 @@
                   <w:r>
                     <w:fldChar w:fldCharType="end"/>
                   </w:r>
-                  <w:bookmarkEnd w:id="35"/>
+                  <w:bookmarkEnd w:id="34"/>
                 </w:p>
               </w:tc>
               <w:tc>
@@ -5769,7 +5659,7 @@
                   </w:r>
                 </w:p>
               </w:tc>
-              <w:bookmarkStart w:id="36" w:name="Text17"/>
+              <w:bookmarkStart w:id="35" w:name="Text17"/>
               <w:tc>
                 <w:tcPr>
                   <w:tcW w:w="2806" w:type="dxa"/>
@@ -5803,7 +5693,7 @@
                   <w:r>
                     <w:fldChar w:fldCharType="end"/>
                   </w:r>
-                  <w:bookmarkEnd w:id="36"/>
+                  <w:bookmarkEnd w:id="35"/>
                 </w:p>
               </w:tc>
             </w:tr>
@@ -6569,6 +6459,7 @@
                 <w:b/>
                 <w:sz w:val="20"/>
               </w:rPr>
+              <w:lastRenderedPageBreak/>
               <w:t>Project Recommendations</w:t>
             </w:r>
           </w:p>
@@ -6593,10 +6484,9 @@
                   <w:tcW w:w="8381" w:type="dxa"/>
                   <w:vAlign w:val="top"/>
                 </w:tcPr>
-                <w:bookmarkStart w:id="37" w:name="Text19"/>
-                <w:p>
-                  <w:r>
-                    <w:lastRenderedPageBreak/>
+                <w:bookmarkStart w:id="36" w:name="Text19"/>
+                <w:p>
+                  <w:r>
                     <w:fldChar w:fldCharType="begin">
                       <w:ffData>
                         <w:name w:val="Text19"/>
@@ -6623,9 +6513,9 @@
                   <w:r>
                     <w:fldChar w:fldCharType="end"/>
                   </w:r>
-                  <w:bookmarkEnd w:id="37"/>
-                </w:p>
-                <w:bookmarkStart w:id="38" w:name="Text20"/>
+                  <w:bookmarkEnd w:id="36"/>
+                </w:p>
+                <w:bookmarkStart w:id="37" w:name="Text20"/>
                 <w:p>
                   <w:pPr>
                     <w:numPr>
@@ -6661,9 +6551,9 @@
                   <w:r>
                     <w:fldChar w:fldCharType="end"/>
                   </w:r>
-                  <w:bookmarkEnd w:id="38"/>
-                </w:p>
-                <w:bookmarkStart w:id="39" w:name="Text21"/>
+                  <w:bookmarkEnd w:id="37"/>
+                </w:p>
+                <w:bookmarkStart w:id="38" w:name="Text21"/>
                 <w:p>
                   <w:pPr>
                     <w:numPr>
@@ -6699,9 +6589,9 @@
                   <w:r>
                     <w:fldChar w:fldCharType="end"/>
                   </w:r>
-                  <w:bookmarkEnd w:id="39"/>
-                </w:p>
-                <w:bookmarkStart w:id="40" w:name="Text22"/>
+                  <w:bookmarkEnd w:id="38"/>
+                </w:p>
+                <w:bookmarkStart w:id="39" w:name="Text22"/>
                 <w:p>
                   <w:pPr>
                     <w:numPr>
@@ -6737,9 +6627,9 @@
                   <w:r>
                     <w:fldChar w:fldCharType="end"/>
                   </w:r>
-                  <w:bookmarkEnd w:id="40"/>
-                </w:p>
-                <w:bookmarkStart w:id="41" w:name="Text23"/>
+                  <w:bookmarkEnd w:id="39"/>
+                </w:p>
+                <w:bookmarkStart w:id="40" w:name="Text23"/>
                 <w:p>
                   <w:pPr>
                     <w:numPr>
@@ -6775,9 +6665,9 @@
                   <w:r>
                     <w:fldChar w:fldCharType="end"/>
                   </w:r>
-                  <w:bookmarkEnd w:id="41"/>
-                </w:p>
-                <w:bookmarkStart w:id="42" w:name="Text24"/>
+                  <w:bookmarkEnd w:id="40"/>
+                </w:p>
+                <w:bookmarkStart w:id="41" w:name="Text24"/>
                 <w:p>
                   <w:pPr>
                     <w:numPr>
@@ -6813,7 +6703,7 @@
                   <w:r>
                     <w:fldChar w:fldCharType="end"/>
                   </w:r>
-                  <w:bookmarkEnd w:id="42"/>
+                  <w:bookmarkEnd w:id="41"/>
                 </w:p>
               </w:tc>
             </w:tr>
@@ -6855,7 +6745,6 @@
                 <w:b/>
                 <w:sz w:val="20"/>
               </w:rPr>
-              <w:lastRenderedPageBreak/>
               <w:t xml:space="preserve">Objectives for </w:t>
             </w:r>
             <w:r>
@@ -6894,7 +6783,7 @@
                   <w:tcW w:w="8381" w:type="dxa"/>
                   <w:vAlign w:val="top"/>
                 </w:tcPr>
-                <w:bookmarkStart w:id="43" w:name="Text25"/>
+                <w:bookmarkStart w:id="42" w:name="Text25"/>
                 <w:p>
                   <w:r>
                     <w:fldChar w:fldCharType="begin">
@@ -6923,7 +6812,7 @@
                   <w:r>
                     <w:fldChar w:fldCharType="end"/>
                   </w:r>
-                  <w:bookmarkEnd w:id="43"/>
+                  <w:bookmarkEnd w:id="42"/>
                 </w:p>
               </w:tc>
             </w:tr>
@@ -6987,7 +6876,7 @@
                   <w:tcW w:w="8381" w:type="dxa"/>
                   <w:vAlign w:val="top"/>
                 </w:tcPr>
-                <w:bookmarkStart w:id="44" w:name="Text26"/>
+                <w:bookmarkStart w:id="43" w:name="Text26"/>
                 <w:p>
                   <w:r>
                     <w:fldChar w:fldCharType="begin">
@@ -7016,9 +6905,9 @@
                   <w:r>
                     <w:fldChar w:fldCharType="end"/>
                   </w:r>
-                  <w:bookmarkEnd w:id="44"/>
-                </w:p>
-                <w:bookmarkStart w:id="45" w:name="Text27"/>
+                  <w:bookmarkEnd w:id="43"/>
+                </w:p>
+                <w:bookmarkStart w:id="44" w:name="Text27"/>
                 <w:p>
                   <w:pPr>
                     <w:numPr>
@@ -7054,9 +6943,9 @@
                   <w:r>
                     <w:fldChar w:fldCharType="end"/>
                   </w:r>
-                  <w:bookmarkEnd w:id="45"/>
-                </w:p>
-                <w:bookmarkStart w:id="46" w:name="Text28"/>
+                  <w:bookmarkEnd w:id="44"/>
+                </w:p>
+                <w:bookmarkStart w:id="45" w:name="Text28"/>
                 <w:p>
                   <w:pPr>
                     <w:numPr>
@@ -7092,9 +6981,9 @@
                   <w:r>
                     <w:fldChar w:fldCharType="end"/>
                   </w:r>
-                  <w:bookmarkEnd w:id="46"/>
-                </w:p>
-                <w:bookmarkStart w:id="47" w:name="Text29"/>
+                  <w:bookmarkEnd w:id="45"/>
+                </w:p>
+                <w:bookmarkStart w:id="46" w:name="Text29"/>
                 <w:p>
                   <w:pPr>
                     <w:numPr>
@@ -7130,9 +7019,9 @@
                   <w:r>
                     <w:fldChar w:fldCharType="end"/>
                   </w:r>
-                  <w:bookmarkEnd w:id="47"/>
-                </w:p>
-                <w:bookmarkStart w:id="48" w:name="Text30"/>
+                  <w:bookmarkEnd w:id="46"/>
+                </w:p>
+                <w:bookmarkStart w:id="47" w:name="Text30"/>
                 <w:p>
                   <w:pPr>
                     <w:numPr>
@@ -7168,9 +7057,9 @@
                   <w:r>
                     <w:fldChar w:fldCharType="end"/>
                   </w:r>
-                  <w:bookmarkEnd w:id="48"/>
-                </w:p>
-                <w:bookmarkStart w:id="49" w:name="Text31"/>
+                  <w:bookmarkEnd w:id="47"/>
+                </w:p>
+                <w:bookmarkStart w:id="48" w:name="Text31"/>
                 <w:p>
                   <w:pPr>
                     <w:numPr>
@@ -7206,9 +7095,9 @@
                   <w:r>
                     <w:fldChar w:fldCharType="end"/>
                   </w:r>
-                  <w:bookmarkEnd w:id="49"/>
-                </w:p>
-                <w:bookmarkStart w:id="50" w:name="Text32"/>
+                  <w:bookmarkEnd w:id="48"/>
+                </w:p>
+                <w:bookmarkStart w:id="49" w:name="Text32"/>
                 <w:p>
                   <w:pPr>
                     <w:numPr>
@@ -7244,7 +7133,7 @@
                   <w:r>
                     <w:fldChar w:fldCharType="end"/>
                   </w:r>
-                  <w:bookmarkEnd w:id="50"/>
+                  <w:bookmarkEnd w:id="49"/>
                 </w:p>
                 <w:p/>
               </w:tc>
@@ -7275,7 +7164,7 @@
       </w:pPr>
       <w:r>
         <w:pict>
-          <v:shape id="_x0000_i1028" type="#_x0000_t75" style="width:6in;height:7.2pt" o:hrpct="0" o:hralign="center" o:hr="t">
+          <v:shape id="_x0000_i1046" type="#_x0000_t75" style="width:6in;height:7.2pt" o:hrpct="0" o:hralign="center" o:hr="t">
             <v:imagedata r:id="rId8" o:title="BD10290_"/>
           </v:shape>
         </w:pict>
@@ -7294,9 +7183,9 @@
           <w:szCs w:val="26"/>
         </w:rPr>
       </w:pPr>
-      <w:bookmarkStart w:id="51" w:name="_Toc527953323"/>
-      <w:bookmarkStart w:id="52" w:name="_Toc67755745"/>
-      <w:bookmarkStart w:id="53" w:name="_Toc77392561"/>
+      <w:bookmarkStart w:id="50" w:name="_Toc527953323"/>
+      <w:bookmarkStart w:id="51" w:name="_Toc67755745"/>
+      <w:bookmarkStart w:id="52" w:name="_Toc77392561"/>
       <w:r>
         <w:rPr>
           <w:sz w:val="26"/>
@@ -7325,8 +7214,8 @@
         </w:rPr>
         <w:t>A</w:t>
       </w:r>
-      <w:bookmarkStart w:id="54" w:name="_Toc527953324"/>
-      <w:bookmarkEnd w:id="51"/>
+      <w:bookmarkStart w:id="53" w:name="_Toc527953324"/>
+      <w:bookmarkEnd w:id="50"/>
       <w:r>
         <w:rPr>
           <w:sz w:val="26"/>
@@ -7334,8 +7223,8 @@
         </w:rPr>
         <w:t>PPROVALS</w:t>
       </w:r>
+      <w:bookmarkEnd w:id="51"/>
       <w:bookmarkEnd w:id="52"/>
-      <w:bookmarkEnd w:id="53"/>
     </w:p>
     <w:p>
       <w:pPr>
@@ -7441,7 +7330,7 @@
       </w:pPr>
       <w:r>
         <w:pict>
-          <v:shape id="_x0000_i1029" type="#_x0000_t75" style="width:6in;height:7.2pt" o:hrpct="0" o:hralign="center" o:hr="t">
+          <v:shape id="_x0000_i1047" type="#_x0000_t75" style="width:6in;height:7.2pt" o:hrpct="0" o:hralign="center" o:hr="t">
             <v:imagedata r:id="rId8" o:title="BD10290_"/>
           </v:shape>
         </w:pict>
@@ -7465,8 +7354,8 @@
           <w:szCs w:val="26"/>
         </w:rPr>
       </w:pPr>
-      <w:bookmarkStart w:id="55" w:name="_Toc67755746"/>
-      <w:bookmarkStart w:id="56" w:name="_Toc77392562"/>
+      <w:bookmarkStart w:id="54" w:name="_Toc67755746"/>
+      <w:bookmarkStart w:id="55" w:name="_Toc77392562"/>
       <w:r>
         <w:rPr>
           <w:sz w:val="26"/>
@@ -7475,22 +7364,22 @@
         <w:lastRenderedPageBreak/>
         <w:t>APPENDICES</w:t>
       </w:r>
+      <w:bookmarkEnd w:id="53"/>
       <w:bookmarkEnd w:id="54"/>
       <w:bookmarkEnd w:id="55"/>
-      <w:bookmarkEnd w:id="56"/>
     </w:p>
     <w:p>
       <w:pPr>
         <w:pStyle w:val="Heading2"/>
         <w:spacing w:before="480" w:after="240"/>
       </w:pPr>
-      <w:bookmarkStart w:id="57" w:name="_Toc67755747"/>
-      <w:bookmarkStart w:id="58" w:name="_Toc77392563"/>
+      <w:bookmarkStart w:id="56" w:name="_Toc67755747"/>
+      <w:bookmarkStart w:id="57" w:name="_Toc77392563"/>
       <w:r>
         <w:t>Document Guidelines</w:t>
       </w:r>
+      <w:bookmarkEnd w:id="56"/>
       <w:bookmarkEnd w:id="57"/>
-      <w:bookmarkEnd w:id="58"/>
     </w:p>
     <w:p>
       <w:pPr>
@@ -7499,21 +7388,21 @@
           <w:rFonts w:cs="Arial"/>
         </w:rPr>
       </w:pPr>
-      <w:bookmarkStart w:id="59" w:name="Omitted"/>
-      <w:bookmarkStart w:id="60" w:name="_Project_Charter_Document_Sections_O"/>
-      <w:bookmarkStart w:id="61" w:name="_Project_Quality_Plan_Sections_Omitt"/>
-      <w:bookmarkStart w:id="62" w:name="_Toc527953329"/>
-      <w:bookmarkStart w:id="63" w:name="_Toc67755752"/>
+      <w:bookmarkStart w:id="58" w:name="Omitted"/>
+      <w:bookmarkStart w:id="59" w:name="_Project_Charter_Document_Sections_O"/>
+      <w:bookmarkStart w:id="60" w:name="_Project_Quality_Plan_Sections_Omitt"/>
+      <w:bookmarkStart w:id="61" w:name="_Toc527953329"/>
+      <w:bookmarkStart w:id="62" w:name="_Toc67755752"/>
+      <w:bookmarkEnd w:id="58"/>
       <w:bookmarkEnd w:id="59"/>
       <w:bookmarkEnd w:id="60"/>
-      <w:bookmarkEnd w:id="61"/>
     </w:p>
     <w:p>
       <w:pPr>
         <w:pStyle w:val="Heading2"/>
         <w:spacing w:before="480" w:after="240"/>
       </w:pPr>
-      <w:bookmarkStart w:id="64" w:name="_Toc77392564"/>
+      <w:bookmarkStart w:id="63" w:name="_Toc77392564"/>
       <w:r>
         <w:t xml:space="preserve">Project </w:t>
       </w:r>
@@ -7523,9 +7412,9 @@
       <w:r>
         <w:t xml:space="preserve"> Sections Omitted</w:t>
       </w:r>
+      <w:bookmarkEnd w:id="61"/>
       <w:bookmarkEnd w:id="62"/>
       <w:bookmarkEnd w:id="63"/>
-      <w:bookmarkEnd w:id="64"/>
     </w:p>
     <w:p>
       <w:pPr>
@@ -7542,7 +7431,7 @@
       </w:pPr>
       <w:r>
         <w:pict>
-          <v:shape id="_x0000_i1030" type="#_x0000_t75" style="width:6in;height:7.2pt" o:hrpct="0" o:hralign="center" o:hr="t">
+          <v:shape id="_x0000_i1048" type="#_x0000_t75" style="width:6in;height:7.2pt" o:hrpct="0" o:hralign="center" o:hr="t">
             <v:imagedata r:id="rId8" o:title="BD10290_"/>
           </v:shape>
         </w:pict>
@@ -7563,7 +7452,7 @@
 </file>
 
 <file path=word/endnotes.xml><?xml version="1.0" encoding="utf-8"?>
-<w:endnotes xmlns:wpc="http://schemas.microsoft.com/office/word/2010/wordprocessingCanvas" xmlns:cx="http://schemas.microsoft.com/office/drawing/2014/chartex" xmlns:mc="http://schemas.openxmlformats.org/markup-compatibility/2006" xmlns:o="urn:schemas-microsoft-com:office:office" xmlns:r="http://schemas.openxmlformats.org/officeDocument/2006/relationships" xmlns:m="http://schemas.openxmlformats.org/officeDocument/2006/math" xmlns:v="urn:schemas-microsoft-com:vml" xmlns:wp14="http://schemas.microsoft.com/office/word/2010/wordprocessingDrawing" xmlns:wp="http://schemas.openxmlformats.org/drawingml/2006/wordprocessingDrawing" xmlns:w10="urn:schemas-microsoft-com:office:word" xmlns:w="http://schemas.openxmlformats.org/wordprocessingml/2006/main" xmlns:w14="http://schemas.microsoft.com/office/word/2010/wordml" xmlns:w15="http://schemas.microsoft.com/office/word/2012/wordml" xmlns:w16se="http://schemas.microsoft.com/office/word/2015/wordml/symex" xmlns:wpg="http://schemas.microsoft.com/office/word/2010/wordprocessingGroup" xmlns:wpi="http://schemas.microsoft.com/office/word/2010/wordprocessingInk" xmlns:wne="http://schemas.microsoft.com/office/word/2006/wordml" xmlns:wps="http://schemas.microsoft.com/office/word/2010/wordprocessingShape" mc:Ignorable="w14 w15 w16se wp14">
+<w:endnotes xmlns:wpc="http://schemas.microsoft.com/office/word/2010/wordprocessingCanvas" xmlns:cx="http://schemas.microsoft.com/office/drawing/2014/chartex" xmlns:cx1="http://schemas.microsoft.com/office/drawing/2015/9/8/chartex" xmlns:cx2="http://schemas.microsoft.com/office/drawing/2015/10/21/chartex" xmlns:cx3="http://schemas.microsoft.com/office/drawing/2016/5/9/chartex" xmlns:cx4="http://schemas.microsoft.com/office/drawing/2016/5/10/chartex" xmlns:cx5="http://schemas.microsoft.com/office/drawing/2016/5/11/chartex" xmlns:mc="http://schemas.openxmlformats.org/markup-compatibility/2006" xmlns:o="urn:schemas-microsoft-com:office:office" xmlns:r="http://schemas.openxmlformats.org/officeDocument/2006/relationships" xmlns:m="http://schemas.openxmlformats.org/officeDocument/2006/math" xmlns:v="urn:schemas-microsoft-com:vml" xmlns:wp14="http://schemas.microsoft.com/office/word/2010/wordprocessingDrawing" xmlns:wp="http://schemas.openxmlformats.org/drawingml/2006/wordprocessingDrawing" xmlns:w10="urn:schemas-microsoft-com:office:word" xmlns:w="http://schemas.openxmlformats.org/wordprocessingml/2006/main" xmlns:w14="http://schemas.microsoft.com/office/word/2010/wordml" xmlns:w15="http://schemas.microsoft.com/office/word/2012/wordml" xmlns:w16se="http://schemas.microsoft.com/office/word/2015/wordml/symex" xmlns:wpg="http://schemas.microsoft.com/office/word/2010/wordprocessingGroup" xmlns:wpi="http://schemas.microsoft.com/office/word/2010/wordprocessingInk" xmlns:wne="http://schemas.microsoft.com/office/word/2006/wordml" xmlns:wps="http://schemas.microsoft.com/office/word/2010/wordprocessingShape" mc:Ignorable="w14 w15 w16se wp14">
   <w:endnote w:type="separator" w:id="-1">
     <w:p>
       <w:r>
@@ -7582,7 +7471,7 @@
 </file>
 
 <file path=word/footer1.xml><?xml version="1.0" encoding="utf-8"?>
-<w:ftr xmlns:wpc="http://schemas.microsoft.com/office/word/2010/wordprocessingCanvas" xmlns:cx="http://schemas.microsoft.com/office/drawing/2014/chartex" xmlns:mc="http://schemas.openxmlformats.org/markup-compatibility/2006" xmlns:o="urn:schemas-microsoft-com:office:office" xmlns:r="http://schemas.openxmlformats.org/officeDocument/2006/relationships" xmlns:m="http://schemas.openxmlformats.org/officeDocument/2006/math" xmlns:v="urn:schemas-microsoft-com:vml" xmlns:wp14="http://schemas.microsoft.com/office/word/2010/wordprocessingDrawing" xmlns:wp="http://schemas.openxmlformats.org/drawingml/2006/wordprocessingDrawing" xmlns:w10="urn:schemas-microsoft-com:office:word" xmlns:w="http://schemas.openxmlformats.org/wordprocessingml/2006/main" xmlns:w14="http://schemas.microsoft.com/office/word/2010/wordml" xmlns:w15="http://schemas.microsoft.com/office/word/2012/wordml" xmlns:w16se="http://schemas.microsoft.com/office/word/2015/wordml/symex" xmlns:wpg="http://schemas.microsoft.com/office/word/2010/wordprocessingGroup" xmlns:wpi="http://schemas.microsoft.com/office/word/2010/wordprocessingInk" xmlns:wne="http://schemas.microsoft.com/office/word/2006/wordml" xmlns:wps="http://schemas.microsoft.com/office/word/2010/wordprocessingShape" mc:Ignorable="w14 w15 w16se wp14">
+<w:ftr xmlns:wpc="http://schemas.microsoft.com/office/word/2010/wordprocessingCanvas" xmlns:cx="http://schemas.microsoft.com/office/drawing/2014/chartex" xmlns:cx1="http://schemas.microsoft.com/office/drawing/2015/9/8/chartex" xmlns:cx2="http://schemas.microsoft.com/office/drawing/2015/10/21/chartex" xmlns:cx3="http://schemas.microsoft.com/office/drawing/2016/5/9/chartex" xmlns:cx4="http://schemas.microsoft.com/office/drawing/2016/5/10/chartex" xmlns:cx5="http://schemas.microsoft.com/office/drawing/2016/5/11/chartex" xmlns:mc="http://schemas.openxmlformats.org/markup-compatibility/2006" xmlns:o="urn:schemas-microsoft-com:office:office" xmlns:r="http://schemas.openxmlformats.org/officeDocument/2006/relationships" xmlns:m="http://schemas.openxmlformats.org/officeDocument/2006/math" xmlns:v="urn:schemas-microsoft-com:vml" xmlns:wp14="http://schemas.microsoft.com/office/word/2010/wordprocessingDrawing" xmlns:wp="http://schemas.openxmlformats.org/drawingml/2006/wordprocessingDrawing" xmlns:w10="urn:schemas-microsoft-com:office:word" xmlns:w="http://schemas.openxmlformats.org/wordprocessingml/2006/main" xmlns:w14="http://schemas.microsoft.com/office/word/2010/wordml" xmlns:w15="http://schemas.microsoft.com/office/word/2012/wordml" xmlns:w16se="http://schemas.microsoft.com/office/word/2015/wordml/symex" xmlns:wpg="http://schemas.microsoft.com/office/word/2010/wordprocessingGroup" xmlns:wpi="http://schemas.microsoft.com/office/word/2010/wordprocessingInk" xmlns:wne="http://schemas.microsoft.com/office/word/2006/wordml" xmlns:wps="http://schemas.microsoft.com/office/word/2010/wordprocessingShape" mc:Ignorable="w14 w15 w16se wp14">
   <w:p>
     <w:pPr>
       <w:pStyle w:val="Footer"/>
@@ -7636,7 +7525,7 @@
         <w:sz w:val="18"/>
         <w:szCs w:val="18"/>
       </w:rPr>
-      <w:t>5</w:t>
+      <w:t>7</w:t>
     </w:r>
     <w:r>
       <w:rPr>
@@ -7679,7 +7568,7 @@
         <w:sz w:val="18"/>
         <w:szCs w:val="18"/>
       </w:rPr>
-      <w:t>6/29/2017</w:t>
+      <w:t>7/1/2017</w:t>
     </w:r>
     <w:r>
       <w:rPr>
@@ -7693,7 +7582,7 @@
 </file>
 
 <file path=word/footer2.xml><?xml version="1.0" encoding="utf-8"?>
-<w:ftr xmlns:wpc="http://schemas.microsoft.com/office/word/2010/wordprocessingCanvas" xmlns:cx="http://schemas.microsoft.com/office/drawing/2014/chartex" xmlns:mc="http://schemas.openxmlformats.org/markup-compatibility/2006" xmlns:o="urn:schemas-microsoft-com:office:office" xmlns:r="http://schemas.openxmlformats.org/officeDocument/2006/relationships" xmlns:m="http://schemas.openxmlformats.org/officeDocument/2006/math" xmlns:v="urn:schemas-microsoft-com:vml" xmlns:wp14="http://schemas.microsoft.com/office/word/2010/wordprocessingDrawing" xmlns:wp="http://schemas.openxmlformats.org/drawingml/2006/wordprocessingDrawing" xmlns:w10="urn:schemas-microsoft-com:office:word" xmlns:w="http://schemas.openxmlformats.org/wordprocessingml/2006/main" xmlns:w14="http://schemas.microsoft.com/office/word/2010/wordml" xmlns:w15="http://schemas.microsoft.com/office/word/2012/wordml" xmlns:w16se="http://schemas.microsoft.com/office/word/2015/wordml/symex" xmlns:wpg="http://schemas.microsoft.com/office/word/2010/wordprocessingGroup" xmlns:wpi="http://schemas.microsoft.com/office/word/2010/wordprocessingInk" xmlns:wne="http://schemas.microsoft.com/office/word/2006/wordml" xmlns:wps="http://schemas.microsoft.com/office/word/2010/wordprocessingShape" mc:Ignorable="w14 w15 w16se wp14">
+<w:ftr xmlns:wpc="http://schemas.microsoft.com/office/word/2010/wordprocessingCanvas" xmlns:cx="http://schemas.microsoft.com/office/drawing/2014/chartex" xmlns:cx1="http://schemas.microsoft.com/office/drawing/2015/9/8/chartex" xmlns:cx2="http://schemas.microsoft.com/office/drawing/2015/10/21/chartex" xmlns:cx3="http://schemas.microsoft.com/office/drawing/2016/5/9/chartex" xmlns:cx4="http://schemas.microsoft.com/office/drawing/2016/5/10/chartex" xmlns:cx5="http://schemas.microsoft.com/office/drawing/2016/5/11/chartex" xmlns:mc="http://schemas.openxmlformats.org/markup-compatibility/2006" xmlns:o="urn:schemas-microsoft-com:office:office" xmlns:r="http://schemas.openxmlformats.org/officeDocument/2006/relationships" xmlns:m="http://schemas.openxmlformats.org/officeDocument/2006/math" xmlns:v="urn:schemas-microsoft-com:vml" xmlns:wp14="http://schemas.microsoft.com/office/word/2010/wordprocessingDrawing" xmlns:wp="http://schemas.openxmlformats.org/drawingml/2006/wordprocessingDrawing" xmlns:w10="urn:schemas-microsoft-com:office:word" xmlns:w="http://schemas.openxmlformats.org/wordprocessingml/2006/main" xmlns:w14="http://schemas.microsoft.com/office/word/2010/wordml" xmlns:w15="http://schemas.microsoft.com/office/word/2012/wordml" xmlns:w16se="http://schemas.microsoft.com/office/word/2015/wordml/symex" xmlns:wpg="http://schemas.microsoft.com/office/word/2010/wordprocessingGroup" xmlns:wpi="http://schemas.microsoft.com/office/word/2010/wordprocessingInk" xmlns:wne="http://schemas.microsoft.com/office/word/2006/wordml" xmlns:wps="http://schemas.microsoft.com/office/word/2010/wordprocessingShape" mc:Ignorable="w14 w15 w16se wp14">
   <w:p>
     <w:pPr>
       <w:pStyle w:val="Footer"/>
@@ -7816,7 +7705,7 @@
 </file>
 
 <file path=word/footnotes.xml><?xml version="1.0" encoding="utf-8"?>
-<w:footnotes xmlns:wpc="http://schemas.microsoft.com/office/word/2010/wordprocessingCanvas" xmlns:cx="http://schemas.microsoft.com/office/drawing/2014/chartex" xmlns:mc="http://schemas.openxmlformats.org/markup-compatibility/2006" xmlns:o="urn:schemas-microsoft-com:office:office" xmlns:r="http://schemas.openxmlformats.org/officeDocument/2006/relationships" xmlns:m="http://schemas.openxmlformats.org/officeDocument/2006/math" xmlns:v="urn:schemas-microsoft-com:vml" xmlns:wp14="http://schemas.microsoft.com/office/word/2010/wordprocessingDrawing" xmlns:wp="http://schemas.openxmlformats.org/drawingml/2006/wordprocessingDrawing" xmlns:w10="urn:schemas-microsoft-com:office:word" xmlns:w="http://schemas.openxmlformats.org/wordprocessingml/2006/main" xmlns:w14="http://schemas.microsoft.com/office/word/2010/wordml" xmlns:w15="http://schemas.microsoft.com/office/word/2012/wordml" xmlns:w16se="http://schemas.microsoft.com/office/word/2015/wordml/symex" xmlns:wpg="http://schemas.microsoft.com/office/word/2010/wordprocessingGroup" xmlns:wpi="http://schemas.microsoft.com/office/word/2010/wordprocessingInk" xmlns:wne="http://schemas.microsoft.com/office/word/2006/wordml" xmlns:wps="http://schemas.microsoft.com/office/word/2010/wordprocessingShape" mc:Ignorable="w14 w15 w16se wp14">
+<w:footnotes xmlns:wpc="http://schemas.microsoft.com/office/word/2010/wordprocessingCanvas" xmlns:cx="http://schemas.microsoft.com/office/drawing/2014/chartex" xmlns:cx1="http://schemas.microsoft.com/office/drawing/2015/9/8/chartex" xmlns:cx2="http://schemas.microsoft.com/office/drawing/2015/10/21/chartex" xmlns:cx3="http://schemas.microsoft.com/office/drawing/2016/5/9/chartex" xmlns:cx4="http://schemas.microsoft.com/office/drawing/2016/5/10/chartex" xmlns:cx5="http://schemas.microsoft.com/office/drawing/2016/5/11/chartex" xmlns:mc="http://schemas.openxmlformats.org/markup-compatibility/2006" xmlns:o="urn:schemas-microsoft-com:office:office" xmlns:r="http://schemas.openxmlformats.org/officeDocument/2006/relationships" xmlns:m="http://schemas.openxmlformats.org/officeDocument/2006/math" xmlns:v="urn:schemas-microsoft-com:vml" xmlns:wp14="http://schemas.microsoft.com/office/word/2010/wordprocessingDrawing" xmlns:wp="http://schemas.openxmlformats.org/drawingml/2006/wordprocessingDrawing" xmlns:w10="urn:schemas-microsoft-com:office:word" xmlns:w="http://schemas.openxmlformats.org/wordprocessingml/2006/main" xmlns:w14="http://schemas.microsoft.com/office/word/2010/wordml" xmlns:w15="http://schemas.microsoft.com/office/word/2012/wordml" xmlns:w16se="http://schemas.microsoft.com/office/word/2015/wordml/symex" xmlns:wpg="http://schemas.microsoft.com/office/word/2010/wordprocessingGroup" xmlns:wpi="http://schemas.microsoft.com/office/word/2010/wordprocessingInk" xmlns:wne="http://schemas.microsoft.com/office/word/2006/wordml" xmlns:wps="http://schemas.microsoft.com/office/word/2010/wordprocessingShape" mc:Ignorable="w14 w15 w16se wp14">
   <w:footnote w:type="separator" w:id="-1">
     <w:p>
       <w:r>
@@ -7835,7 +7724,7 @@
 </file>
 
 <file path=word/header1.xml><?xml version="1.0" encoding="utf-8"?>
-<w:hdr xmlns:wpc="http://schemas.microsoft.com/office/word/2010/wordprocessingCanvas" xmlns:cx="http://schemas.microsoft.com/office/drawing/2014/chartex" xmlns:mc="http://schemas.openxmlformats.org/markup-compatibility/2006" xmlns:o="urn:schemas-microsoft-com:office:office" xmlns:r="http://schemas.openxmlformats.org/officeDocument/2006/relationships" xmlns:m="http://schemas.openxmlformats.org/officeDocument/2006/math" xmlns:v="urn:schemas-microsoft-com:vml" xmlns:wp14="http://schemas.microsoft.com/office/word/2010/wordprocessingDrawing" xmlns:wp="http://schemas.openxmlformats.org/drawingml/2006/wordprocessingDrawing" xmlns:w10="urn:schemas-microsoft-com:office:word" xmlns:w="http://schemas.openxmlformats.org/wordprocessingml/2006/main" xmlns:w14="http://schemas.microsoft.com/office/word/2010/wordml" xmlns:w15="http://schemas.microsoft.com/office/word/2012/wordml" xmlns:w16se="http://schemas.microsoft.com/office/word/2015/wordml/symex" xmlns:wpg="http://schemas.microsoft.com/office/word/2010/wordprocessingGroup" xmlns:wpi="http://schemas.microsoft.com/office/word/2010/wordprocessingInk" xmlns:wne="http://schemas.microsoft.com/office/word/2006/wordml" xmlns:wps="http://schemas.microsoft.com/office/word/2010/wordprocessingShape" mc:Ignorable="w14 w15 w16se wp14">
+<w:hdr xmlns:wpc="http://schemas.microsoft.com/office/word/2010/wordprocessingCanvas" xmlns:cx="http://schemas.microsoft.com/office/drawing/2014/chartex" xmlns:cx1="http://schemas.microsoft.com/office/drawing/2015/9/8/chartex" xmlns:cx2="http://schemas.microsoft.com/office/drawing/2015/10/21/chartex" xmlns:cx3="http://schemas.microsoft.com/office/drawing/2016/5/9/chartex" xmlns:cx4="http://schemas.microsoft.com/office/drawing/2016/5/10/chartex" xmlns:cx5="http://schemas.microsoft.com/office/drawing/2016/5/11/chartex" xmlns:mc="http://schemas.openxmlformats.org/markup-compatibility/2006" xmlns:o="urn:schemas-microsoft-com:office:office" xmlns:r="http://schemas.openxmlformats.org/officeDocument/2006/relationships" xmlns:m="http://schemas.openxmlformats.org/officeDocument/2006/math" xmlns:v="urn:schemas-microsoft-com:vml" xmlns:wp14="http://schemas.microsoft.com/office/word/2010/wordprocessingDrawing" xmlns:wp="http://schemas.openxmlformats.org/drawingml/2006/wordprocessingDrawing" xmlns:w10="urn:schemas-microsoft-com:office:word" xmlns:w="http://schemas.openxmlformats.org/wordprocessingml/2006/main" xmlns:w14="http://schemas.microsoft.com/office/word/2010/wordml" xmlns:w15="http://schemas.microsoft.com/office/word/2012/wordml" xmlns:w16se="http://schemas.microsoft.com/office/word/2015/wordml/symex" xmlns:wpg="http://schemas.microsoft.com/office/word/2010/wordprocessingGroup" xmlns:wpi="http://schemas.microsoft.com/office/word/2010/wordprocessingInk" xmlns:wne="http://schemas.microsoft.com/office/word/2006/wordml" xmlns:wps="http://schemas.microsoft.com/office/word/2010/wordprocessingShape" mc:Ignorable="w14 w15 w16se wp14">
   <w:p>
     <w:pPr>
       <w:pStyle w:val="Header"/>
@@ -7871,7 +7760,7 @@
 </file>
 
 <file path=word/numbering.xml><?xml version="1.0" encoding="utf-8"?>
-<w:numbering xmlns:wpc="http://schemas.microsoft.com/office/word/2010/wordprocessingCanvas" xmlns:cx="http://schemas.microsoft.com/office/drawing/2014/chartex" xmlns:mc="http://schemas.openxmlformats.org/markup-compatibility/2006" xmlns:o="urn:schemas-microsoft-com:office:office" xmlns:r="http://schemas.openxmlformats.org/officeDocument/2006/relationships" xmlns:m="http://schemas.openxmlformats.org/officeDocument/2006/math" xmlns:v="urn:schemas-microsoft-com:vml" xmlns:wp14="http://schemas.microsoft.com/office/word/2010/wordprocessingDrawing" xmlns:wp="http://schemas.openxmlformats.org/drawingml/2006/wordprocessingDrawing" xmlns:w10="urn:schemas-microsoft-com:office:word" xmlns:w="http://schemas.openxmlformats.org/wordprocessingml/2006/main" xmlns:w14="http://schemas.microsoft.com/office/word/2010/wordml" xmlns:w15="http://schemas.microsoft.com/office/word/2012/wordml" xmlns:w16se="http://schemas.microsoft.com/office/word/2015/wordml/symex" xmlns:wpg="http://schemas.microsoft.com/office/word/2010/wordprocessingGroup" xmlns:wpi="http://schemas.microsoft.com/office/word/2010/wordprocessingInk" xmlns:wne="http://schemas.microsoft.com/office/word/2006/wordml" xmlns:wps="http://schemas.microsoft.com/office/word/2010/wordprocessingShape" mc:Ignorable="w14 w15 w16se wp14">
+<w:numbering xmlns:wpc="http://schemas.microsoft.com/office/word/2010/wordprocessingCanvas" xmlns:cx="http://schemas.microsoft.com/office/drawing/2014/chartex" xmlns:cx1="http://schemas.microsoft.com/office/drawing/2015/9/8/chartex" xmlns:cx2="http://schemas.microsoft.com/office/drawing/2015/10/21/chartex" xmlns:cx3="http://schemas.microsoft.com/office/drawing/2016/5/9/chartex" xmlns:cx4="http://schemas.microsoft.com/office/drawing/2016/5/10/chartex" xmlns:cx5="http://schemas.microsoft.com/office/drawing/2016/5/11/chartex" xmlns:mc="http://schemas.openxmlformats.org/markup-compatibility/2006" xmlns:o="urn:schemas-microsoft-com:office:office" xmlns:r="http://schemas.openxmlformats.org/officeDocument/2006/relationships" xmlns:m="http://schemas.openxmlformats.org/officeDocument/2006/math" xmlns:v="urn:schemas-microsoft-com:vml" xmlns:wp14="http://schemas.microsoft.com/office/word/2010/wordprocessingDrawing" xmlns:wp="http://schemas.openxmlformats.org/drawingml/2006/wordprocessingDrawing" xmlns:w10="urn:schemas-microsoft-com:office:word" xmlns:w="http://schemas.openxmlformats.org/wordprocessingml/2006/main" xmlns:w14="http://schemas.microsoft.com/office/word/2010/wordml" xmlns:w15="http://schemas.microsoft.com/office/word/2012/wordml" xmlns:w16se="http://schemas.microsoft.com/office/word/2015/wordml/symex" xmlns:wpg="http://schemas.microsoft.com/office/word/2010/wordprocessingGroup" xmlns:wpi="http://schemas.microsoft.com/office/word/2010/wordprocessingInk" xmlns:wne="http://schemas.microsoft.com/office/word/2006/wordml" xmlns:wps="http://schemas.microsoft.com/office/word/2010/wordprocessingShape" mc:Ignorable="w14 w15 w16se wp14">
   <w:abstractNum w:abstractNumId="0" w15:restartNumberingAfterBreak="0">
     <w:nsid w:val="029A7BFD"/>
     <w:multiLevelType w:val="hybridMultilevel"/>
@@ -8860,7 +8749,7 @@
     </w:rPrDefault>
     <w:pPrDefault/>
   </w:docDefaults>
-  <w:latentStyles w:defLockedState="0" w:defUIPriority="0" w:defSemiHidden="0" w:defUnhideWhenUsed="0" w:defQFormat="0" w:count="371">
+  <w:latentStyles w:defLockedState="0" w:defUIPriority="0" w:defSemiHidden="0" w:defUnhideWhenUsed="0" w:defQFormat="0" w:count="374">
     <w:lsdException w:name="Normal" w:qFormat="1"/>
     <w:lsdException w:name="heading 1" w:qFormat="1"/>
     <w:lsdException w:name="heading 2" w:qFormat="1"/>
@@ -8960,7 +8849,6 @@
     <w:lsdException w:name="HTML Sample" w:semiHidden="1" w:unhideWhenUsed="1"/>
     <w:lsdException w:name="HTML Typewriter" w:semiHidden="1" w:unhideWhenUsed="1"/>
     <w:lsdException w:name="HTML Variable" w:semiHidden="1" w:unhideWhenUsed="1"/>
-    <w:lsdException w:name="Normal Table" w:semiHidden="1" w:unhideWhenUsed="1"/>
     <w:lsdException w:name="annotation subject" w:semiHidden="1" w:unhideWhenUsed="1"/>
     <w:lsdException w:name="No List" w:semiHidden="1" w:unhideWhenUsed="1"/>
     <w:lsdException w:name="Outline List 1" w:semiHidden="1" w:unhideWhenUsed="1"/>
@@ -9005,7 +8893,6 @@
     <w:lsdException w:name="Table Professional" w:semiHidden="1" w:unhideWhenUsed="1"/>
     <w:lsdException w:name="Table Subtle 1" w:semiHidden="1" w:unhideWhenUsed="1"/>
     <w:lsdException w:name="Table Subtle 2" w:semiHidden="1" w:unhideWhenUsed="1"/>
-    <w:lsdException w:name="Table Web 1" w:semiHidden="1" w:unhideWhenUsed="1"/>
     <w:lsdException w:name="Table Web 2" w:semiHidden="1" w:unhideWhenUsed="1"/>
     <w:lsdException w:name="Table Web 3" w:semiHidden="1" w:unhideWhenUsed="1"/>
     <w:lsdException w:name="Table Theme" w:semiHidden="1" w:unhideWhenUsed="1"/>
@@ -9224,6 +9111,9 @@
     <w:lsdException w:name="List Table 5 Dark Accent 6" w:uiPriority="50"/>
     <w:lsdException w:name="List Table 6 Colorful Accent 6" w:uiPriority="51"/>
     <w:lsdException w:name="List Table 7 Colorful Accent 6" w:uiPriority="52"/>
+    <w:lsdException w:name="Mention" w:semiHidden="1" w:uiPriority="99" w:unhideWhenUsed="1"/>
+    <w:lsdException w:name="Smart Hyperlink" w:semiHidden="1" w:uiPriority="99" w:unhideWhenUsed="1"/>
+    <w:lsdException w:name="Hashtag" w:semiHidden="1" w:uiPriority="99" w:unhideWhenUsed="1"/>
   </w:latentStyles>
   <w:style w:type="paragraph" w:default="1" w:styleId="Normal">
     <w:name w:val="Normal"/>

</xml_diff>

<commit_message>
Progress Report July 3, 2017
</commit_message>
<xml_diff>
--- a/Progress Reports/Project Status Report - July 3.docx
+++ b/Progress Reports/Project Status Report - July 3.docx
@@ -313,23 +313,7 @@
           <w:rFonts w:cs="Arial"/>
           <w:sz w:val="22"/>
         </w:rPr>
-        <w:t xml:space="preserve">Non-Invasive </w:t>
-      </w:r>
-      <w:proofErr w:type="spellStart"/>
-      <w:r>
-        <w:rPr>
-          <w:rFonts w:cs="Arial"/>
-          <w:sz w:val="22"/>
-        </w:rPr>
-        <w:t>Sudomotor</w:t>
-      </w:r>
-      <w:proofErr w:type="spellEnd"/>
-      <w:r>
-        <w:rPr>
-          <w:rFonts w:cs="Arial"/>
-          <w:sz w:val="22"/>
-        </w:rPr>
-        <w:t xml:space="preserve"> &amp; an Android-Based</w:t>
+        <w:t>Non-Invasive Sudomotor &amp; an Android-Based</w:t>
       </w:r>
       <w:r>
         <w:rPr>
@@ -524,23 +508,7 @@
                 <w:rFonts w:cs="Arial"/>
                 <w:sz w:val="20"/>
               </w:rPr>
-              <w:t xml:space="preserve">CORONEL, </w:t>
-            </w:r>
-            <w:proofErr w:type="spellStart"/>
-            <w:r>
-              <w:rPr>
-                <w:rFonts w:cs="Arial"/>
-                <w:sz w:val="20"/>
-              </w:rPr>
-              <w:t>Sherine</w:t>
-            </w:r>
-            <w:proofErr w:type="spellEnd"/>
-            <w:r>
-              <w:rPr>
-                <w:rFonts w:cs="Arial"/>
-                <w:sz w:val="20"/>
-              </w:rPr>
-              <w:t xml:space="preserve"> Jane C.</w:t>
+              <w:t>CORONEL, Sherine Jane C.</w:t>
             </w:r>
           </w:p>
         </w:tc>
@@ -648,23 +616,7 @@
                 <w:rFonts w:cs="Arial"/>
                 <w:sz w:val="20"/>
               </w:rPr>
-              <w:t xml:space="preserve">LLANTOS, </w:t>
-            </w:r>
-            <w:proofErr w:type="spellStart"/>
-            <w:r>
-              <w:rPr>
-                <w:rFonts w:cs="Arial"/>
-                <w:sz w:val="20"/>
-              </w:rPr>
-              <w:t>Joneil</w:t>
-            </w:r>
-            <w:proofErr w:type="spellEnd"/>
-            <w:r>
-              <w:rPr>
-                <w:rFonts w:cs="Arial"/>
-                <w:sz w:val="20"/>
-              </w:rPr>
-              <w:t xml:space="preserve"> Thom T.</w:t>
+              <w:t>LLANTOS, Joneil Thom T.</w:t>
             </w:r>
           </w:p>
         </w:tc>
@@ -1245,6 +1197,13 @@
                 <w:sz w:val="20"/>
               </w:rPr>
             </w:pPr>
+            <w:r>
+              <w:rPr>
+                <w:rFonts w:cs="Arial"/>
+                <w:sz w:val="20"/>
+              </w:rPr>
+              <w:t xml:space="preserve">Joey Dela Cruz </w:t>
+            </w:r>
           </w:p>
         </w:tc>
         <w:tc>
@@ -1254,8 +1213,11 @@
           <w:p>
             <w:pPr>
               <w:pStyle w:val="TableText"/>
+              <w:numPr>
+                <w:ilvl w:val="0"/>
+                <w:numId w:val="11"/>
+              </w:numPr>
               <w:spacing w:before="20" w:after="60"/>
-              <w:ind w:left="0"/>
               <w:rPr>
                 <w:rFonts w:cs="Arial"/>
                 <w:sz w:val="20"/>
@@ -1266,23 +1228,160 @@
                 <w:rFonts w:cs="Arial"/>
                 <w:sz w:val="20"/>
               </w:rPr>
-              <w:t xml:space="preserve">Initial Activity Diagram, Deployment Diagram, &amp; Object Diagram </w:t>
+              <w:t>Activity Diagram</w:t>
+            </w:r>
+          </w:p>
+          <w:p>
+            <w:pPr>
+              <w:pStyle w:val="TableText"/>
+              <w:numPr>
+                <w:ilvl w:val="0"/>
+                <w:numId w:val="11"/>
+              </w:numPr>
+              <w:spacing w:before="20" w:after="60"/>
+              <w:rPr>
+                <w:rFonts w:cs="Arial"/>
+                <w:sz w:val="20"/>
+              </w:rPr>
+            </w:pPr>
+            <w:r>
+              <w:rPr>
+                <w:rFonts w:cs="Arial"/>
+                <w:sz w:val="20"/>
+              </w:rPr>
+              <w:t>Deployment Diagram</w:t>
+            </w:r>
+          </w:p>
+          <w:p>
+            <w:pPr>
+              <w:pStyle w:val="TableText"/>
+              <w:numPr>
+                <w:ilvl w:val="0"/>
+                <w:numId w:val="11"/>
+              </w:numPr>
+              <w:spacing w:before="20" w:after="60"/>
+              <w:rPr>
+                <w:rFonts w:cs="Arial"/>
+                <w:sz w:val="20"/>
+              </w:rPr>
+            </w:pPr>
+            <w:r>
+              <w:rPr>
+                <w:rFonts w:cs="Arial"/>
+                <w:sz w:val="20"/>
+              </w:rPr>
+              <w:t>Object Diagram</w:t>
+            </w:r>
+          </w:p>
+          <w:p>
+            <w:pPr>
+              <w:pStyle w:val="TableText"/>
+              <w:numPr>
+                <w:ilvl w:val="0"/>
+                <w:numId w:val="11"/>
+              </w:numPr>
+              <w:spacing w:before="20" w:after="60"/>
+              <w:rPr>
+                <w:rFonts w:cs="Arial"/>
+                <w:sz w:val="20"/>
+              </w:rPr>
+            </w:pPr>
+            <w:r>
+              <w:rPr>
+                <w:rFonts w:cs="Arial"/>
+                <w:sz w:val="20"/>
+              </w:rPr>
+              <w:t xml:space="preserve">Class Diagram </w:t>
+            </w:r>
+          </w:p>
+          <w:p>
+            <w:pPr>
+              <w:pStyle w:val="TableText"/>
+              <w:numPr>
+                <w:ilvl w:val="0"/>
+                <w:numId w:val="11"/>
+              </w:numPr>
+              <w:spacing w:before="20" w:after="60"/>
+              <w:rPr>
+                <w:rFonts w:cs="Arial"/>
+                <w:sz w:val="20"/>
+              </w:rPr>
+            </w:pPr>
+            <w:r>
+              <w:rPr>
+                <w:rFonts w:cs="Arial"/>
+                <w:sz w:val="20"/>
+              </w:rPr>
+              <w:t>Communication Diagram</w:t>
+            </w:r>
+          </w:p>
+          <w:p>
+            <w:pPr>
+              <w:pStyle w:val="TableText"/>
+              <w:numPr>
+                <w:ilvl w:val="0"/>
+                <w:numId w:val="11"/>
+              </w:numPr>
+              <w:spacing w:before="20" w:after="60"/>
+              <w:rPr>
+                <w:rFonts w:cs="Arial"/>
+                <w:sz w:val="20"/>
+              </w:rPr>
+            </w:pPr>
+            <w:r>
+              <w:rPr>
+                <w:rFonts w:cs="Arial"/>
+                <w:sz w:val="20"/>
+              </w:rPr>
+              <w:t>Sequence Diagram</w:t>
+            </w:r>
+          </w:p>
+          <w:p>
+            <w:pPr>
+              <w:pStyle w:val="TableText"/>
+              <w:numPr>
+                <w:ilvl w:val="0"/>
+                <w:numId w:val="11"/>
+              </w:numPr>
+              <w:spacing w:before="20" w:after="60"/>
+              <w:rPr>
+                <w:rFonts w:cs="Arial"/>
+                <w:sz w:val="20"/>
+              </w:rPr>
+            </w:pPr>
+            <w:r>
+              <w:rPr>
+                <w:rFonts w:cs="Arial"/>
+                <w:sz w:val="20"/>
+              </w:rPr>
+              <w:t>State Chart Diagram</w:t>
+            </w:r>
+          </w:p>
+          <w:p>
+            <w:pPr>
+              <w:pStyle w:val="TableText"/>
+              <w:numPr>
+                <w:ilvl w:val="0"/>
+                <w:numId w:val="11"/>
+              </w:numPr>
+              <w:spacing w:before="20" w:after="60"/>
+              <w:rPr>
+                <w:rFonts w:cs="Arial"/>
+                <w:sz w:val="20"/>
+              </w:rPr>
+            </w:pPr>
+            <w:r>
+              <w:rPr>
+                <w:rFonts w:cs="Arial"/>
+                <w:sz w:val="20"/>
+              </w:rPr>
+              <w:t xml:space="preserve">Timing Diagram </w:t>
             </w:r>
           </w:p>
         </w:tc>
       </w:tr>
     </w:tbl>
     <w:p/>
-    <w:p/>
-    <w:p>
-      <w:pPr>
-        <w:rPr>
-          <w:rFonts w:ascii="Times New Roman" w:hAnsi="Times New Roman"/>
-          <w:i/>
-          <w:color w:val="0000FF"/>
-        </w:rPr>
-      </w:pPr>
-    </w:p>
     <w:p>
       <w:pPr>
         <w:spacing w:before="240" w:after="120"/>
@@ -1292,9 +1391,6 @@
           <w:szCs w:val="26"/>
         </w:rPr>
       </w:pPr>
-      <w:r>
-        <w:br w:type="page"/>
-      </w:r>
       <w:r>
         <w:rPr>
           <w:b/>
@@ -2195,6 +2291,14 @@
     </w:p>
     <w:p>
       <w:pPr>
+        <w:ind w:left="590"/>
+        <w:rPr>
+          <w:rFonts w:cs="Arial"/>
+        </w:rPr>
+      </w:pPr>
+    </w:p>
+    <w:p>
+      <w:pPr>
         <w:pStyle w:val="SectionedBullet"/>
         <w:tabs>
           <w:tab w:val="clear" w:pos="363"/>
@@ -2223,14 +2327,9 @@
       <w:pPr>
         <w:pStyle w:val="SectionedBullet"/>
         <w:numPr>
-          <w:ilvl w:val="1"/>
+          <w:ilvl w:val="2"/>
           <w:numId w:val="2"/>
         </w:numPr>
-        <w:tabs>
-          <w:tab w:val="clear" w:pos="1083"/>
-          <w:tab w:val="num" w:pos="1260"/>
-        </w:tabs>
-        <w:ind w:left="1260"/>
         <w:rPr>
           <w:rFonts w:ascii="Arial" w:hAnsi="Arial" w:cs="Arial"/>
           <w:sz w:val="20"/>
@@ -2246,164 +2345,6 @@
         <w:t>This research aims identify and solve the problems encountered by a palmar hyperhidrosis patient when using his smartphone.</w:t>
       </w:r>
     </w:p>
-    <w:bookmarkStart w:id="22" w:name="Text5"/>
-    <w:p>
-      <w:pPr>
-        <w:pStyle w:val="SectionedBullet"/>
-        <w:numPr>
-          <w:ilvl w:val="1"/>
-          <w:numId w:val="2"/>
-        </w:numPr>
-        <w:tabs>
-          <w:tab w:val="clear" w:pos="1083"/>
-          <w:tab w:val="num" w:pos="1260"/>
-        </w:tabs>
-        <w:ind w:left="1260"/>
-        <w:rPr>
-          <w:rFonts w:ascii="Arial" w:hAnsi="Arial" w:cs="Arial"/>
-          <w:sz w:val="20"/>
-          <w:szCs w:val="20"/>
-        </w:rPr>
-      </w:pPr>
-      <w:r>
-        <w:rPr>
-          <w:rFonts w:ascii="Arial" w:hAnsi="Arial" w:cs="Arial"/>
-          <w:sz w:val="20"/>
-          <w:szCs w:val="20"/>
-        </w:rPr>
-        <w:fldChar w:fldCharType="begin">
-          <w:ffData>
-            <w:name w:val="Text5"/>
-            <w:enabled/>
-            <w:calcOnExit w:val="0"/>
-            <w:textInput>
-              <w:default w:val="[Milestone Deliverables for the last reporting period]"/>
-            </w:textInput>
-          </w:ffData>
-        </w:fldChar>
-      </w:r>
-      <w:r>
-        <w:rPr>
-          <w:rFonts w:ascii="Arial" w:hAnsi="Arial" w:cs="Arial"/>
-          <w:sz w:val="20"/>
-          <w:szCs w:val="20"/>
-        </w:rPr>
-        <w:instrText xml:space="preserve"> FORMTEXT </w:instrText>
-      </w:r>
-      <w:r>
-        <w:rPr>
-          <w:rFonts w:ascii="Arial" w:hAnsi="Arial" w:cs="Arial"/>
-          <w:sz w:val="20"/>
-          <w:szCs w:val="20"/>
-        </w:rPr>
-      </w:r>
-      <w:r>
-        <w:rPr>
-          <w:rFonts w:ascii="Arial" w:hAnsi="Arial" w:cs="Arial"/>
-          <w:sz w:val="20"/>
-          <w:szCs w:val="20"/>
-        </w:rPr>
-        <w:fldChar w:fldCharType="separate"/>
-      </w:r>
-      <w:r>
-        <w:rPr>
-          <w:rFonts w:ascii="Arial" w:hAnsi="Arial" w:cs="Arial"/>
-          <w:noProof/>
-          <w:sz w:val="20"/>
-          <w:szCs w:val="20"/>
-        </w:rPr>
-        <w:t>[Milestone Deliverables for the last reporting period.]</w:t>
-      </w:r>
-      <w:r>
-        <w:rPr>
-          <w:rFonts w:ascii="Arial" w:hAnsi="Arial" w:cs="Arial"/>
-          <w:sz w:val="20"/>
-          <w:szCs w:val="20"/>
-        </w:rPr>
-        <w:fldChar w:fldCharType="end"/>
-      </w:r>
-      <w:bookmarkEnd w:id="22"/>
-    </w:p>
-    <w:bookmarkStart w:id="23" w:name="Text6"/>
-    <w:p>
-      <w:pPr>
-        <w:pStyle w:val="SectionedBullet"/>
-        <w:numPr>
-          <w:ilvl w:val="1"/>
-          <w:numId w:val="2"/>
-        </w:numPr>
-        <w:tabs>
-          <w:tab w:val="clear" w:pos="1083"/>
-          <w:tab w:val="num" w:pos="1260"/>
-        </w:tabs>
-        <w:ind w:left="1260"/>
-        <w:rPr>
-          <w:rFonts w:ascii="Arial" w:hAnsi="Arial" w:cs="Arial"/>
-          <w:sz w:val="20"/>
-          <w:szCs w:val="20"/>
-        </w:rPr>
-      </w:pPr>
-      <w:r>
-        <w:rPr>
-          <w:rFonts w:ascii="Arial" w:hAnsi="Arial" w:cs="Arial"/>
-          <w:sz w:val="20"/>
-          <w:szCs w:val="20"/>
-        </w:rPr>
-        <w:fldChar w:fldCharType="begin">
-          <w:ffData>
-            <w:name w:val="Text6"/>
-            <w:enabled/>
-            <w:calcOnExit w:val="0"/>
-            <w:textInput>
-              <w:default w:val="[Project impact of success or failure of milestone deliverables for the remaining period of the project.]"/>
-            </w:textInput>
-          </w:ffData>
-        </w:fldChar>
-      </w:r>
-      <w:r>
-        <w:rPr>
-          <w:rFonts w:ascii="Arial" w:hAnsi="Arial" w:cs="Arial"/>
-          <w:sz w:val="20"/>
-          <w:szCs w:val="20"/>
-        </w:rPr>
-        <w:instrText xml:space="preserve"> FORMTEXT </w:instrText>
-      </w:r>
-      <w:r>
-        <w:rPr>
-          <w:rFonts w:ascii="Arial" w:hAnsi="Arial" w:cs="Arial"/>
-          <w:sz w:val="20"/>
-          <w:szCs w:val="20"/>
-        </w:rPr>
-      </w:r>
-      <w:r>
-        <w:rPr>
-          <w:rFonts w:ascii="Arial" w:hAnsi="Arial" w:cs="Arial"/>
-          <w:sz w:val="20"/>
-          <w:szCs w:val="20"/>
-        </w:rPr>
-        <w:fldChar w:fldCharType="separate"/>
-      </w:r>
-      <w:r>
-        <w:rPr>
-          <w:rFonts w:ascii="Arial" w:hAnsi="Arial" w:cs="Arial"/>
-          <w:noProof/>
-          <w:sz w:val="20"/>
-          <w:szCs w:val="20"/>
-        </w:rPr>
-        <w:t>[Project impact of success or failure of milestone deliverables for the remaining period of the project.]</w:t>
-      </w:r>
-      <w:r>
-        <w:rPr>
-          <w:rFonts w:ascii="Arial" w:hAnsi="Arial" w:cs="Arial"/>
-          <w:sz w:val="20"/>
-          <w:szCs w:val="20"/>
-        </w:rPr>
-        <w:fldChar w:fldCharType="end"/>
-      </w:r>
-      <w:bookmarkEnd w:id="23"/>
-    </w:p>
-    <w:bookmarkStart w:id="24" w:name="Text7"/>
-    <w:bookmarkStart w:id="25" w:name="_GoBack"/>
     <w:p>
       <w:pPr>
         <w:pStyle w:val="SectionedBullet"/>
@@ -2420,6 +2361,7 @@
           <w:szCs w:val="20"/>
         </w:rPr>
       </w:pPr>
+      <w:bookmarkStart w:id="22" w:name="Text8"/>
       <w:r>
         <w:rPr>
           <w:rFonts w:ascii="Arial" w:hAnsi="Arial" w:cs="Arial"/>
@@ -2427,26 +2369,27 @@
           <w:sz w:val="20"/>
           <w:szCs w:val="20"/>
         </w:rPr>
-        <w:fldChar w:fldCharType="begin">
-          <w:ffData>
-            <w:name w:val="Text7"/>
-            <w:enabled/>
-            <w:calcOnExit w:val="0"/>
-            <w:textInput>
-              <w:default w:val="[Budget Report—Write with respect to planned expenditure, actual expenditure and deficit/surplus.]"/>
-            </w:textInput>
-          </w:ffData>
-        </w:fldChar>
-      </w:r>
-      <w:r>
+        <w:t xml:space="preserve">Budget Report </w:t>
+      </w:r>
+    </w:p>
+    <w:p>
+      <w:pPr>
+        <w:pStyle w:val="SectionedBullet"/>
+        <w:numPr>
+          <w:ilvl w:val="2"/>
+          <w:numId w:val="2"/>
+        </w:numPr>
+        <w:tabs>
+          <w:tab w:val="left" w:pos="900"/>
+        </w:tabs>
+        <w:spacing w:after="120"/>
         <w:rPr>
           <w:rFonts w:ascii="Arial" w:hAnsi="Arial" w:cs="Arial"/>
           <w:color w:val="000000"/>
           <w:sz w:val="20"/>
           <w:szCs w:val="20"/>
         </w:rPr>
-        <w:instrText xml:space="preserve"> FORMTEXT </w:instrText>
-      </w:r>
+      </w:pPr>
       <w:r>
         <w:rPr>
           <w:rFonts w:ascii="Arial" w:hAnsi="Arial" w:cs="Arial"/>
@@ -2454,120 +2397,10 @@
           <w:sz w:val="20"/>
           <w:szCs w:val="20"/>
         </w:rPr>
-      </w:r>
-      <w:r>
-        <w:rPr>
-          <w:rFonts w:ascii="Arial" w:hAnsi="Arial" w:cs="Arial"/>
-          <w:color w:val="000000"/>
-          <w:sz w:val="20"/>
-          <w:szCs w:val="20"/>
-        </w:rPr>
-        <w:fldChar w:fldCharType="separate"/>
-      </w:r>
-      <w:r>
-        <w:rPr>
-          <w:rFonts w:ascii="Arial" w:hAnsi="Arial" w:cs="Arial"/>
-          <w:noProof/>
-          <w:color w:val="000000"/>
-          <w:sz w:val="20"/>
-          <w:szCs w:val="20"/>
-        </w:rPr>
-        <w:t>[Budget Report—Write with respect to planned expenditure, actual expenditure and deficit/surplus.]</w:t>
-      </w:r>
-      <w:r>
-        <w:rPr>
-          <w:rFonts w:ascii="Arial" w:hAnsi="Arial" w:cs="Arial"/>
-          <w:color w:val="000000"/>
-          <w:sz w:val="20"/>
-          <w:szCs w:val="20"/>
-        </w:rPr>
-        <w:fldChar w:fldCharType="end"/>
-      </w:r>
-      <w:bookmarkEnd w:id="24"/>
-      <w:bookmarkEnd w:id="25"/>
+        <w:t xml:space="preserve">None </w:t>
+      </w:r>
     </w:p>
-    <w:bookmarkStart w:id="26" w:name="Text8"/>
-    <w:p>
-      <w:pPr>
-        <w:pStyle w:val="SectionedBullet"/>
-        <w:tabs>
-          <w:tab w:val="clear" w:pos="363"/>
-          <w:tab w:val="left" w:pos="900"/>
-        </w:tabs>
-        <w:spacing w:after="120"/>
-        <w:ind w:left="900" w:hanging="310"/>
-        <w:rPr>
-          <w:rFonts w:ascii="Arial" w:hAnsi="Arial" w:cs="Arial"/>
-          <w:color w:val="000000"/>
-          <w:sz w:val="20"/>
-          <w:szCs w:val="20"/>
-        </w:rPr>
-      </w:pPr>
-      <w:r>
-        <w:rPr>
-          <w:rFonts w:ascii="Arial" w:hAnsi="Arial" w:cs="Arial"/>
-          <w:color w:val="000000"/>
-          <w:sz w:val="20"/>
-          <w:szCs w:val="20"/>
-        </w:rPr>
-        <w:fldChar w:fldCharType="begin">
-          <w:ffData>
-            <w:name w:val="Text8"/>
-            <w:enabled/>
-            <w:calcOnExit w:val="0"/>
-            <w:textInput>
-              <w:default w:val="[Risk Management Report—Specify any changes to the major risks identified since the previous report and modification to the strategies put in place to manage them, if appropriate.]"/>
-            </w:textInput>
-          </w:ffData>
-        </w:fldChar>
-      </w:r>
-      <w:r>
-        <w:rPr>
-          <w:rFonts w:ascii="Arial" w:hAnsi="Arial" w:cs="Arial"/>
-          <w:color w:val="000000"/>
-          <w:sz w:val="20"/>
-          <w:szCs w:val="20"/>
-        </w:rPr>
-        <w:instrText xml:space="preserve"> FORMTEXT </w:instrText>
-      </w:r>
-      <w:r>
-        <w:rPr>
-          <w:rFonts w:ascii="Arial" w:hAnsi="Arial" w:cs="Arial"/>
-          <w:color w:val="000000"/>
-          <w:sz w:val="20"/>
-          <w:szCs w:val="20"/>
-        </w:rPr>
-      </w:r>
-      <w:r>
-        <w:rPr>
-          <w:rFonts w:ascii="Arial" w:hAnsi="Arial" w:cs="Arial"/>
-          <w:color w:val="000000"/>
-          <w:sz w:val="20"/>
-          <w:szCs w:val="20"/>
-        </w:rPr>
-        <w:fldChar w:fldCharType="separate"/>
-      </w:r>
-      <w:r>
-        <w:rPr>
-          <w:rFonts w:ascii="Arial" w:hAnsi="Arial" w:cs="Arial"/>
-          <w:noProof/>
-          <w:color w:val="000000"/>
-          <w:sz w:val="20"/>
-          <w:szCs w:val="20"/>
-        </w:rPr>
-        <w:t>[Risk Management Report—Specify any changes to the major risks identified since the previous report and modification to the strategies put in place to manage them, if appropriate.]</w:t>
-      </w:r>
-      <w:r>
-        <w:rPr>
-          <w:rFonts w:ascii="Arial" w:hAnsi="Arial" w:cs="Arial"/>
-          <w:color w:val="000000"/>
-          <w:sz w:val="20"/>
-          <w:szCs w:val="20"/>
-        </w:rPr>
-        <w:fldChar w:fldCharType="end"/>
-      </w:r>
-      <w:bookmarkEnd w:id="26"/>
-    </w:p>
+    <w:bookmarkEnd w:id="22"/>
     <w:p>
       <w:pPr>
         <w:pStyle w:val="SectionedBullet"/>
@@ -2589,53 +2422,47 @@
           <w:sz w:val="20"/>
           <w:szCs w:val="20"/>
         </w:rPr>
-        <w:t>Possibility of Topic Change due to the topic being more on the field of Medical Engineering rather than Computer Science</w:t>
-      </w:r>
-      <w:r>
+        <w:t xml:space="preserve">Risk Management Report </w:t>
+      </w:r>
+    </w:p>
+    <w:p>
+      <w:pPr>
+        <w:pStyle w:val="SectionedBullet"/>
+        <w:numPr>
+          <w:ilvl w:val="2"/>
+          <w:numId w:val="2"/>
+        </w:numPr>
         <w:rPr>
           <w:rFonts w:ascii="Arial" w:hAnsi="Arial" w:cs="Arial"/>
           <w:color w:val="000000"/>
           <w:sz w:val="20"/>
           <w:szCs w:val="20"/>
         </w:rPr>
-        <w:t xml:space="preserve"> </w:t>
-      </w:r>
-    </w:p>
-    <w:bookmarkStart w:id="27" w:name="Text10"/>
-    <w:p>
-      <w:pPr>
-        <w:pStyle w:val="SectionedBullet"/>
-        <w:tabs>
-          <w:tab w:val="clear" w:pos="363"/>
-          <w:tab w:val="left" w:pos="900"/>
-        </w:tabs>
-        <w:spacing w:after="120"/>
-        <w:ind w:left="900" w:hanging="310"/>
+      </w:pPr>
+      <w:r>
         <w:rPr>
           <w:rFonts w:ascii="Arial" w:hAnsi="Arial" w:cs="Arial"/>
           <w:color w:val="000000"/>
           <w:sz w:val="20"/>
           <w:szCs w:val="20"/>
         </w:rPr>
-      </w:pPr>
-      <w:r>
+        <w:t xml:space="preserve">None </w:t>
+      </w:r>
+    </w:p>
+    <w:p>
+      <w:pPr>
+        <w:pStyle w:val="SectionedBullet"/>
+        <w:tabs>
+          <w:tab w:val="clear" w:pos="363"/>
+        </w:tabs>
+        <w:ind w:left="993" w:hanging="426"/>
         <w:rPr>
           <w:rFonts w:ascii="Arial" w:hAnsi="Arial" w:cs="Arial"/>
           <w:color w:val="000000"/>
           <w:sz w:val="20"/>
           <w:szCs w:val="20"/>
         </w:rPr>
-        <w:fldChar w:fldCharType="begin">
-          <w:ffData>
-            <w:name w:val="Text10"/>
-            <w:enabled/>
-            <w:calcOnExit w:val="0"/>
-            <w:textInput>
-              <w:default w:val="[Project recommendations to ensure success including lessons learned.]"/>
-            </w:textInput>
-          </w:ffData>
-        </w:fldChar>
-      </w:r>
+      </w:pPr>
       <w:r>
         <w:rPr>
           <w:rFonts w:ascii="Arial" w:hAnsi="Arial" w:cs="Arial"/>
@@ -2643,16 +2470,23 @@
           <w:sz w:val="20"/>
           <w:szCs w:val="20"/>
         </w:rPr>
-        <w:instrText xml:space="preserve"> FORMTEXT </w:instrText>
-      </w:r>
-      <w:r>
+        <w:t xml:space="preserve">Project Issues </w:t>
+      </w:r>
+    </w:p>
+    <w:p>
+      <w:pPr>
+        <w:pStyle w:val="SectionedBullet"/>
+        <w:numPr>
+          <w:ilvl w:val="2"/>
+          <w:numId w:val="2"/>
+        </w:numPr>
         <w:rPr>
           <w:rFonts w:ascii="Arial" w:hAnsi="Arial" w:cs="Arial"/>
           <w:color w:val="000000"/>
           <w:sz w:val="20"/>
           <w:szCs w:val="20"/>
         </w:rPr>
-      </w:r>
+      </w:pPr>
       <w:r>
         <w:rPr>
           <w:rFonts w:ascii="Arial" w:hAnsi="Arial" w:cs="Arial"/>
@@ -2660,17 +2494,7 @@
           <w:sz w:val="20"/>
           <w:szCs w:val="20"/>
         </w:rPr>
-        <w:fldChar w:fldCharType="separate"/>
-      </w:r>
-      <w:r>
-        <w:rPr>
-          <w:rFonts w:ascii="Arial" w:hAnsi="Arial" w:cs="Arial"/>
-          <w:noProof/>
-          <w:color w:val="000000"/>
-          <w:sz w:val="20"/>
-          <w:szCs w:val="20"/>
-        </w:rPr>
-        <w:t>[Project recommendations to ensure success including lessons learned.]</w:t>
+        <w:t>Possibility of Topic Change due to the topic being more on the field of Medical Engineering rather than Computer Science</w:t>
       </w:r>
       <w:r>
         <w:rPr>
@@ -2679,20 +2503,67 @@
           <w:sz w:val="20"/>
           <w:szCs w:val="20"/>
         </w:rPr>
-        <w:fldChar w:fldCharType="end"/>
-      </w:r>
-      <w:bookmarkEnd w:id="27"/>
+        <w:t xml:space="preserve"> </w:t>
+      </w:r>
     </w:p>
     <w:p>
       <w:pPr>
+        <w:pStyle w:val="SectionedBullet"/>
+        <w:tabs>
+          <w:tab w:val="clear" w:pos="363"/>
+        </w:tabs>
+        <w:ind w:left="993" w:hanging="426"/>
+        <w:rPr>
+          <w:rFonts w:ascii="Arial" w:hAnsi="Arial" w:cs="Arial"/>
+          <w:color w:val="000000"/>
+          <w:sz w:val="20"/>
+          <w:szCs w:val="20"/>
+        </w:rPr>
+      </w:pPr>
+      <w:r>
+        <w:rPr>
+          <w:rFonts w:ascii="Arial" w:hAnsi="Arial" w:cs="Arial"/>
+          <w:color w:val="000000"/>
+          <w:sz w:val="20"/>
+          <w:szCs w:val="20"/>
+        </w:rPr>
+        <w:t xml:space="preserve">Project recommendation </w:t>
+      </w:r>
+    </w:p>
+    <w:p>
+      <w:pPr>
+        <w:pStyle w:val="SectionedBullet"/>
+        <w:numPr>
+          <w:ilvl w:val="2"/>
+          <w:numId w:val="2"/>
+        </w:numPr>
+        <w:rPr>
+          <w:rFonts w:ascii="Arial" w:hAnsi="Arial" w:cs="Arial"/>
+          <w:color w:val="000000"/>
+          <w:sz w:val="20"/>
+          <w:szCs w:val="20"/>
+        </w:rPr>
+      </w:pPr>
+      <w:r>
+        <w:rPr>
+          <w:rFonts w:ascii="Arial" w:hAnsi="Arial" w:cs="Arial"/>
+          <w:color w:val="000000"/>
+          <w:sz w:val="20"/>
+          <w:szCs w:val="20"/>
+        </w:rPr>
+        <w:t xml:space="preserve">None </w:t>
+      </w:r>
+    </w:p>
+    <w:p>
+      <w:pPr>
         <w:pStyle w:val="Heading2"/>
         <w:spacing w:before="480" w:after="240"/>
       </w:pPr>
-      <w:bookmarkStart w:id="28" w:name="_Toc77392560"/>
+      <w:bookmarkStart w:id="23" w:name="_Toc77392560"/>
       <w:r>
         <w:t>Project Status Report Template</w:t>
       </w:r>
-      <w:bookmarkEnd w:id="28"/>
+      <w:bookmarkEnd w:id="23"/>
     </w:p>
     <w:tbl>
       <w:tblPr>
@@ -2939,7 +2810,7 @@
               <w:t>Project Summary:</w:t>
             </w:r>
           </w:p>
-          <w:bookmarkStart w:id="29" w:name="Text12"/>
+          <w:bookmarkStart w:id="24" w:name="Text12"/>
           <w:p>
             <w:pPr>
               <w:pStyle w:val="StyleTableHeader10pt"/>
@@ -3000,7 +2871,7 @@
               </w:rPr>
               <w:fldChar w:fldCharType="end"/>
             </w:r>
-            <w:bookmarkEnd w:id="29"/>
+            <w:bookmarkEnd w:id="24"/>
           </w:p>
         </w:tc>
       </w:tr>
@@ -3236,15 +3107,7 @@
                     <w:spacing w:before="40" w:after="40"/>
                   </w:pPr>
                   <w:r>
-                    <w:t xml:space="preserve">The </w:t>
-                  </w:r>
-                  <w:proofErr w:type="spellStart"/>
-                  <w:r>
-                    <w:t>Github</w:t>
-                  </w:r>
-                  <w:proofErr w:type="spellEnd"/>
-                  <w:r>
-                    <w:t xml:space="preserve"> proficiency of all members </w:t>
+                    <w:t xml:space="preserve">The Github proficiency of all members </w:t>
                   </w:r>
                 </w:p>
               </w:tc>
@@ -3313,15 +3176,7 @@
                     <w:spacing w:before="40" w:after="40"/>
                   </w:pPr>
                   <w:r>
-                    <w:t xml:space="preserve">Had a project topic consultation with the Director of Computer Science, Mr. Ernesto B. </w:t>
-                  </w:r>
-                  <w:proofErr w:type="spellStart"/>
-                  <w:r>
-                    <w:t>Boydon</w:t>
-                  </w:r>
-                  <w:proofErr w:type="spellEnd"/>
-                  <w:r>
-                    <w:t xml:space="preserve">. </w:t>
+                    <w:t xml:space="preserve">Had a project topic consultation with the Director of Computer Science, Mr. Ernesto B. Boydon. </w:t>
                   </w:r>
                 </w:p>
               </w:tc>
@@ -3892,157 +3747,74 @@
                 </w:p>
               </w:tc>
             </w:tr>
-          </w:tbl>
-          <w:p>
-            <w:pPr>
-              <w:pStyle w:val="TableText"/>
-              <w:spacing w:before="20" w:after="60"/>
-              <w:rPr>
-                <w:rFonts w:ascii="Times New Roman" w:hAnsi="Times New Roman"/>
-                <w:i/>
-                <w:color w:val="0000FF"/>
-                <w:sz w:val="20"/>
-              </w:rPr>
-            </w:pPr>
-          </w:p>
-        </w:tc>
-      </w:tr>
-      <w:tr>
-        <w:trPr>
-          <w:cnfStyle w:val="000000010000" w:firstRow="0" w:lastRow="0" w:firstColumn="0" w:lastColumn="0" w:oddVBand="0" w:evenVBand="0" w:oddHBand="0" w:evenHBand="1" w:firstRowFirstColumn="0" w:firstRowLastColumn="0" w:lastRowFirstColumn="0" w:lastRowLastColumn="0"/>
-          <w:trHeight w:val="288"/>
-        </w:trPr>
-        <w:tc>
-          <w:tcPr>
-            <w:tcW w:w="8640" w:type="dxa"/>
-            <w:gridSpan w:val="3"/>
-          </w:tcPr>
-          <w:p>
-            <w:pPr>
-              <w:pStyle w:val="TableText"/>
-              <w:spacing w:before="120" w:after="60"/>
-              <w:rPr>
-                <w:b/>
-                <w:sz w:val="20"/>
-              </w:rPr>
-            </w:pPr>
-            <w:r>
-              <w:rPr>
-                <w:b/>
-                <w:sz w:val="20"/>
-              </w:rPr>
-              <w:t>Milestone Deliverables scheduled for completion over next period</w:t>
-            </w:r>
-          </w:p>
-          <w:tbl>
-            <w:tblPr>
-              <w:tblStyle w:val="ProjectStatusReport"/>
-              <w:tblW w:w="8381" w:type="dxa"/>
-              <w:tblInd w:w="0" w:type="dxa"/>
-              <w:tblLayout w:type="fixed"/>
-              <w:tblLook w:val="0000" w:firstRow="0" w:lastRow="0" w:firstColumn="0" w:lastColumn="0" w:noHBand="0" w:noVBand="0"/>
-            </w:tblPr>
-            <w:tblGrid>
-              <w:gridCol w:w="2968"/>
-              <w:gridCol w:w="1250"/>
-              <w:gridCol w:w="1606"/>
-              <w:gridCol w:w="2557"/>
-            </w:tblGrid>
             <w:tr>
               <w:trPr>
-                <w:cnfStyle w:val="000000100000" w:firstRow="0" w:lastRow="0" w:firstColumn="0" w:lastColumn="0" w:oddVBand="0" w:evenVBand="0" w:oddHBand="1" w:evenHBand="0" w:firstRowFirstColumn="0" w:firstRowLastColumn="0" w:lastRowFirstColumn="0" w:lastRowLastColumn="0"/>
-                <w:trHeight w:val="274"/>
+                <w:cnfStyle w:val="000000010000" w:firstRow="0" w:lastRow="0" w:firstColumn="0" w:lastColumn="0" w:oddVBand="0" w:evenVBand="0" w:oddHBand="0" w:evenHBand="1" w:firstRowFirstColumn="0" w:firstRowLastColumn="0" w:lastRowFirstColumn="0" w:lastRowLastColumn="0"/>
+                <w:trHeight w:val="345"/>
               </w:trPr>
               <w:tc>
                 <w:tcPr>
                   <w:tcW w:w="2968" w:type="dxa"/>
-                  <w:shd w:val="clear" w:color="auto" w:fill="C0C0C0"/>
+                  <w:vAlign w:val="top"/>
                 </w:tcPr>
                 <w:p>
                   <w:pPr>
-                    <w:rPr>
-                      <w:b/>
-                    </w:rPr>
+                    <w:numPr>
+                      <w:ilvl w:val="0"/>
+                      <w:numId w:val="4"/>
+                    </w:numPr>
+                    <w:spacing w:before="40" w:after="40"/>
                   </w:pPr>
                   <w:r>
-                    <w:rPr>
-                      <w:b/>
-                    </w:rPr>
-                    <w:t>Milestone Deliverables</w:t>
+                    <w:t xml:space="preserve">Class Diagram </w:t>
                   </w:r>
                 </w:p>
               </w:tc>
               <w:tc>
                 <w:tcPr>
                   <w:tcW w:w="1250" w:type="dxa"/>
-                  <w:shd w:val="clear" w:color="auto" w:fill="C0C0C0"/>
+                  <w:vAlign w:val="top"/>
                 </w:tcPr>
                 <w:p>
                   <w:pPr>
-                    <w:rPr>
-                      <w:b/>
-                    </w:rPr>
+                    <w:spacing w:before="40" w:after="40"/>
                   </w:pPr>
                   <w:r>
-                    <w:rPr>
-                      <w:b/>
-                    </w:rPr>
-                    <w:t>Due Date</w:t>
+                    <w:t>07/07/17</w:t>
                   </w:r>
                 </w:p>
               </w:tc>
               <w:tc>
                 <w:tcPr>
                   <w:tcW w:w="1606" w:type="dxa"/>
-                  <w:shd w:val="clear" w:color="auto" w:fill="C0C0C0"/>
+                  <w:vAlign w:val="top"/>
                 </w:tcPr>
                 <w:p>
                   <w:pPr>
-                    <w:rPr>
-                      <w:b/>
-                    </w:rPr>
+                    <w:spacing w:before="40" w:after="40"/>
                   </w:pPr>
                   <w:r>
-                    <w:rPr>
-                      <w:b/>
-                    </w:rPr>
-                    <w:t>% Completed</w:t>
+                    <w:t>0%</w:t>
                   </w:r>
                 </w:p>
               </w:tc>
               <w:tc>
                 <w:tcPr>
                   <w:tcW w:w="2557" w:type="dxa"/>
-                  <w:shd w:val="clear" w:color="auto" w:fill="C0C0C0"/>
+                  <w:vAlign w:val="top"/>
                 </w:tcPr>
                 <w:p>
                   <w:pPr>
-                    <w:rPr>
-                      <w:b/>
-                    </w:rPr>
+                    <w:spacing w:before="40" w:after="40"/>
                   </w:pPr>
                   <w:r>
-                    <w:rPr>
-                      <w:b/>
-                    </w:rPr>
-                    <w:t>Deliverable Status</w:t>
-                  </w:r>
-                </w:p>
-              </w:tc>
-            </w:tr>
-            <w:tr>
-              <w:trPr>
-                <w:cnfStyle w:val="000000010000" w:firstRow="0" w:lastRow="0" w:firstColumn="0" w:lastColumn="0" w:oddVBand="0" w:evenVBand="0" w:oddHBand="0" w:evenHBand="1" w:firstRowFirstColumn="0" w:firstRowLastColumn="0" w:lastRowFirstColumn="0" w:lastRowLastColumn="0"/>
-                <w:trHeight w:val="158"/>
-              </w:trPr>
-              <w:tc>
-                <w:tcPr>
-                  <w:tcW w:w="8381" w:type="dxa"/>
-                  <w:gridSpan w:val="4"/>
-                </w:tcPr>
-                <w:p>
-                  <w:r>
-                    <w:t>Milestone 1</w:t>
+                    <w:fldChar w:fldCharType="begin"/>
+                  </w:r>
+                  <w:r>
+                    <w:instrText xml:space="preserve"> MACROBUTTON  DoFieldClick [On Schedule]</w:instrText>
+                  </w:r>
+                  <w:r>
+                    <w:fldChar w:fldCharType="end"/>
                   </w:r>
                 </w:p>
               </w:tc>
@@ -4066,22 +3838,7 @@
                     <w:spacing w:before="40" w:after="40"/>
                   </w:pPr>
                   <w:r>
-                    <w:fldChar w:fldCharType="begin"/>
-                  </w:r>
-                  <w:r>
-                    <w:instrText xml:space="preserve"> MACROBUTTON  DoFieldClick [</w:instrText>
-                  </w:r>
-                  <w:r>
-                    <w:rPr>
-                      <w:b/>
-                    </w:rPr>
-                    <w:instrText>Deliverable 1</w:instrText>
-                  </w:r>
-                  <w:r>
-                    <w:instrText>]</w:instrText>
-                  </w:r>
-                  <w:r>
-                    <w:fldChar w:fldCharType="end"/>
+                    <w:t xml:space="preserve">Communication Diagram </w:t>
                   </w:r>
                 </w:p>
               </w:tc>
@@ -4095,22 +3852,7 @@
                     <w:spacing w:before="40" w:after="40"/>
                   </w:pPr>
                   <w:r>
-                    <w:fldChar w:fldCharType="begin"/>
-                  </w:r>
-                  <w:r>
-                    <w:instrText xml:space="preserve"> MACROBUTTON  DoFieldClick [</w:instrText>
-                  </w:r>
-                  <w:r>
-                    <w:rPr>
-                      <w:b/>
-                    </w:rPr>
-                    <w:instrText>mm/dd/yy</w:instrText>
-                  </w:r>
-                  <w:r>
-                    <w:instrText>]</w:instrText>
-                  </w:r>
-                  <w:r>
-                    <w:fldChar w:fldCharType="end"/>
+                    <w:t>07/07/17</w:t>
                   </w:r>
                 </w:p>
               </w:tc>
@@ -4124,22 +3866,7 @@
                     <w:spacing w:before="40" w:after="40"/>
                   </w:pPr>
                   <w:r>
-                    <w:fldChar w:fldCharType="begin"/>
-                  </w:r>
-                  <w:r>
-                    <w:instrText xml:space="preserve"> MACROBUTTON  DoFieldClick [</w:instrText>
-                  </w:r>
-                  <w:r>
-                    <w:rPr>
-                      <w:b/>
-                    </w:rPr>
-                    <w:instrText>n%</w:instrText>
-                  </w:r>
-                  <w:r>
-                    <w:instrText>]</w:instrText>
-                  </w:r>
-                  <w:r>
-                    <w:fldChar w:fldCharType="end"/>
+                    <w:t>0%</w:t>
                   </w:r>
                 </w:p>
               </w:tc>
@@ -4156,16 +3883,7 @@
                     <w:fldChar w:fldCharType="begin"/>
                   </w:r>
                   <w:r>
-                    <w:instrText xml:space="preserve"> MACROBUTTON  DoFieldClick [</w:instrText>
-                  </w:r>
-                  <w:r>
-                    <w:rPr>
-                      <w:b/>
-                    </w:rPr>
-                    <w:instrText>On Schedule</w:instrText>
-                  </w:r>
-                  <w:r>
-                    <w:instrText>]</w:instrText>
+                    <w:instrText xml:space="preserve"> MACROBUTTON  DoFieldClick [On Schedule]</w:instrText>
                   </w:r>
                   <w:r>
                     <w:fldChar w:fldCharType="end"/>
@@ -4192,22 +3910,7 @@
                     <w:spacing w:before="40" w:after="40"/>
                   </w:pPr>
                   <w:r>
-                    <w:fldChar w:fldCharType="begin"/>
-                  </w:r>
-                  <w:r>
-                    <w:instrText xml:space="preserve"> MACROBUTTON  DoFieldClick [</w:instrText>
-                  </w:r>
-                  <w:r>
-                    <w:rPr>
-                      <w:b/>
-                    </w:rPr>
-                    <w:instrText>Deliverable 2</w:instrText>
-                  </w:r>
-                  <w:r>
-                    <w:instrText>]</w:instrText>
-                  </w:r>
-                  <w:r>
-                    <w:fldChar w:fldCharType="end"/>
+                    <w:t xml:space="preserve">Sequence Diagram </w:t>
                   </w:r>
                 </w:p>
               </w:tc>
@@ -4221,22 +3924,7 @@
                     <w:spacing w:before="40" w:after="40"/>
                   </w:pPr>
                   <w:r>
-                    <w:fldChar w:fldCharType="begin"/>
-                  </w:r>
-                  <w:r>
-                    <w:instrText xml:space="preserve"> MACROBUTTON  DoFieldClick [</w:instrText>
-                  </w:r>
-                  <w:r>
-                    <w:rPr>
-                      <w:b/>
-                    </w:rPr>
-                    <w:instrText>mm/dd/yy</w:instrText>
-                  </w:r>
-                  <w:r>
-                    <w:instrText>]</w:instrText>
-                  </w:r>
-                  <w:r>
-                    <w:fldChar w:fldCharType="end"/>
+                    <w:t>07/07/17</w:t>
                   </w:r>
                 </w:p>
               </w:tc>
@@ -4250,22 +3938,7 @@
                     <w:spacing w:before="40" w:after="40"/>
                   </w:pPr>
                   <w:r>
-                    <w:fldChar w:fldCharType="begin"/>
-                  </w:r>
-                  <w:r>
-                    <w:instrText xml:space="preserve"> MACROBUTTON  DoFieldClick [</w:instrText>
-                  </w:r>
-                  <w:r>
-                    <w:rPr>
-                      <w:b/>
-                    </w:rPr>
-                    <w:instrText>n%</w:instrText>
-                  </w:r>
-                  <w:r>
-                    <w:instrText>]</w:instrText>
-                  </w:r>
-                  <w:r>
-                    <w:fldChar w:fldCharType="end"/>
+                    <w:t>0%</w:t>
                   </w:r>
                 </w:p>
               </w:tc>
@@ -4282,16 +3955,7 @@
                     <w:fldChar w:fldCharType="begin"/>
                   </w:r>
                   <w:r>
-                    <w:instrText xml:space="preserve"> MACROBUTTON  DoFieldClick [</w:instrText>
-                  </w:r>
-                  <w:r>
-                    <w:rPr>
-                      <w:b/>
-                    </w:rPr>
-                    <w:instrText>Ahead of Schedule</w:instrText>
-                  </w:r>
-                  <w:r>
-                    <w:instrText>]</w:instrText>
+                    <w:instrText xml:space="preserve"> MACROBUTTON  DoFieldClick [On Schedule]</w:instrText>
                   </w:r>
                   <w:r>
                     <w:fldChar w:fldCharType="end"/>
@@ -4318,29 +3982,7 @@
                     <w:spacing w:before="40" w:after="40"/>
                   </w:pPr>
                   <w:r>
-                    <w:fldChar w:fldCharType="begin"/>
-                  </w:r>
-                  <w:r>
-                    <w:instrText xml:space="preserve"> MACROBUTTON  DoFieldClick [</w:instrText>
-                  </w:r>
-                  <w:r>
-                    <w:rPr>
-                      <w:b/>
-                    </w:rPr>
-                    <w:instrText xml:space="preserve">Deliverable </w:instrText>
-                  </w:r>
-                  <w:r>
-                    <w:rPr>
-                      <w:b/>
-                      <w:i/>
-                    </w:rPr>
-                    <w:instrText>n</w:instrText>
-                  </w:r>
-                  <w:r>
-                    <w:instrText>]</w:instrText>
-                  </w:r>
-                  <w:r>
-                    <w:fldChar w:fldCharType="end"/>
+                    <w:t xml:space="preserve">State Chart Diagram </w:t>
                   </w:r>
                 </w:p>
               </w:tc>
@@ -4354,22 +3996,7 @@
                     <w:spacing w:before="40" w:after="40"/>
                   </w:pPr>
                   <w:r>
-                    <w:fldChar w:fldCharType="begin"/>
-                  </w:r>
-                  <w:r>
-                    <w:instrText xml:space="preserve"> MACROBUTTON  DoFieldClick [</w:instrText>
-                  </w:r>
-                  <w:r>
-                    <w:rPr>
-                      <w:b/>
-                    </w:rPr>
-                    <w:instrText>mm/dd/yy</w:instrText>
-                  </w:r>
-                  <w:r>
-                    <w:instrText>]</w:instrText>
-                  </w:r>
-                  <w:r>
-                    <w:fldChar w:fldCharType="end"/>
+                    <w:t>07/07/17</w:t>
                   </w:r>
                 </w:p>
               </w:tc>
@@ -4383,22 +4010,7 @@
                     <w:spacing w:before="40" w:after="40"/>
                   </w:pPr>
                   <w:r>
-                    <w:fldChar w:fldCharType="begin"/>
-                  </w:r>
-                  <w:r>
-                    <w:instrText xml:space="preserve"> MACROBUTTON  DoFieldClick [</w:instrText>
-                  </w:r>
-                  <w:r>
-                    <w:rPr>
-                      <w:b/>
-                    </w:rPr>
-                    <w:instrText>n%</w:instrText>
-                  </w:r>
-                  <w:r>
-                    <w:instrText>]</w:instrText>
-                  </w:r>
-                  <w:r>
-                    <w:fldChar w:fldCharType="end"/>
+                    <w:t>0%</w:t>
                   </w:r>
                 </w:p>
               </w:tc>
@@ -4415,165 +4027,7 @@
                     <w:fldChar w:fldCharType="begin"/>
                   </w:r>
                   <w:r>
-                    <w:instrText xml:space="preserve"> MACROBUTTON  DoFieldClick [</w:instrText>
-                  </w:r>
-                  <w:r>
-                    <w:rPr>
-                      <w:b/>
-                    </w:rPr>
-                    <w:instrText>Behind Schedule</w:instrText>
-                  </w:r>
-                  <w:r>
-                    <w:instrText>]</w:instrText>
-                  </w:r>
-                  <w:r>
-                    <w:fldChar w:fldCharType="end"/>
-                  </w:r>
-                </w:p>
-              </w:tc>
-            </w:tr>
-            <w:tr>
-              <w:trPr>
-                <w:cnfStyle w:val="000000010000" w:firstRow="0" w:lastRow="0" w:firstColumn="0" w:lastColumn="0" w:oddVBand="0" w:evenVBand="0" w:oddHBand="0" w:evenHBand="1" w:firstRowFirstColumn="0" w:firstRowLastColumn="0" w:lastRowFirstColumn="0" w:lastRowLastColumn="0"/>
-                <w:trHeight w:val="165"/>
-              </w:trPr>
-              <w:tc>
-                <w:tcPr>
-                  <w:tcW w:w="8381" w:type="dxa"/>
-                  <w:gridSpan w:val="4"/>
-                </w:tcPr>
-                <w:p>
-                  <w:r>
-                    <w:t>Milestone 2</w:t>
-                  </w:r>
-                </w:p>
-              </w:tc>
-            </w:tr>
-            <w:tr>
-              <w:trPr>
-                <w:cnfStyle w:val="000000100000" w:firstRow="0" w:lastRow="0" w:firstColumn="0" w:lastColumn="0" w:oddVBand="0" w:evenVBand="0" w:oddHBand="1" w:evenHBand="0" w:firstRowFirstColumn="0" w:firstRowLastColumn="0" w:lastRowFirstColumn="0" w:lastRowLastColumn="0"/>
-                <w:trHeight w:val="345"/>
-              </w:trPr>
-              <w:tc>
-                <w:tcPr>
-                  <w:tcW w:w="2968" w:type="dxa"/>
-                  <w:vAlign w:val="top"/>
-                </w:tcPr>
-                <w:p>
-                  <w:pPr>
-                    <w:numPr>
-                      <w:ilvl w:val="0"/>
-                      <w:numId w:val="4"/>
-                    </w:numPr>
-                    <w:spacing w:before="40" w:after="40"/>
-                  </w:pPr>
-                  <w:r>
-                    <w:fldChar w:fldCharType="begin"/>
-                  </w:r>
-                  <w:r>
-                    <w:instrText xml:space="preserve"> MACROBUTTON  DoFieldClick [</w:instrText>
-                  </w:r>
-                  <w:r>
-                    <w:rPr>
-                      <w:b/>
-                    </w:rPr>
-                    <w:instrText>Deliverable 1</w:instrText>
-                  </w:r>
-                  <w:r>
-                    <w:instrText>]</w:instrText>
-                  </w:r>
-                  <w:r>
-                    <w:fldChar w:fldCharType="end"/>
-                  </w:r>
-                </w:p>
-              </w:tc>
-              <w:tc>
-                <w:tcPr>
-                  <w:tcW w:w="1250" w:type="dxa"/>
-                  <w:vAlign w:val="top"/>
-                </w:tcPr>
-                <w:p>
-                  <w:pPr>
-                    <w:spacing w:before="40" w:after="40"/>
-                  </w:pPr>
-                  <w:r>
-                    <w:fldChar w:fldCharType="begin"/>
-                  </w:r>
-                  <w:r>
-                    <w:instrText xml:space="preserve"> MACROBUTTON  DoFieldClick [</w:instrText>
-                  </w:r>
-                  <w:r>
-                    <w:rPr>
-                      <w:b/>
-                    </w:rPr>
-                    <w:instrText>mm/dd/yy</w:instrText>
-                  </w:r>
-                  <w:r>
-                    <w:instrText>]</w:instrText>
-                  </w:r>
-                  <w:r>
-                    <w:fldChar w:fldCharType="end"/>
-                  </w:r>
-                </w:p>
-              </w:tc>
-              <w:tc>
-                <w:tcPr>
-                  <w:tcW w:w="1606" w:type="dxa"/>
-                  <w:tcBorders>
-                    <w:top w:val="nil"/>
-                  </w:tcBorders>
-                  <w:vAlign w:val="top"/>
-                </w:tcPr>
-                <w:p>
-                  <w:pPr>
-                    <w:spacing w:before="40" w:after="40"/>
-                  </w:pPr>
-                  <w:r>
-                    <w:fldChar w:fldCharType="begin"/>
-                  </w:r>
-                  <w:r>
-                    <w:instrText xml:space="preserve"> MACROBUTTON  DoFieldClick [</w:instrText>
-                  </w:r>
-                  <w:r>
-                    <w:rPr>
-                      <w:b/>
-                    </w:rPr>
-                    <w:instrText>n%</w:instrText>
-                  </w:r>
-                  <w:r>
-                    <w:instrText>]</w:instrText>
-                  </w:r>
-                  <w:r>
-                    <w:fldChar w:fldCharType="end"/>
-                  </w:r>
-                </w:p>
-              </w:tc>
-              <w:tc>
-                <w:tcPr>
-                  <w:tcW w:w="2557" w:type="dxa"/>
-                  <w:tcBorders>
-                    <w:top w:val="nil"/>
-                  </w:tcBorders>
-                  <w:vAlign w:val="top"/>
-                </w:tcPr>
-                <w:p>
-                  <w:pPr>
-                    <w:spacing w:before="40" w:after="40"/>
-                  </w:pPr>
-                  <w:r>
-                    <w:fldChar w:fldCharType="begin"/>
-                  </w:r>
-                  <w:r>
-                    <w:instrText xml:space="preserve"> MACROBUTTON  DoFieldClick [</w:instrText>
-                  </w:r>
-                  <w:r>
-                    <w:rPr>
-                      <w:b/>
-                    </w:rPr>
-                    <w:instrText>On Schedule</w:instrText>
-                  </w:r>
-                  <w:r>
-                    <w:instrText>]</w:instrText>
+                    <w:instrText xml:space="preserve"> MACROBUTTON  DoFieldClick [On Schedule]</w:instrText>
                   </w:r>
                   <w:r>
                     <w:fldChar w:fldCharType="end"/>
@@ -4600,22 +4054,7 @@
                     <w:spacing w:before="40" w:after="40"/>
                   </w:pPr>
                   <w:r>
-                    <w:fldChar w:fldCharType="begin"/>
-                  </w:r>
-                  <w:r>
-                    <w:instrText xml:space="preserve"> MACROBUTTON  DoFieldClick [</w:instrText>
-                  </w:r>
-                  <w:r>
-                    <w:rPr>
-                      <w:b/>
-                    </w:rPr>
-                    <w:instrText>Deliverable 2</w:instrText>
-                  </w:r>
-                  <w:r>
-                    <w:instrText>]</w:instrText>
-                  </w:r>
-                  <w:r>
-                    <w:fldChar w:fldCharType="end"/>
+                    <w:t xml:space="preserve">Timing Diagram </w:t>
                   </w:r>
                 </w:p>
               </w:tc>
@@ -4629,22 +4068,7 @@
                     <w:spacing w:before="40" w:after="40"/>
                   </w:pPr>
                   <w:r>
-                    <w:fldChar w:fldCharType="begin"/>
-                  </w:r>
-                  <w:r>
-                    <w:instrText xml:space="preserve"> MACROBUTTON  DoFieldClick [</w:instrText>
-                  </w:r>
-                  <w:r>
-                    <w:rPr>
-                      <w:b/>
-                    </w:rPr>
-                    <w:instrText>mm/dd/yy</w:instrText>
-                  </w:r>
-                  <w:r>
-                    <w:instrText>]</w:instrText>
-                  </w:r>
-                  <w:r>
-                    <w:fldChar w:fldCharType="end"/>
+                    <w:t>07/07/17</w:t>
                   </w:r>
                 </w:p>
               </w:tc>
@@ -4658,22 +4082,7 @@
                     <w:spacing w:before="40" w:after="40"/>
                   </w:pPr>
                   <w:r>
-                    <w:fldChar w:fldCharType="begin"/>
-                  </w:r>
-                  <w:r>
-                    <w:instrText xml:space="preserve"> MACROBUTTON  DoFieldClick [</w:instrText>
-                  </w:r>
-                  <w:r>
-                    <w:rPr>
-                      <w:b/>
-                    </w:rPr>
-                    <w:instrText>n%</w:instrText>
-                  </w:r>
-                  <w:r>
-                    <w:instrText>]</w:instrText>
-                  </w:r>
-                  <w:r>
-                    <w:fldChar w:fldCharType="end"/>
+                    <w:t>0%</w:t>
                   </w:r>
                 </w:p>
               </w:tc>
@@ -4690,149 +4099,7 @@
                     <w:fldChar w:fldCharType="begin"/>
                   </w:r>
                   <w:r>
-                    <w:instrText xml:space="preserve"> MACROBUTTON  DoFieldClick [</w:instrText>
-                  </w:r>
-                  <w:r>
-                    <w:rPr>
-                      <w:b/>
-                    </w:rPr>
-                    <w:instrText>Ahead of Schedule</w:instrText>
-                  </w:r>
-                  <w:r>
-                    <w:instrText>]</w:instrText>
-                  </w:r>
-                  <w:r>
-                    <w:fldChar w:fldCharType="end"/>
-                  </w:r>
-                </w:p>
-              </w:tc>
-            </w:tr>
-            <w:tr>
-              <w:trPr>
-                <w:cnfStyle w:val="000000100000" w:firstRow="0" w:lastRow="0" w:firstColumn="0" w:lastColumn="0" w:oddVBand="0" w:evenVBand="0" w:oddHBand="1" w:evenHBand="0" w:firstRowFirstColumn="0" w:firstRowLastColumn="0" w:lastRowFirstColumn="0" w:lastRowLastColumn="0"/>
-                <w:trHeight w:val="345"/>
-              </w:trPr>
-              <w:tc>
-                <w:tcPr>
-                  <w:tcW w:w="2968" w:type="dxa"/>
-                  <w:vAlign w:val="top"/>
-                </w:tcPr>
-                <w:p>
-                  <w:pPr>
-                    <w:numPr>
-                      <w:ilvl w:val="0"/>
-                      <w:numId w:val="4"/>
-                    </w:numPr>
-                    <w:spacing w:before="40" w:after="40"/>
-                  </w:pPr>
-                  <w:r>
-                    <w:fldChar w:fldCharType="begin"/>
-                  </w:r>
-                  <w:r>
-                    <w:instrText xml:space="preserve"> MACROBUTTON  DoFieldClick [</w:instrText>
-                  </w:r>
-                  <w:r>
-                    <w:rPr>
-                      <w:b/>
-                    </w:rPr>
-                    <w:instrText xml:space="preserve">Deliverable </w:instrText>
-                  </w:r>
-                  <w:r>
-                    <w:rPr>
-                      <w:b/>
-                      <w:i/>
-                    </w:rPr>
-                    <w:instrText>n</w:instrText>
-                  </w:r>
-                  <w:r>
-                    <w:instrText>]</w:instrText>
-                  </w:r>
-                  <w:r>
-                    <w:fldChar w:fldCharType="end"/>
-                  </w:r>
-                </w:p>
-              </w:tc>
-              <w:tc>
-                <w:tcPr>
-                  <w:tcW w:w="1250" w:type="dxa"/>
-                  <w:vAlign w:val="top"/>
-                </w:tcPr>
-                <w:p>
-                  <w:pPr>
-                    <w:spacing w:before="40" w:after="40"/>
-                  </w:pPr>
-                  <w:r>
-                    <w:fldChar w:fldCharType="begin"/>
-                  </w:r>
-                  <w:r>
-                    <w:instrText xml:space="preserve"> MACROBUTTON  DoFieldClick [</w:instrText>
-                  </w:r>
-                  <w:r>
-                    <w:rPr>
-                      <w:b/>
-                    </w:rPr>
-                    <w:instrText>mm/dd/yy</w:instrText>
-                  </w:r>
-                  <w:r>
-                    <w:instrText>]</w:instrText>
-                  </w:r>
-                  <w:r>
-                    <w:fldChar w:fldCharType="end"/>
-                  </w:r>
-                </w:p>
-              </w:tc>
-              <w:tc>
-                <w:tcPr>
-                  <w:tcW w:w="1606" w:type="dxa"/>
-                  <w:vAlign w:val="top"/>
-                </w:tcPr>
-                <w:p>
-                  <w:pPr>
-                    <w:spacing w:before="40" w:after="40"/>
-                  </w:pPr>
-                  <w:r>
-                    <w:fldChar w:fldCharType="begin"/>
-                  </w:r>
-                  <w:r>
-                    <w:instrText xml:space="preserve"> MACROBUTTON  DoFieldClick [</w:instrText>
-                  </w:r>
-                  <w:r>
-                    <w:rPr>
-                      <w:b/>
-                    </w:rPr>
-                    <w:instrText>n%</w:instrText>
-                  </w:r>
-                  <w:r>
-                    <w:instrText>]</w:instrText>
-                  </w:r>
-                  <w:r>
-                    <w:fldChar w:fldCharType="end"/>
-                  </w:r>
-                </w:p>
-              </w:tc>
-              <w:tc>
-                <w:tcPr>
-                  <w:tcW w:w="2557" w:type="dxa"/>
-                  <w:vAlign w:val="top"/>
-                </w:tcPr>
-                <w:p>
-                  <w:pPr>
-                    <w:spacing w:before="40" w:after="40"/>
-                  </w:pPr>
-                  <w:r>
-                    <w:fldChar w:fldCharType="begin"/>
-                  </w:r>
-                  <w:r>
-                    <w:instrText xml:space="preserve"> MACROBUTTON  DoFieldClick [</w:instrText>
-                  </w:r>
-                  <w:r>
-                    <w:rPr>
-                      <w:b/>
-                    </w:rPr>
-                    <w:instrText>Behind Schedule</w:instrText>
-                  </w:r>
-                  <w:r>
-                    <w:instrText>]</w:instrText>
+                    <w:instrText xml:space="preserve"> MACROBUTTON  DoFieldClick [On Schedule]</w:instrText>
                   </w:r>
                   <w:r>
                     <w:fldChar w:fldCharType="end"/>
@@ -4841,12 +4108,23 @@
               </w:tc>
             </w:tr>
           </w:tbl>
-          <w:p/>
+          <w:p>
+            <w:pPr>
+              <w:pStyle w:val="TableText"/>
+              <w:spacing w:before="20" w:after="60"/>
+              <w:rPr>
+                <w:rFonts w:ascii="Times New Roman" w:hAnsi="Times New Roman"/>
+                <w:i/>
+                <w:color w:val="0000FF"/>
+                <w:sz w:val="20"/>
+              </w:rPr>
+            </w:pPr>
+          </w:p>
         </w:tc>
       </w:tr>
       <w:tr>
         <w:trPr>
-          <w:cnfStyle w:val="000000100000" w:firstRow="0" w:lastRow="0" w:firstColumn="0" w:lastColumn="0" w:oddVBand="0" w:evenVBand="0" w:oddHBand="1" w:evenHBand="0" w:firstRowFirstColumn="0" w:firstRowLastColumn="0" w:lastRowFirstColumn="0" w:lastRowLastColumn="0"/>
+          <w:cnfStyle w:val="000000010000" w:firstRow="0" w:lastRow="0" w:firstColumn="0" w:lastColumn="0" w:oddVBand="0" w:evenVBand="0" w:oddHBand="0" w:evenHBand="1" w:firstRowFirstColumn="0" w:firstRowLastColumn="0" w:lastRowFirstColumn="0" w:lastRowLastColumn="0"/>
           <w:trHeight w:val="272"/>
         </w:trPr>
         <w:tc>
@@ -4868,7 +4146,6 @@
                 <w:b/>
                 <w:sz w:val="20"/>
               </w:rPr>
-              <w:lastRenderedPageBreak/>
               <w:t>Project impact of milestone success or failure for project remainder</w:t>
             </w:r>
           </w:p>
@@ -4897,7 +4174,7 @@
                   </w:tcBorders>
                   <w:vAlign w:val="top"/>
                 </w:tcPr>
-                <w:bookmarkStart w:id="30" w:name="Text13"/>
+                <w:bookmarkStart w:id="25" w:name="Text13"/>
                 <w:p>
                   <w:r>
                     <w:fldChar w:fldCharType="begin">
@@ -4926,10 +4203,10 @@
                   <w:r>
                     <w:fldChar w:fldCharType="end"/>
                   </w:r>
-                  <w:bookmarkEnd w:id="30"/>
+                  <w:bookmarkEnd w:id="25"/>
                 </w:p>
               </w:tc>
-              <w:bookmarkStart w:id="31" w:name="Text14"/>
+              <w:bookmarkStart w:id="26" w:name="Text14"/>
               <w:tc>
                 <w:tcPr>
                   <w:tcW w:w="4163" w:type="dxa"/>
@@ -4966,7 +4243,7 @@
                   <w:r>
                     <w:fldChar w:fldCharType="end"/>
                   </w:r>
-                  <w:bookmarkEnd w:id="31"/>
+                  <w:bookmarkEnd w:id="26"/>
                 </w:p>
               </w:tc>
             </w:tr>
@@ -4988,7 +4265,7 @@
       </w:tr>
       <w:tr>
         <w:trPr>
-          <w:cnfStyle w:val="000000010000" w:firstRow="0" w:lastRow="0" w:firstColumn="0" w:lastColumn="0" w:oddVBand="0" w:evenVBand="0" w:oddHBand="0" w:evenHBand="1" w:firstRowFirstColumn="0" w:firstRowLastColumn="0" w:lastRowFirstColumn="0" w:lastRowLastColumn="0"/>
+          <w:cnfStyle w:val="000000100000" w:firstRow="0" w:lastRow="0" w:firstColumn="0" w:lastColumn="0" w:oddVBand="0" w:evenVBand="0" w:oddHBand="1" w:evenHBand="0" w:firstRowFirstColumn="0" w:firstRowLastColumn="0" w:lastRowFirstColumn="0" w:lastRowLastColumn="0"/>
           <w:trHeight w:val="274"/>
         </w:trPr>
         <w:tc>
@@ -4996,891 +4273,6 @@
             <w:tcW w:w="8640" w:type="dxa"/>
             <w:gridSpan w:val="3"/>
           </w:tcPr>
-          <w:p>
-            <w:pPr>
-              <w:pStyle w:val="TableText"/>
-              <w:spacing w:before="120" w:after="60"/>
-              <w:rPr>
-                <w:rFonts w:cs="Arial"/>
-                <w:iCs/>
-                <w:color w:val="000000"/>
-              </w:rPr>
-            </w:pPr>
-            <w:r>
-              <w:rPr>
-                <w:b/>
-                <w:sz w:val="20"/>
-              </w:rPr>
-              <w:t>Project</w:t>
-            </w:r>
-            <w:r>
-              <w:rPr>
-                <w:rFonts w:cs="Arial"/>
-                <w:iCs/>
-                <w:color w:val="000000"/>
-              </w:rPr>
-              <w:t xml:space="preserve"> </w:t>
-            </w:r>
-            <w:r>
-              <w:rPr>
-                <w:b/>
-                <w:sz w:val="20"/>
-              </w:rPr>
-              <w:t>Budget/Financial Status</w:t>
-            </w:r>
-          </w:p>
-          <w:tbl>
-            <w:tblPr>
-              <w:tblStyle w:val="ProjectStatusReport"/>
-              <w:tblW w:w="8381" w:type="dxa"/>
-              <w:tblInd w:w="0" w:type="dxa"/>
-              <w:tblLayout w:type="fixed"/>
-              <w:tblLook w:val="0000" w:firstRow="0" w:lastRow="0" w:firstColumn="0" w:lastColumn="0" w:noHBand="0" w:noVBand="0"/>
-            </w:tblPr>
-            <w:tblGrid>
-              <w:gridCol w:w="2968"/>
-              <w:gridCol w:w="1250"/>
-              <w:gridCol w:w="1606"/>
-              <w:gridCol w:w="2557"/>
-            </w:tblGrid>
-            <w:tr>
-              <w:trPr>
-                <w:cnfStyle w:val="000000100000" w:firstRow="0" w:lastRow="0" w:firstColumn="0" w:lastColumn="0" w:oddVBand="0" w:evenVBand="0" w:oddHBand="1" w:evenHBand="0" w:firstRowFirstColumn="0" w:firstRowLastColumn="0" w:lastRowFirstColumn="0" w:lastRowLastColumn="0"/>
-                <w:trHeight w:val="274"/>
-              </w:trPr>
-              <w:tc>
-                <w:tcPr>
-                  <w:tcW w:w="2995" w:type="dxa"/>
-                  <w:shd w:val="clear" w:color="auto" w:fill="C0C0C0"/>
-                </w:tcPr>
-                <w:p>
-                  <w:pPr>
-                    <w:rPr>
-                      <w:b/>
-                    </w:rPr>
-                  </w:pPr>
-                  <w:r>
-                    <w:rPr>
-                      <w:b/>
-                    </w:rPr>
-                    <w:t>Budget Item</w:t>
-                  </w:r>
-                </w:p>
-              </w:tc>
-              <w:tc>
-                <w:tcPr>
-                  <w:tcW w:w="1260" w:type="dxa"/>
-                  <w:shd w:val="clear" w:color="auto" w:fill="C0C0C0"/>
-                </w:tcPr>
-                <w:p>
-                  <w:pPr>
-                    <w:rPr>
-                      <w:b/>
-                    </w:rPr>
-                  </w:pPr>
-                  <w:r>
-                    <w:rPr>
-                      <w:b/>
-                    </w:rPr>
-                    <w:t>Planned Budget</w:t>
-                  </w:r>
-                </w:p>
-              </w:tc>
-              <w:tc>
-                <w:tcPr>
-                  <w:tcW w:w="1620" w:type="dxa"/>
-                  <w:shd w:val="clear" w:color="auto" w:fill="C0C0C0"/>
-                </w:tcPr>
-                <w:p>
-                  <w:pPr>
-                    <w:rPr>
-                      <w:b/>
-                    </w:rPr>
-                  </w:pPr>
-                  <w:r>
-                    <w:rPr>
-                      <w:b/>
-                    </w:rPr>
-                    <w:t>Actual Cost</w:t>
-                  </w:r>
-                </w:p>
-              </w:tc>
-              <w:tc>
-                <w:tcPr>
-                  <w:tcW w:w="2580" w:type="dxa"/>
-                  <w:shd w:val="clear" w:color="auto" w:fill="C0C0C0"/>
-                </w:tcPr>
-                <w:p>
-                  <w:pPr>
-                    <w:rPr>
-                      <w:b/>
-                    </w:rPr>
-                  </w:pPr>
-                  <w:r>
-                    <w:rPr>
-                      <w:b/>
-                    </w:rPr>
-                    <w:t>Variance/Explanation</w:t>
-                  </w:r>
-                </w:p>
-              </w:tc>
-            </w:tr>
-            <w:tr>
-              <w:trPr>
-                <w:cnfStyle w:val="000000010000" w:firstRow="0" w:lastRow="0" w:firstColumn="0" w:lastColumn="0" w:oddVBand="0" w:evenVBand="0" w:oddHBand="0" w:evenHBand="1" w:firstRowFirstColumn="0" w:firstRowLastColumn="0" w:lastRowFirstColumn="0" w:lastRowLastColumn="0"/>
-                <w:trHeight w:val="274"/>
-              </w:trPr>
-              <w:tc>
-                <w:tcPr>
-                  <w:tcW w:w="2995" w:type="dxa"/>
-                  <w:vAlign w:val="top"/>
-                </w:tcPr>
-                <w:p>
-                  <w:pPr>
-                    <w:spacing w:before="40" w:after="40"/>
-                  </w:pPr>
-                </w:p>
-              </w:tc>
-              <w:tc>
-                <w:tcPr>
-                  <w:tcW w:w="1260" w:type="dxa"/>
-                  <w:vAlign w:val="top"/>
-                </w:tcPr>
-                <w:p>
-                  <w:pPr>
-                    <w:spacing w:before="40" w:after="40"/>
-                  </w:pPr>
-                </w:p>
-              </w:tc>
-              <w:tc>
-                <w:tcPr>
-                  <w:tcW w:w="1620" w:type="dxa"/>
-                  <w:vAlign w:val="top"/>
-                </w:tcPr>
-                <w:p>
-                  <w:pPr>
-                    <w:spacing w:before="40" w:after="40"/>
-                  </w:pPr>
-                </w:p>
-              </w:tc>
-              <w:tc>
-                <w:tcPr>
-                  <w:tcW w:w="2580" w:type="dxa"/>
-                  <w:vAlign w:val="top"/>
-                </w:tcPr>
-                <w:p>
-                  <w:pPr>
-                    <w:spacing w:before="40" w:after="40"/>
-                  </w:pPr>
-                </w:p>
-              </w:tc>
-            </w:tr>
-            <w:tr>
-              <w:trPr>
-                <w:cnfStyle w:val="000000100000" w:firstRow="0" w:lastRow="0" w:firstColumn="0" w:lastColumn="0" w:oddVBand="0" w:evenVBand="0" w:oddHBand="1" w:evenHBand="0" w:firstRowFirstColumn="0" w:firstRowLastColumn="0" w:lastRowFirstColumn="0" w:lastRowLastColumn="0"/>
-                <w:trHeight w:val="334"/>
-              </w:trPr>
-              <w:tc>
-                <w:tcPr>
-                  <w:tcW w:w="2995" w:type="dxa"/>
-                  <w:tcBorders>
-                    <w:bottom w:val="single" w:sz="4" w:space="0" w:color="auto"/>
-                  </w:tcBorders>
-                  <w:vAlign w:val="top"/>
-                </w:tcPr>
-                <w:p>
-                  <w:pPr>
-                    <w:spacing w:before="40" w:after="40"/>
-                  </w:pPr>
-                </w:p>
-              </w:tc>
-              <w:tc>
-                <w:tcPr>
-                  <w:tcW w:w="1260" w:type="dxa"/>
-                  <w:tcBorders>
-                    <w:bottom w:val="single" w:sz="4" w:space="0" w:color="auto"/>
-                  </w:tcBorders>
-                  <w:vAlign w:val="top"/>
-                </w:tcPr>
-                <w:p/>
-              </w:tc>
-              <w:tc>
-                <w:tcPr>
-                  <w:tcW w:w="1620" w:type="dxa"/>
-                  <w:tcBorders>
-                    <w:bottom w:val="single" w:sz="4" w:space="0" w:color="auto"/>
-                  </w:tcBorders>
-                  <w:vAlign w:val="top"/>
-                </w:tcPr>
-                <w:p/>
-              </w:tc>
-              <w:tc>
-                <w:tcPr>
-                  <w:tcW w:w="2580" w:type="dxa"/>
-                  <w:tcBorders>
-                    <w:bottom w:val="single" w:sz="4" w:space="0" w:color="auto"/>
-                  </w:tcBorders>
-                  <w:vAlign w:val="top"/>
-                </w:tcPr>
-                <w:p/>
-              </w:tc>
-            </w:tr>
-          </w:tbl>
-          <w:p>
-            <w:pPr>
-              <w:rPr>
-                <w:rFonts w:cs="Arial"/>
-                <w:iCs/>
-                <w:color w:val="000000"/>
-              </w:rPr>
-            </w:pPr>
-          </w:p>
-        </w:tc>
-      </w:tr>
-      <w:tr>
-        <w:trPr>
-          <w:cnfStyle w:val="000000100000" w:firstRow="0" w:lastRow="0" w:firstColumn="0" w:lastColumn="0" w:oddVBand="0" w:evenVBand="0" w:oddHBand="1" w:evenHBand="0" w:firstRowFirstColumn="0" w:firstRowLastColumn="0" w:lastRowFirstColumn="0" w:lastRowLastColumn="0"/>
-          <w:trHeight w:val="288"/>
-        </w:trPr>
-        <w:tc>
-          <w:tcPr>
-            <w:tcW w:w="8640" w:type="dxa"/>
-            <w:gridSpan w:val="3"/>
-          </w:tcPr>
-          <w:p>
-            <w:pPr>
-              <w:pStyle w:val="TableText"/>
-              <w:spacing w:before="120" w:after="60"/>
-              <w:rPr>
-                <w:b/>
-                <w:sz w:val="20"/>
-              </w:rPr>
-            </w:pPr>
-            <w:r>
-              <w:rPr>
-                <w:b/>
-                <w:sz w:val="20"/>
-              </w:rPr>
-              <w:t>Project Risk Management Status</w:t>
-            </w:r>
-          </w:p>
-          <w:tbl>
-            <w:tblPr>
-              <w:tblStyle w:val="ProjectStatusReport"/>
-              <w:tblW w:w="8381" w:type="dxa"/>
-              <w:tblInd w:w="0" w:type="dxa"/>
-              <w:tblLayout w:type="fixed"/>
-              <w:tblLook w:val="0000" w:firstRow="0" w:lastRow="0" w:firstColumn="0" w:lastColumn="0" w:noHBand="0" w:noVBand="0"/>
-            </w:tblPr>
-            <w:tblGrid>
-              <w:gridCol w:w="2335"/>
-              <w:gridCol w:w="1080"/>
-              <w:gridCol w:w="1080"/>
-              <w:gridCol w:w="1080"/>
-              <w:gridCol w:w="2806"/>
-            </w:tblGrid>
-            <w:tr>
-              <w:trPr>
-                <w:cnfStyle w:val="000000100000" w:firstRow="0" w:lastRow="0" w:firstColumn="0" w:lastColumn="0" w:oddVBand="0" w:evenVBand="0" w:oddHBand="1" w:evenHBand="0" w:firstRowFirstColumn="0" w:firstRowLastColumn="0" w:lastRowFirstColumn="0" w:lastRowLastColumn="0"/>
-                <w:trHeight w:val="274"/>
-              </w:trPr>
-              <w:tc>
-                <w:tcPr>
-                  <w:tcW w:w="2335" w:type="dxa"/>
-                  <w:shd w:val="clear" w:color="auto" w:fill="C0C0C0"/>
-                </w:tcPr>
-                <w:p>
-                  <w:pPr>
-                    <w:rPr>
-                      <w:b/>
-                    </w:rPr>
-                  </w:pPr>
-                  <w:r>
-                    <w:rPr>
-                      <w:b/>
-                    </w:rPr>
-                    <w:t>Risk and Description</w:t>
-                  </w:r>
-                </w:p>
-              </w:tc>
-              <w:tc>
-                <w:tcPr>
-                  <w:tcW w:w="1080" w:type="dxa"/>
-                  <w:shd w:val="clear" w:color="auto" w:fill="C0C0C0"/>
-                </w:tcPr>
-                <w:p>
-                  <w:pPr>
-                    <w:rPr>
-                      <w:b/>
-                    </w:rPr>
-                  </w:pPr>
-                  <w:r>
-                    <w:rPr>
-                      <w:b/>
-                    </w:rPr>
-                    <w:t>Risk Chance</w:t>
-                  </w:r>
-                </w:p>
-              </w:tc>
-              <w:tc>
-                <w:tcPr>
-                  <w:tcW w:w="1080" w:type="dxa"/>
-                  <w:shd w:val="clear" w:color="auto" w:fill="C0C0C0"/>
-                </w:tcPr>
-                <w:p>
-                  <w:pPr>
-                    <w:rPr>
-                      <w:b/>
-                    </w:rPr>
-                  </w:pPr>
-                  <w:r>
-                    <w:rPr>
-                      <w:b/>
-                    </w:rPr>
-                    <w:t>Risk Impact</w:t>
-                  </w:r>
-                </w:p>
-              </w:tc>
-              <w:tc>
-                <w:tcPr>
-                  <w:tcW w:w="1080" w:type="dxa"/>
-                  <w:shd w:val="clear" w:color="auto" w:fill="C0C0C0"/>
-                </w:tcPr>
-                <w:p>
-                  <w:pPr>
-                    <w:rPr>
-                      <w:b/>
-                    </w:rPr>
-                  </w:pPr>
-                  <w:r>
-                    <w:rPr>
-                      <w:b/>
-                    </w:rPr>
-                    <w:t>Risk Priority</w:t>
-                  </w:r>
-                </w:p>
-              </w:tc>
-              <w:tc>
-                <w:tcPr>
-                  <w:tcW w:w="2806" w:type="dxa"/>
-                  <w:shd w:val="clear" w:color="auto" w:fill="C0C0C0"/>
-                </w:tcPr>
-                <w:p>
-                  <w:pPr>
-                    <w:rPr>
-                      <w:b/>
-                    </w:rPr>
-                  </w:pPr>
-                  <w:r>
-                    <w:rPr>
-                      <w:b/>
-                    </w:rPr>
-                    <w:t>Change from Last Review</w:t>
-                  </w:r>
-                </w:p>
-              </w:tc>
-            </w:tr>
-            <w:bookmarkStart w:id="32" w:name="Text15"/>
-            <w:tr>
-              <w:trPr>
-                <w:cnfStyle w:val="000000010000" w:firstRow="0" w:lastRow="0" w:firstColumn="0" w:lastColumn="0" w:oddVBand="0" w:evenVBand="0" w:oddHBand="0" w:evenHBand="1" w:firstRowFirstColumn="0" w:firstRowLastColumn="0" w:lastRowFirstColumn="0" w:lastRowLastColumn="0"/>
-                <w:trHeight w:val="1090"/>
-              </w:trPr>
-              <w:tc>
-                <w:tcPr>
-                  <w:tcW w:w="2335" w:type="dxa"/>
-                  <w:vAlign w:val="top"/>
-                </w:tcPr>
-                <w:p>
-                  <w:pPr>
-                    <w:spacing w:before="40" w:after="40"/>
-                  </w:pPr>
-                  <w:r>
-                    <w:fldChar w:fldCharType="begin">
-                      <w:ffData>
-                        <w:name w:val="Text15"/>
-                        <w:enabled/>
-                        <w:calcOnExit w:val="0"/>
-                        <w:textInput>
-                          <w:default w:val="[Description of Risk]"/>
-                        </w:textInput>
-                      </w:ffData>
-                    </w:fldChar>
-                  </w:r>
-                  <w:r>
-                    <w:instrText xml:space="preserve"> FORMTEXT </w:instrText>
-                  </w:r>
-                  <w:r>
-                    <w:fldChar w:fldCharType="separate"/>
-                  </w:r>
-                  <w:r>
-                    <w:rPr>
-                      <w:noProof/>
-                    </w:rPr>
-                    <w:t>[Description of Risk]</w:t>
-                  </w:r>
-                  <w:r>
-                    <w:fldChar w:fldCharType="end"/>
-                  </w:r>
-                  <w:bookmarkEnd w:id="32"/>
-                </w:p>
-                <w:p>
-                  <w:pPr>
-                    <w:numPr>
-                      <w:ilvl w:val="0"/>
-                      <w:numId w:val="4"/>
-                    </w:numPr>
-                    <w:spacing w:before="40" w:after="40"/>
-                  </w:pPr>
-                  <w:r>
-                    <w:fldChar w:fldCharType="begin"/>
-                  </w:r>
-                  <w:r>
-                    <w:instrText xml:space="preserve"> MACROBUTTON  DoFieldClick [</w:instrText>
-                  </w:r>
-                  <w:r>
-                    <w:rPr>
-                      <w:b/>
-                    </w:rPr>
-                    <w:instrText>Item</w:instrText>
-                  </w:r>
-                  <w:r>
-                    <w:instrText>]</w:instrText>
-                  </w:r>
-                  <w:r>
-                    <w:fldChar w:fldCharType="end"/>
-                  </w:r>
-                </w:p>
-                <w:p>
-                  <w:pPr>
-                    <w:numPr>
-                      <w:ilvl w:val="0"/>
-                      <w:numId w:val="4"/>
-                    </w:numPr>
-                    <w:spacing w:before="40" w:after="40"/>
-                  </w:pPr>
-                  <w:r>
-                    <w:fldChar w:fldCharType="begin"/>
-                  </w:r>
-                  <w:r>
-                    <w:instrText xml:space="preserve"> MACROBUTTON  DoFieldClick [</w:instrText>
-                  </w:r>
-                  <w:r>
-                    <w:rPr>
-                      <w:b/>
-                    </w:rPr>
-                    <w:instrText>Item</w:instrText>
-                  </w:r>
-                  <w:r>
-                    <w:instrText>]</w:instrText>
-                  </w:r>
-                  <w:r>
-                    <w:fldChar w:fldCharType="end"/>
-                  </w:r>
-                </w:p>
-              </w:tc>
-              <w:bookmarkStart w:id="33" w:name="Text16"/>
-              <w:tc>
-                <w:tcPr>
-                  <w:tcW w:w="1080" w:type="dxa"/>
-                  <w:vAlign w:val="top"/>
-                </w:tcPr>
-                <w:p>
-                  <w:pPr>
-                    <w:spacing w:before="40" w:after="40"/>
-                  </w:pPr>
-                  <w:r>
-                    <w:fldChar w:fldCharType="begin">
-                      <w:ffData>
-                        <w:name w:val="Text16"/>
-                        <w:enabled/>
-                        <w:calcOnExit w:val="0"/>
-                        <w:textInput>
-                          <w:default w:val="[High/Medium/Low]"/>
-                        </w:textInput>
-                      </w:ffData>
-                    </w:fldChar>
-                  </w:r>
-                  <w:r>
-                    <w:instrText xml:space="preserve"> FORMTEXT </w:instrText>
-                  </w:r>
-                  <w:r>
-                    <w:fldChar w:fldCharType="separate"/>
-                  </w:r>
-                  <w:r>
-                    <w:rPr>
-                      <w:noProof/>
-                    </w:rPr>
-                    <w:t>[High/Medium/Low]</w:t>
-                  </w:r>
-                  <w:r>
-                    <w:fldChar w:fldCharType="end"/>
-                  </w:r>
-                  <w:bookmarkEnd w:id="33"/>
-                </w:p>
-              </w:tc>
-              <w:tc>
-                <w:tcPr>
-                  <w:tcW w:w="1080" w:type="dxa"/>
-                  <w:vAlign w:val="top"/>
-                </w:tcPr>
-                <w:p>
-                  <w:pPr>
-                    <w:spacing w:before="40" w:after="40"/>
-                  </w:pPr>
-                  <w:r>
-                    <w:fldChar w:fldCharType="begin">
-                      <w:ffData>
-                        <w:name w:val="Text16"/>
-                        <w:enabled/>
-                        <w:calcOnExit w:val="0"/>
-                        <w:textInput>
-                          <w:default w:val="[High/Medium/Low]"/>
-                        </w:textInput>
-                      </w:ffData>
-                    </w:fldChar>
-                  </w:r>
-                  <w:r>
-                    <w:instrText xml:space="preserve"> FORMTEXT </w:instrText>
-                  </w:r>
-                  <w:r>
-                    <w:fldChar w:fldCharType="separate"/>
-                  </w:r>
-                  <w:r>
-                    <w:rPr>
-                      <w:noProof/>
-                    </w:rPr>
-                    <w:t>[High/Medium/Low]</w:t>
-                  </w:r>
-                  <w:r>
-                    <w:fldChar w:fldCharType="end"/>
-                  </w:r>
-                </w:p>
-              </w:tc>
-              <w:tc>
-                <w:tcPr>
-                  <w:tcW w:w="1080" w:type="dxa"/>
-                  <w:vAlign w:val="top"/>
-                </w:tcPr>
-                <w:p>
-                  <w:pPr>
-                    <w:spacing w:before="40" w:after="40"/>
-                  </w:pPr>
-                  <w:r>
-                    <w:fldChar w:fldCharType="begin">
-                      <w:ffData>
-                        <w:name w:val="Text16"/>
-                        <w:enabled/>
-                        <w:calcOnExit w:val="0"/>
-                        <w:textInput>
-                          <w:default w:val="[High/Medium/Low]"/>
-                        </w:textInput>
-                      </w:ffData>
-                    </w:fldChar>
-                  </w:r>
-                  <w:r>
-                    <w:instrText xml:space="preserve"> FORMTEXT </w:instrText>
-                  </w:r>
-                  <w:r>
-                    <w:fldChar w:fldCharType="separate"/>
-                  </w:r>
-                  <w:r>
-                    <w:rPr>
-                      <w:noProof/>
-                    </w:rPr>
-                    <w:t>[High/Medium/Low]</w:t>
-                  </w:r>
-                  <w:r>
-                    <w:fldChar w:fldCharType="end"/>
-                  </w:r>
-                </w:p>
-              </w:tc>
-              <w:bookmarkStart w:id="34" w:name="Text17"/>
-              <w:tc>
-                <w:tcPr>
-                  <w:tcW w:w="2806" w:type="dxa"/>
-                  <w:vAlign w:val="top"/>
-                </w:tcPr>
-                <w:p>
-                  <w:r>
-                    <w:fldChar w:fldCharType="begin">
-                      <w:ffData>
-                        <w:name w:val="Text17"/>
-                        <w:enabled/>
-                        <w:calcOnExit w:val="0"/>
-                        <w:textInput>
-                          <w:default w:val="[Description]"/>
-                        </w:textInput>
-                      </w:ffData>
-                    </w:fldChar>
-                  </w:r>
-                  <w:r>
-                    <w:instrText xml:space="preserve"> FORMTEXT </w:instrText>
-                  </w:r>
-                  <w:r>
-                    <w:fldChar w:fldCharType="separate"/>
-                  </w:r>
-                  <w:r>
-                    <w:rPr>
-                      <w:noProof/>
-                    </w:rPr>
-                    <w:t>[Description]</w:t>
-                  </w:r>
-                  <w:r>
-                    <w:fldChar w:fldCharType="end"/>
-                  </w:r>
-                  <w:bookmarkEnd w:id="34"/>
-                </w:p>
-              </w:tc>
-            </w:tr>
-            <w:tr>
-              <w:trPr>
-                <w:cnfStyle w:val="000000100000" w:firstRow="0" w:lastRow="0" w:firstColumn="0" w:lastColumn="0" w:oddVBand="0" w:evenVBand="0" w:oddHBand="1" w:evenHBand="0" w:firstRowFirstColumn="0" w:firstRowLastColumn="0" w:lastRowFirstColumn="0" w:lastRowLastColumn="0"/>
-                <w:trHeight w:val="1090"/>
-              </w:trPr>
-              <w:tc>
-                <w:tcPr>
-                  <w:tcW w:w="2335" w:type="dxa"/>
-                  <w:vAlign w:val="top"/>
-                </w:tcPr>
-                <w:p>
-                  <w:pPr>
-                    <w:spacing w:before="40" w:after="40"/>
-                  </w:pPr>
-                  <w:r>
-                    <w:fldChar w:fldCharType="begin">
-                      <w:ffData>
-                        <w:name w:val="Text15"/>
-                        <w:enabled/>
-                        <w:calcOnExit w:val="0"/>
-                        <w:textInput>
-                          <w:default w:val="[Description of Risk]"/>
-                        </w:textInput>
-                      </w:ffData>
-                    </w:fldChar>
-                  </w:r>
-                  <w:r>
-                    <w:instrText xml:space="preserve"> FORMTEXT </w:instrText>
-                  </w:r>
-                  <w:r>
-                    <w:fldChar w:fldCharType="separate"/>
-                  </w:r>
-                  <w:r>
-                    <w:rPr>
-                      <w:noProof/>
-                    </w:rPr>
-                    <w:t>[Description of Risk]</w:t>
-                  </w:r>
-                  <w:r>
-                    <w:fldChar w:fldCharType="end"/>
-                  </w:r>
-                </w:p>
-                <w:p>
-                  <w:pPr>
-                    <w:numPr>
-                      <w:ilvl w:val="0"/>
-                      <w:numId w:val="4"/>
-                    </w:numPr>
-                    <w:spacing w:before="40" w:after="40"/>
-                  </w:pPr>
-                  <w:r>
-                    <w:fldChar w:fldCharType="begin"/>
-                  </w:r>
-                  <w:r>
-                    <w:instrText xml:space="preserve"> MACROBUTTON  DoFieldClick [</w:instrText>
-                  </w:r>
-                  <w:r>
-                    <w:rPr>
-                      <w:b/>
-                    </w:rPr>
-                    <w:instrText>Item</w:instrText>
-                  </w:r>
-                  <w:r>
-                    <w:instrText>]</w:instrText>
-                  </w:r>
-                  <w:r>
-                    <w:fldChar w:fldCharType="end"/>
-                  </w:r>
-                </w:p>
-                <w:p>
-                  <w:pPr>
-                    <w:numPr>
-                      <w:ilvl w:val="0"/>
-                      <w:numId w:val="4"/>
-                    </w:numPr>
-                    <w:spacing w:before="40" w:after="40"/>
-                  </w:pPr>
-                  <w:r>
-                    <w:fldChar w:fldCharType="begin"/>
-                  </w:r>
-                  <w:r>
-                    <w:instrText xml:space="preserve"> MACROBUTTON  DoFieldClick [</w:instrText>
-                  </w:r>
-                  <w:r>
-                    <w:rPr>
-                      <w:b/>
-                    </w:rPr>
-                    <w:instrText>Item</w:instrText>
-                  </w:r>
-                  <w:r>
-                    <w:instrText>]</w:instrText>
-                  </w:r>
-                  <w:r>
-                    <w:fldChar w:fldCharType="end"/>
-                  </w:r>
-                </w:p>
-              </w:tc>
-              <w:tc>
-                <w:tcPr>
-                  <w:tcW w:w="1080" w:type="dxa"/>
-                  <w:vAlign w:val="top"/>
-                </w:tcPr>
-                <w:p>
-                  <w:pPr>
-                    <w:spacing w:before="40" w:after="40"/>
-                  </w:pPr>
-                  <w:r>
-                    <w:fldChar w:fldCharType="begin">
-                      <w:ffData>
-                        <w:name w:val="Text16"/>
-                        <w:enabled/>
-                        <w:calcOnExit w:val="0"/>
-                        <w:textInput>
-                          <w:default w:val="[High/Medium/Low]"/>
-                        </w:textInput>
-                      </w:ffData>
-                    </w:fldChar>
-                  </w:r>
-                  <w:r>
-                    <w:instrText xml:space="preserve"> FORMTEXT </w:instrText>
-                  </w:r>
-                  <w:r>
-                    <w:fldChar w:fldCharType="separate"/>
-                  </w:r>
-                  <w:r>
-                    <w:rPr>
-                      <w:noProof/>
-                    </w:rPr>
-                    <w:t>[High/Medium/Low]</w:t>
-                  </w:r>
-                  <w:r>
-                    <w:fldChar w:fldCharType="end"/>
-                  </w:r>
-                </w:p>
-              </w:tc>
-              <w:tc>
-                <w:tcPr>
-                  <w:tcW w:w="1080" w:type="dxa"/>
-                  <w:vAlign w:val="top"/>
-                </w:tcPr>
-                <w:p>
-                  <w:pPr>
-                    <w:spacing w:before="40" w:after="40"/>
-                  </w:pPr>
-                  <w:r>
-                    <w:fldChar w:fldCharType="begin">
-                      <w:ffData>
-                        <w:name w:val="Text16"/>
-                        <w:enabled/>
-                        <w:calcOnExit w:val="0"/>
-                        <w:textInput>
-                          <w:default w:val="[High/Medium/Low]"/>
-                        </w:textInput>
-                      </w:ffData>
-                    </w:fldChar>
-                  </w:r>
-                  <w:r>
-                    <w:instrText xml:space="preserve"> FORMTEXT </w:instrText>
-                  </w:r>
-                  <w:r>
-                    <w:fldChar w:fldCharType="separate"/>
-                  </w:r>
-                  <w:r>
-                    <w:rPr>
-                      <w:noProof/>
-                    </w:rPr>
-                    <w:t>[High/Medium/Low]</w:t>
-                  </w:r>
-                  <w:r>
-                    <w:fldChar w:fldCharType="end"/>
-                  </w:r>
-                </w:p>
-              </w:tc>
-              <w:tc>
-                <w:tcPr>
-                  <w:tcW w:w="1080" w:type="dxa"/>
-                  <w:vAlign w:val="top"/>
-                </w:tcPr>
-                <w:p>
-                  <w:pPr>
-                    <w:spacing w:before="40" w:after="40"/>
-                  </w:pPr>
-                  <w:r>
-                    <w:fldChar w:fldCharType="begin">
-                      <w:ffData>
-                        <w:name w:val="Text16"/>
-                        <w:enabled/>
-                        <w:calcOnExit w:val="0"/>
-                        <w:textInput>
-                          <w:default w:val="[High/Medium/Low]"/>
-                        </w:textInput>
-                      </w:ffData>
-                    </w:fldChar>
-                  </w:r>
-                  <w:r>
-                    <w:instrText xml:space="preserve"> FORMTEXT </w:instrText>
-                  </w:r>
-                  <w:r>
-                    <w:fldChar w:fldCharType="separate"/>
-                  </w:r>
-                  <w:r>
-                    <w:rPr>
-                      <w:noProof/>
-                    </w:rPr>
-                    <w:t>[High/Medium/Low]</w:t>
-                  </w:r>
-                  <w:r>
-                    <w:fldChar w:fldCharType="end"/>
-                  </w:r>
-                </w:p>
-              </w:tc>
-              <w:tc>
-                <w:tcPr>
-                  <w:tcW w:w="2806" w:type="dxa"/>
-                  <w:vAlign w:val="top"/>
-                </w:tcPr>
-                <w:p>
-                  <w:r>
-                    <w:fldChar w:fldCharType="begin">
-                      <w:ffData>
-                        <w:name w:val="Text17"/>
-                        <w:enabled/>
-                        <w:calcOnExit w:val="0"/>
-                        <w:textInput>
-                          <w:default w:val="[Description]"/>
-                        </w:textInput>
-                      </w:ffData>
-                    </w:fldChar>
-                  </w:r>
-                  <w:r>
-                    <w:instrText xml:space="preserve"> FORMTEXT </w:instrText>
-                  </w:r>
-                  <w:r>
-                    <w:fldChar w:fldCharType="separate"/>
-                  </w:r>
-                  <w:r>
-                    <w:rPr>
-                      <w:noProof/>
-                    </w:rPr>
-                    <w:t>[Description]</w:t>
-                  </w:r>
-                  <w:r>
-                    <w:fldChar w:fldCharType="end"/>
-                  </w:r>
-                </w:p>
-              </w:tc>
-            </w:tr>
-          </w:tbl>
           <w:p>
             <w:pPr>
               <w:rPr>
@@ -5916,6 +4308,7 @@
                 <w:b/>
                 <w:sz w:val="20"/>
               </w:rPr>
+              <w:lastRenderedPageBreak/>
               <w:t>Project Issue Management Status</w:t>
             </w:r>
           </w:p>
@@ -6121,971 +4514,11 @@
                 </w:p>
               </w:tc>
             </w:tr>
-            <w:tr>
-              <w:trPr>
-                <w:cnfStyle w:val="000000100000" w:firstRow="0" w:lastRow="0" w:firstColumn="0" w:lastColumn="0" w:oddVBand="0" w:evenVBand="0" w:oddHBand="1" w:evenHBand="0" w:firstRowFirstColumn="0" w:firstRowLastColumn="0" w:lastRowFirstColumn="0" w:lastRowLastColumn="0"/>
-                <w:trHeight w:val="1090"/>
-              </w:trPr>
-              <w:tc>
-                <w:tcPr>
-                  <w:tcW w:w="2335" w:type="dxa"/>
-                  <w:vAlign w:val="top"/>
-                </w:tcPr>
-                <w:p>
-                  <w:pPr>
-                    <w:spacing w:before="40" w:after="40"/>
-                  </w:pPr>
-                  <w:r>
-                    <w:fldChar w:fldCharType="begin">
-                      <w:ffData>
-                        <w:name w:val="Text15"/>
-                        <w:enabled/>
-                        <w:calcOnExit w:val="0"/>
-                        <w:textInput>
-                          <w:default w:val="[Description of Risk]"/>
-                        </w:textInput>
-                      </w:ffData>
-                    </w:fldChar>
-                  </w:r>
-                  <w:r>
-                    <w:instrText xml:space="preserve"> FORMTEXT </w:instrText>
-                  </w:r>
-                  <w:r>
-                    <w:fldChar w:fldCharType="separate"/>
-                  </w:r>
-                  <w:r>
-                    <w:rPr>
-                      <w:noProof/>
-                    </w:rPr>
-                    <w:t>[Description of Risk]</w:t>
-                  </w:r>
-                  <w:r>
-                    <w:fldChar w:fldCharType="end"/>
-                  </w:r>
-                </w:p>
-                <w:p>
-                  <w:pPr>
-                    <w:numPr>
-                      <w:ilvl w:val="0"/>
-                      <w:numId w:val="4"/>
-                    </w:numPr>
-                    <w:spacing w:before="40" w:after="40"/>
-                  </w:pPr>
-                  <w:r>
-                    <w:fldChar w:fldCharType="begin"/>
-                  </w:r>
-                  <w:r>
-                    <w:instrText xml:space="preserve"> MACROBUTTON  DoFieldClick [</w:instrText>
-                  </w:r>
-                  <w:r>
-                    <w:rPr>
-                      <w:b/>
-                    </w:rPr>
-                    <w:instrText>Item</w:instrText>
-                  </w:r>
-                  <w:r>
-                    <w:instrText>]</w:instrText>
-                  </w:r>
-                  <w:r>
-                    <w:fldChar w:fldCharType="end"/>
-                  </w:r>
-                </w:p>
-                <w:p>
-                  <w:pPr>
-                    <w:numPr>
-                      <w:ilvl w:val="0"/>
-                      <w:numId w:val="4"/>
-                    </w:numPr>
-                    <w:spacing w:before="40" w:after="40"/>
-                  </w:pPr>
-                  <w:r>
-                    <w:fldChar w:fldCharType="begin"/>
-                  </w:r>
-                  <w:r>
-                    <w:instrText xml:space="preserve"> MACROBUTTON  DoFieldClick [</w:instrText>
-                  </w:r>
-                  <w:r>
-                    <w:rPr>
-                      <w:b/>
-                    </w:rPr>
-                    <w:instrText>Item</w:instrText>
-                  </w:r>
-                  <w:r>
-                    <w:instrText>]</w:instrText>
-                  </w:r>
-                  <w:r>
-                    <w:fldChar w:fldCharType="end"/>
-                  </w:r>
-                </w:p>
-              </w:tc>
-              <w:tc>
-                <w:tcPr>
-                  <w:tcW w:w="1080" w:type="dxa"/>
-                  <w:vAlign w:val="top"/>
-                </w:tcPr>
-                <w:p>
-                  <w:pPr>
-                    <w:spacing w:before="40" w:after="40"/>
-                  </w:pPr>
-                  <w:r>
-                    <w:fldChar w:fldCharType="begin">
-                      <w:ffData>
-                        <w:name w:val="Text16"/>
-                        <w:enabled/>
-                        <w:calcOnExit w:val="0"/>
-                        <w:textInput>
-                          <w:default w:val="[High/Medium/Low]"/>
-                        </w:textInput>
-                      </w:ffData>
-                    </w:fldChar>
-                  </w:r>
-                  <w:r>
-                    <w:instrText xml:space="preserve"> FORMTEXT </w:instrText>
-                  </w:r>
-                  <w:r>
-                    <w:fldChar w:fldCharType="separate"/>
-                  </w:r>
-                  <w:r>
-                    <w:rPr>
-                      <w:noProof/>
-                    </w:rPr>
-                    <w:t>[High/Medium/Low]</w:t>
-                  </w:r>
-                  <w:r>
-                    <w:fldChar w:fldCharType="end"/>
-                  </w:r>
-                </w:p>
-              </w:tc>
-              <w:tc>
-                <w:tcPr>
-                  <w:tcW w:w="1260" w:type="dxa"/>
-                  <w:vAlign w:val="top"/>
-                </w:tcPr>
-                <w:p>
-                  <w:pPr>
-                    <w:spacing w:before="40" w:after="40"/>
-                  </w:pPr>
-                  <w:r>
-                    <w:fldChar w:fldCharType="begin"/>
-                  </w:r>
-                  <w:r>
-                    <w:instrText xml:space="preserve"> MACROBUTTON  DoFieldClick [</w:instrText>
-                  </w:r>
-                  <w:r>
-                    <w:rPr>
-                      <w:b/>
-                    </w:rPr>
-                    <w:instrText>mm/dd/yy</w:instrText>
-                  </w:r>
-                  <w:r>
-                    <w:instrText>]</w:instrText>
-                  </w:r>
-                  <w:r>
-                    <w:fldChar w:fldCharType="end"/>
-                  </w:r>
-                </w:p>
-              </w:tc>
-              <w:tc>
-                <w:tcPr>
-                  <w:tcW w:w="900" w:type="dxa"/>
-                  <w:vAlign w:val="top"/>
-                </w:tcPr>
-                <w:p>
-                  <w:pPr>
-                    <w:spacing w:before="40" w:after="40"/>
-                  </w:pPr>
-                  <w:r>
-                    <w:fldChar w:fldCharType="begin">
-                      <w:ffData>
-                        <w:name w:val="Text18"/>
-                        <w:enabled/>
-                        <w:calcOnExit w:val="0"/>
-                        <w:textInput>
-                          <w:default w:val="[Open/Closed]"/>
-                        </w:textInput>
-                      </w:ffData>
-                    </w:fldChar>
-                  </w:r>
-                  <w:r>
-                    <w:instrText xml:space="preserve"> FORMTEXT </w:instrText>
-                  </w:r>
-                  <w:r>
-                    <w:fldChar w:fldCharType="separate"/>
-                  </w:r>
-                  <w:r>
-                    <w:rPr>
-                      <w:noProof/>
-                    </w:rPr>
-                    <w:t>[Open/Closed]</w:t>
-                  </w:r>
-                  <w:r>
-                    <w:fldChar w:fldCharType="end"/>
-                  </w:r>
-                </w:p>
-              </w:tc>
-              <w:tc>
-                <w:tcPr>
-                  <w:tcW w:w="2806" w:type="dxa"/>
-                  <w:vAlign w:val="top"/>
-                </w:tcPr>
-                <w:p>
-                  <w:r>
-                    <w:fldChar w:fldCharType="begin">
-                      <w:ffData>
-                        <w:name w:val="Text17"/>
-                        <w:enabled/>
-                        <w:calcOnExit w:val="0"/>
-                        <w:textInput>
-                          <w:default w:val="[Description]"/>
-                        </w:textInput>
-                      </w:ffData>
-                    </w:fldChar>
-                  </w:r>
-                  <w:r>
-                    <w:instrText xml:space="preserve"> FORMTEXT </w:instrText>
-                  </w:r>
-                  <w:r>
-                    <w:fldChar w:fldCharType="separate"/>
-                  </w:r>
-                  <w:r>
-                    <w:rPr>
-                      <w:noProof/>
-                    </w:rPr>
-                    <w:t>[Description]</w:t>
-                  </w:r>
-                  <w:r>
-                    <w:fldChar w:fldCharType="end"/>
-                  </w:r>
-                </w:p>
-              </w:tc>
-            </w:tr>
           </w:tbl>
           <w:p>
             <w:pPr>
               <w:rPr>
                 <w:rFonts w:ascii="Times New Roman" w:hAnsi="Times New Roman"/>
-                <w:iCs/>
-                <w:color w:val="0000FF"/>
-              </w:rPr>
-            </w:pPr>
-          </w:p>
-        </w:tc>
-      </w:tr>
-      <w:tr>
-        <w:trPr>
-          <w:cnfStyle w:val="000000100000" w:firstRow="0" w:lastRow="0" w:firstColumn="0" w:lastColumn="0" w:oddVBand="0" w:evenVBand="0" w:oddHBand="1" w:evenHBand="0" w:firstRowFirstColumn="0" w:firstRowLastColumn="0" w:lastRowFirstColumn="0" w:lastRowLastColumn="0"/>
-          <w:trHeight w:val="92"/>
-        </w:trPr>
-        <w:tc>
-          <w:tcPr>
-            <w:tcW w:w="8640" w:type="dxa"/>
-            <w:gridSpan w:val="3"/>
-          </w:tcPr>
-          <w:p>
-            <w:pPr>
-              <w:pStyle w:val="TableText"/>
-              <w:spacing w:before="120" w:after="60"/>
-              <w:rPr>
-                <w:b/>
-                <w:sz w:val="20"/>
-              </w:rPr>
-            </w:pPr>
-            <w:r>
-              <w:rPr>
-                <w:b/>
-                <w:sz w:val="20"/>
-              </w:rPr>
-              <w:t>Project Recommendations</w:t>
-            </w:r>
-          </w:p>
-          <w:tbl>
-            <w:tblPr>
-              <w:tblStyle w:val="ProjectStatusReport"/>
-              <w:tblW w:w="8381" w:type="dxa"/>
-              <w:tblInd w:w="0" w:type="dxa"/>
-              <w:tblLayout w:type="fixed"/>
-              <w:tblLook w:val="0000" w:firstRow="0" w:lastRow="0" w:firstColumn="0" w:lastColumn="0" w:noHBand="0" w:noVBand="0"/>
-            </w:tblPr>
-            <w:tblGrid>
-              <w:gridCol w:w="8381"/>
-            </w:tblGrid>
-            <w:tr>
-              <w:trPr>
-                <w:cnfStyle w:val="000000100000" w:firstRow="0" w:lastRow="0" w:firstColumn="0" w:lastColumn="0" w:oddVBand="0" w:evenVBand="0" w:oddHBand="1" w:evenHBand="0" w:firstRowFirstColumn="0" w:firstRowLastColumn="0" w:lastRowFirstColumn="0" w:lastRowLastColumn="0"/>
-                <w:trHeight w:val="1090"/>
-              </w:trPr>
-              <w:tc>
-                <w:tcPr>
-                  <w:tcW w:w="8381" w:type="dxa"/>
-                  <w:vAlign w:val="top"/>
-                </w:tcPr>
-                <w:bookmarkStart w:id="35" w:name="Text19"/>
-                <w:p>
-                  <w:r>
-                    <w:lastRenderedPageBreak/>
-                    <w:fldChar w:fldCharType="begin">
-                      <w:ffData>
-                        <w:name w:val="Text19"/>
-                        <w:enabled/>
-                        <w:calcOnExit w:val="0"/>
-                        <w:textInput>
-                          <w:default w:val="[Replace this text with a brief statement for the Steering Committee, Project Sponsor, or Senior Manager to consider or endorse. Other questions to consider for review with key project stakeholders are:"/>
-                        </w:textInput>
-                      </w:ffData>
-                    </w:fldChar>
-                  </w:r>
-                  <w:r>
-                    <w:instrText xml:space="preserve"> FORMTEXT </w:instrText>
-                  </w:r>
-                  <w:r>
-                    <w:fldChar w:fldCharType="separate"/>
-                  </w:r>
-                  <w:r>
-                    <w:rPr>
-                      <w:noProof/>
-                    </w:rPr>
-                    <w:t>[Replace this text with a brief statement for the Steering Committee, Project Sponsor, or Senior Manager to consider or endorse. Other questions to consider for review with key project stakeholders are:</w:t>
-                  </w:r>
-                  <w:r>
-                    <w:fldChar w:fldCharType="end"/>
-                  </w:r>
-                  <w:bookmarkEnd w:id="35"/>
-                </w:p>
-                <w:bookmarkStart w:id="36" w:name="Text20"/>
-                <w:p>
-                  <w:pPr>
-                    <w:numPr>
-                      <w:ilvl w:val="0"/>
-                      <w:numId w:val="4"/>
-                    </w:numPr>
-                    <w:spacing w:before="40" w:after="40"/>
-                  </w:pPr>
-                  <w:r>
-                    <w:fldChar w:fldCharType="begin">
-                      <w:ffData>
-                        <w:name w:val="Text20"/>
-                        <w:enabled/>
-                        <w:calcOnExit w:val="0"/>
-                        <w:textInput>
-                          <w:default w:val="Will the project be completed on time and on budget?"/>
-                        </w:textInput>
-                      </w:ffData>
-                    </w:fldChar>
-                  </w:r>
-                  <w:r>
-                    <w:instrText xml:space="preserve"> FORMTEXT </w:instrText>
-                  </w:r>
-                  <w:r>
-                    <w:fldChar w:fldCharType="separate"/>
-                  </w:r>
-                  <w:r>
-                    <w:rPr>
-                      <w:noProof/>
-                    </w:rPr>
-                    <w:t>Will the project be completed on time and on budget?</w:t>
-                  </w:r>
-                  <w:r>
-                    <w:fldChar w:fldCharType="end"/>
-                  </w:r>
-                  <w:bookmarkEnd w:id="36"/>
-                </w:p>
-                <w:bookmarkStart w:id="37" w:name="Text21"/>
-                <w:p>
-                  <w:pPr>
-                    <w:numPr>
-                      <w:ilvl w:val="0"/>
-                      <w:numId w:val="4"/>
-                    </w:numPr>
-                    <w:spacing w:before="40" w:after="40"/>
-                  </w:pPr>
-                  <w:r>
-                    <w:fldChar w:fldCharType="begin">
-                      <w:ffData>
-                        <w:name w:val="Text21"/>
-                        <w:enabled/>
-                        <w:calcOnExit w:val="0"/>
-                        <w:textInput>
-                          <w:default w:val="Will the project deliverables be completed within acceptable quality levels?"/>
-                        </w:textInput>
-                      </w:ffData>
-                    </w:fldChar>
-                  </w:r>
-                  <w:r>
-                    <w:instrText xml:space="preserve"> FORMTEXT </w:instrText>
-                  </w:r>
-                  <w:r>
-                    <w:fldChar w:fldCharType="separate"/>
-                  </w:r>
-                  <w:r>
-                    <w:rPr>
-                      <w:noProof/>
-                    </w:rPr>
-                    <w:t>Will the project deliverables be completed within acceptable quality levels?</w:t>
-                  </w:r>
-                  <w:r>
-                    <w:fldChar w:fldCharType="end"/>
-                  </w:r>
-                  <w:bookmarkEnd w:id="37"/>
-                </w:p>
-                <w:bookmarkStart w:id="38" w:name="Text22"/>
-                <w:p>
-                  <w:pPr>
-                    <w:numPr>
-                      <w:ilvl w:val="0"/>
-                      <w:numId w:val="4"/>
-                    </w:numPr>
-                    <w:spacing w:before="40" w:after="40"/>
-                  </w:pPr>
-                  <w:r>
-                    <w:fldChar w:fldCharType="begin">
-                      <w:ffData>
-                        <w:name w:val="Text22"/>
-                        <w:enabled/>
-                        <w:calcOnExit w:val="0"/>
-                        <w:textInput>
-                          <w:default w:val="Are scope change requests being managed successfully?"/>
-                        </w:textInput>
-                      </w:ffData>
-                    </w:fldChar>
-                  </w:r>
-                  <w:r>
-                    <w:instrText xml:space="preserve"> FORMTEXT </w:instrText>
-                  </w:r>
-                  <w:r>
-                    <w:fldChar w:fldCharType="separate"/>
-                  </w:r>
-                  <w:r>
-                    <w:rPr>
-                      <w:noProof/>
-                    </w:rPr>
-                    <w:t>Are scope change requests being managed successfully?</w:t>
-                  </w:r>
-                  <w:r>
-                    <w:fldChar w:fldCharType="end"/>
-                  </w:r>
-                  <w:bookmarkEnd w:id="38"/>
-                </w:p>
-                <w:bookmarkStart w:id="39" w:name="Text23"/>
-                <w:p>
-                  <w:pPr>
-                    <w:numPr>
-                      <w:ilvl w:val="0"/>
-                      <w:numId w:val="4"/>
-                    </w:numPr>
-                    <w:spacing w:before="40" w:after="40"/>
-                  </w:pPr>
-                  <w:r>
-                    <w:fldChar w:fldCharType="begin">
-                      <w:ffData>
-                        <w:name w:val="Text23"/>
-                        <w:enabled/>
-                        <w:calcOnExit w:val="0"/>
-                        <w:textInput>
-                          <w:default w:val="Are project issues and risks being addressed successfully and mitigated?"/>
-                        </w:textInput>
-                      </w:ffData>
-                    </w:fldChar>
-                  </w:r>
-                  <w:r>
-                    <w:instrText xml:space="preserve"> FORMTEXT </w:instrText>
-                  </w:r>
-                  <w:r>
-                    <w:fldChar w:fldCharType="separate"/>
-                  </w:r>
-                  <w:r>
-                    <w:rPr>
-                      <w:noProof/>
-                    </w:rPr>
-                    <w:t>Are project issues and risks being addressed successfully and mitigated?</w:t>
-                  </w:r>
-                  <w:r>
-                    <w:fldChar w:fldCharType="end"/>
-                  </w:r>
-                  <w:bookmarkEnd w:id="39"/>
-                </w:p>
-                <w:bookmarkStart w:id="40" w:name="Text24"/>
-                <w:p>
-                  <w:pPr>
-                    <w:numPr>
-                      <w:ilvl w:val="0"/>
-                      <w:numId w:val="4"/>
-                    </w:numPr>
-                    <w:spacing w:before="40" w:after="40"/>
-                  </w:pPr>
-                  <w:r>
-                    <w:fldChar w:fldCharType="begin">
-                      <w:ffData>
-                        <w:name w:val="Text24"/>
-                        <w:enabled/>
-                        <w:calcOnExit w:val="0"/>
-                        <w:textInput>
-                          <w:default w:val="Are all customer concerns being addressed successfully?]"/>
-                        </w:textInput>
-                      </w:ffData>
-                    </w:fldChar>
-                  </w:r>
-                  <w:r>
-                    <w:instrText xml:space="preserve"> FORMTEXT </w:instrText>
-                  </w:r>
-                  <w:r>
-                    <w:fldChar w:fldCharType="separate"/>
-                  </w:r>
-                  <w:r>
-                    <w:rPr>
-                      <w:noProof/>
-                    </w:rPr>
-                    <w:t>Are all customer concerns being addressed successfully?]</w:t>
-                  </w:r>
-                  <w:r>
-                    <w:fldChar w:fldCharType="end"/>
-                  </w:r>
-                  <w:bookmarkEnd w:id="40"/>
-                </w:p>
-              </w:tc>
-            </w:tr>
-          </w:tbl>
-          <w:p>
-            <w:pPr>
-              <w:rPr>
-                <w:rFonts w:ascii="Times New Roman" w:hAnsi="Times New Roman"/>
-                <w:i/>
-                <w:iCs/>
-                <w:color w:val="0000FF"/>
-              </w:rPr>
-            </w:pPr>
-          </w:p>
-        </w:tc>
-      </w:tr>
-      <w:tr>
-        <w:trPr>
-          <w:cnfStyle w:val="000000010000" w:firstRow="0" w:lastRow="0" w:firstColumn="0" w:lastColumn="0" w:oddVBand="0" w:evenVBand="0" w:oddHBand="0" w:evenHBand="1" w:firstRowFirstColumn="0" w:firstRowLastColumn="0" w:lastRowFirstColumn="0" w:lastRowLastColumn="0"/>
-          <w:trHeight w:val="1099"/>
-        </w:trPr>
-        <w:tc>
-          <w:tcPr>
-            <w:tcW w:w="8640" w:type="dxa"/>
-            <w:gridSpan w:val="3"/>
-            <w:vAlign w:val="top"/>
-          </w:tcPr>
-          <w:p>
-            <w:pPr>
-              <w:pStyle w:val="TableText"/>
-              <w:spacing w:before="120" w:after="60"/>
-              <w:rPr>
-                <w:b/>
-                <w:sz w:val="20"/>
-              </w:rPr>
-            </w:pPr>
-            <w:r>
-              <w:rPr>
-                <w:b/>
-                <w:sz w:val="20"/>
-              </w:rPr>
-              <w:lastRenderedPageBreak/>
-              <w:t xml:space="preserve">Objectives for </w:t>
-            </w:r>
-            <w:r>
-              <w:rPr>
-                <w:b/>
-                <w:sz w:val="20"/>
-              </w:rPr>
-              <w:t>N</w:t>
-            </w:r>
-            <w:r>
-              <w:rPr>
-                <w:b/>
-                <w:sz w:val="20"/>
-              </w:rPr>
-              <w:t>ext Project Status Review</w:t>
-            </w:r>
-          </w:p>
-          <w:tbl>
-            <w:tblPr>
-              <w:tblStyle w:val="ProjectStatusReport"/>
-              <w:tblW w:w="8381" w:type="dxa"/>
-              <w:tblInd w:w="0" w:type="dxa"/>
-              <w:tblLayout w:type="fixed"/>
-              <w:tblLook w:val="0000" w:firstRow="0" w:lastRow="0" w:firstColumn="0" w:lastColumn="0" w:noHBand="0" w:noVBand="0"/>
-            </w:tblPr>
-            <w:tblGrid>
-              <w:gridCol w:w="8381"/>
-            </w:tblGrid>
-            <w:tr>
-              <w:trPr>
-                <w:cnfStyle w:val="000000100000" w:firstRow="0" w:lastRow="0" w:firstColumn="0" w:lastColumn="0" w:oddVBand="0" w:evenVBand="0" w:oddHBand="1" w:evenHBand="0" w:firstRowFirstColumn="0" w:firstRowLastColumn="0" w:lastRowFirstColumn="0" w:lastRowLastColumn="0"/>
-                <w:trHeight w:val="685"/>
-              </w:trPr>
-              <w:tc>
-                <w:tcPr>
-                  <w:tcW w:w="8381" w:type="dxa"/>
-                  <w:vAlign w:val="top"/>
-                </w:tcPr>
-                <w:bookmarkStart w:id="41" w:name="Text25"/>
-                <w:p>
-                  <w:r>
-                    <w:fldChar w:fldCharType="begin">
-                      <w:ffData>
-                        <w:name w:val="Text25"/>
-                        <w:enabled/>
-                        <w:calcOnExit w:val="0"/>
-                        <w:textInput>
-                          <w:default w:val="[Replace this text with a brief outline of project expectations for key project stakeholders to consider for the next review.]"/>
-                        </w:textInput>
-                      </w:ffData>
-                    </w:fldChar>
-                  </w:r>
-                  <w:r>
-                    <w:instrText xml:space="preserve"> FORMTEXT </w:instrText>
-                  </w:r>
-                  <w:r>
-                    <w:fldChar w:fldCharType="separate"/>
-                  </w:r>
-                  <w:r>
-                    <w:rPr>
-                      <w:noProof/>
-                    </w:rPr>
-                    <w:t>[Replace this text with a brief outline of project expectations for key project stakeholders to consider for the next review.]</w:t>
-                  </w:r>
-                  <w:r>
-                    <w:fldChar w:fldCharType="end"/>
-                  </w:r>
-                  <w:bookmarkEnd w:id="41"/>
-                </w:p>
-              </w:tc>
-            </w:tr>
-          </w:tbl>
-          <w:p>
-            <w:pPr>
-              <w:rPr>
-                <w:rFonts w:cs="Arial"/>
-                <w:iCs/>
-                <w:color w:val="000000"/>
-              </w:rPr>
-            </w:pPr>
-          </w:p>
-        </w:tc>
-      </w:tr>
-      <w:tr>
-        <w:trPr>
-          <w:cnfStyle w:val="000000100000" w:firstRow="0" w:lastRow="0" w:firstColumn="0" w:lastColumn="0" w:oddVBand="0" w:evenVBand="0" w:oddHBand="1" w:evenHBand="0" w:firstRowFirstColumn="0" w:firstRowLastColumn="0" w:lastRowFirstColumn="0" w:lastRowLastColumn="0"/>
-          <w:trHeight w:val="92"/>
-        </w:trPr>
-        <w:tc>
-          <w:tcPr>
-            <w:tcW w:w="8640" w:type="dxa"/>
-            <w:gridSpan w:val="3"/>
-          </w:tcPr>
-          <w:p>
-            <w:pPr>
-              <w:pStyle w:val="TableText"/>
-              <w:spacing w:before="120" w:after="60"/>
-              <w:rPr>
-                <w:b/>
-                <w:sz w:val="20"/>
-              </w:rPr>
-            </w:pPr>
-            <w:r>
-              <w:rPr>
-                <w:b/>
-                <w:sz w:val="20"/>
-              </w:rPr>
-              <w:t>Related Project Information</w:t>
-            </w:r>
-          </w:p>
-          <w:tbl>
-            <w:tblPr>
-              <w:tblStyle w:val="ProjectStatusReport"/>
-              <w:tblW w:w="8381" w:type="dxa"/>
-              <w:tblInd w:w="0" w:type="dxa"/>
-              <w:tblLayout w:type="fixed"/>
-              <w:tblLook w:val="0000" w:firstRow="0" w:lastRow="0" w:firstColumn="0" w:lastColumn="0" w:noHBand="0" w:noVBand="0"/>
-            </w:tblPr>
-            <w:tblGrid>
-              <w:gridCol w:w="8381"/>
-            </w:tblGrid>
-            <w:tr>
-              <w:trPr>
-                <w:cnfStyle w:val="000000100000" w:firstRow="0" w:lastRow="0" w:firstColumn="0" w:lastColumn="0" w:oddVBand="0" w:evenVBand="0" w:oddHBand="1" w:evenHBand="0" w:firstRowFirstColumn="0" w:firstRowLastColumn="0" w:lastRowFirstColumn="0" w:lastRowLastColumn="0"/>
-                <w:trHeight w:val="1090"/>
-              </w:trPr>
-              <w:tc>
-                <w:tcPr>
-                  <w:tcW w:w="8381" w:type="dxa"/>
-                  <w:vAlign w:val="top"/>
-                </w:tcPr>
-                <w:bookmarkStart w:id="42" w:name="Text26"/>
-                <w:p>
-                  <w:r>
-                    <w:fldChar w:fldCharType="begin">
-                      <w:ffData>
-                        <w:name w:val="Text26"/>
-                        <w:enabled/>
-                        <w:calcOnExit w:val="0"/>
-                        <w:textInput>
-                          <w:default w:val="[Replace this text with an attachment or link to other relevant information that can be included with this project status report. Examples include:"/>
-                        </w:textInput>
-                      </w:ffData>
-                    </w:fldChar>
-                  </w:r>
-                  <w:r>
-                    <w:instrText xml:space="preserve"> FORMTEXT </w:instrText>
-                  </w:r>
-                  <w:r>
-                    <w:fldChar w:fldCharType="separate"/>
-                  </w:r>
-                  <w:r>
-                    <w:rPr>
-                      <w:noProof/>
-                    </w:rPr>
-                    <w:t>[Replace this text with an attachment or link to other relevant information that can be included with this project status report. Examples include:</w:t>
-                  </w:r>
-                  <w:r>
-                    <w:fldChar w:fldCharType="end"/>
-                  </w:r>
-                  <w:bookmarkEnd w:id="42"/>
-                </w:p>
-                <w:bookmarkStart w:id="43" w:name="Text27"/>
-                <w:p>
-                  <w:pPr>
-                    <w:numPr>
-                      <w:ilvl w:val="0"/>
-                      <w:numId w:val="4"/>
-                    </w:numPr>
-                    <w:spacing w:before="40" w:after="40"/>
-                  </w:pPr>
-                  <w:r>
-                    <w:fldChar w:fldCharType="begin">
-                      <w:ffData>
-                        <w:name w:val="Text27"/>
-                        <w:enabled/>
-                        <w:calcOnExit w:val="0"/>
-                        <w:textInput>
-                          <w:default w:val="Budget Report Summary"/>
-                        </w:textInput>
-                      </w:ffData>
-                    </w:fldChar>
-                  </w:r>
-                  <w:r>
-                    <w:instrText xml:space="preserve"> FORMTEXT </w:instrText>
-                  </w:r>
-                  <w:r>
-                    <w:fldChar w:fldCharType="separate"/>
-                  </w:r>
-                  <w:r>
-                    <w:rPr>
-                      <w:noProof/>
-                    </w:rPr>
-                    <w:t>Budget Report Summary</w:t>
-                  </w:r>
-                  <w:r>
-                    <w:fldChar w:fldCharType="end"/>
-                  </w:r>
-                  <w:bookmarkEnd w:id="43"/>
-                </w:p>
-                <w:bookmarkStart w:id="44" w:name="Text28"/>
-                <w:p>
-                  <w:pPr>
-                    <w:numPr>
-                      <w:ilvl w:val="0"/>
-                      <w:numId w:val="4"/>
-                    </w:numPr>
-                    <w:spacing w:before="40" w:after="40"/>
-                  </w:pPr>
-                  <w:r>
-                    <w:fldChar w:fldCharType="begin">
-                      <w:ffData>
-                        <w:name w:val="Text28"/>
-                        <w:enabled/>
-                        <w:calcOnExit w:val="0"/>
-                        <w:textInput>
-                          <w:default w:val="Issue Record Report"/>
-                        </w:textInput>
-                      </w:ffData>
-                    </w:fldChar>
-                  </w:r>
-                  <w:r>
-                    <w:instrText xml:space="preserve"> FORMTEXT </w:instrText>
-                  </w:r>
-                  <w:r>
-                    <w:fldChar w:fldCharType="separate"/>
-                  </w:r>
-                  <w:r>
-                    <w:rPr>
-                      <w:noProof/>
-                    </w:rPr>
-                    <w:t>Issue Record Report</w:t>
-                  </w:r>
-                  <w:r>
-                    <w:fldChar w:fldCharType="end"/>
-                  </w:r>
-                  <w:bookmarkEnd w:id="44"/>
-                </w:p>
-                <w:bookmarkStart w:id="45" w:name="Text29"/>
-                <w:p>
-                  <w:pPr>
-                    <w:numPr>
-                      <w:ilvl w:val="0"/>
-                      <w:numId w:val="4"/>
-                    </w:numPr>
-                    <w:spacing w:before="40" w:after="40"/>
-                  </w:pPr>
-                  <w:r>
-                    <w:fldChar w:fldCharType="begin">
-                      <w:ffData>
-                        <w:name w:val="Text29"/>
-                        <w:enabled/>
-                        <w:calcOnExit w:val="0"/>
-                        <w:textInput>
-                          <w:default w:val="Scope Change Report"/>
-                        </w:textInput>
-                      </w:ffData>
-                    </w:fldChar>
-                  </w:r>
-                  <w:r>
-                    <w:instrText xml:space="preserve"> FORMTEXT </w:instrText>
-                  </w:r>
-                  <w:r>
-                    <w:fldChar w:fldCharType="separate"/>
-                  </w:r>
-                  <w:r>
-                    <w:rPr>
-                      <w:noProof/>
-                    </w:rPr>
-                    <w:t>Scope Change Report</w:t>
-                  </w:r>
-                  <w:r>
-                    <w:fldChar w:fldCharType="end"/>
-                  </w:r>
-                  <w:bookmarkEnd w:id="45"/>
-                </w:p>
-                <w:bookmarkStart w:id="46" w:name="Text30"/>
-                <w:p>
-                  <w:pPr>
-                    <w:numPr>
-                      <w:ilvl w:val="0"/>
-                      <w:numId w:val="4"/>
-                    </w:numPr>
-                    <w:spacing w:before="40" w:after="40"/>
-                  </w:pPr>
-                  <w:r>
-                    <w:fldChar w:fldCharType="begin">
-                      <w:ffData>
-                        <w:name w:val="Text30"/>
-                        <w:enabled/>
-                        <w:calcOnExit w:val="0"/>
-                        <w:textInput>
-                          <w:default w:val="Project Work Plan"/>
-                        </w:textInput>
-                      </w:ffData>
-                    </w:fldChar>
-                  </w:r>
-                  <w:r>
-                    <w:instrText xml:space="preserve"> FORMTEXT </w:instrText>
-                  </w:r>
-                  <w:r>
-                    <w:fldChar w:fldCharType="separate"/>
-                  </w:r>
-                  <w:r>
-                    <w:rPr>
-                      <w:noProof/>
-                    </w:rPr>
-                    <w:t>Project Work Plan</w:t>
-                  </w:r>
-                  <w:r>
-                    <w:fldChar w:fldCharType="end"/>
-                  </w:r>
-                  <w:bookmarkEnd w:id="46"/>
-                </w:p>
-                <w:bookmarkStart w:id="47" w:name="Text31"/>
-                <w:p>
-                  <w:pPr>
-                    <w:numPr>
-                      <w:ilvl w:val="0"/>
-                      <w:numId w:val="4"/>
-                    </w:numPr>
-                    <w:spacing w:before="40" w:after="40"/>
-                  </w:pPr>
-                  <w:r>
-                    <w:fldChar w:fldCharType="begin">
-                      <w:ffData>
-                        <w:name w:val="Text31"/>
-                        <w:enabled/>
-                        <w:calcOnExit w:val="0"/>
-                        <w:textInput>
-                          <w:default w:val="Project Metrics/Statistics"/>
-                        </w:textInput>
-                      </w:ffData>
-                    </w:fldChar>
-                  </w:r>
-                  <w:r>
-                    <w:instrText xml:space="preserve"> FORMTEXT </w:instrText>
-                  </w:r>
-                  <w:r>
-                    <w:fldChar w:fldCharType="separate"/>
-                  </w:r>
-                  <w:r>
-                    <w:rPr>
-                      <w:noProof/>
-                    </w:rPr>
-                    <w:t>Project Metrics/Statistics</w:t>
-                  </w:r>
-                  <w:r>
-                    <w:fldChar w:fldCharType="end"/>
-                  </w:r>
-                  <w:bookmarkEnd w:id="47"/>
-                </w:p>
-                <w:bookmarkStart w:id="48" w:name="Text32"/>
-                <w:p>
-                  <w:pPr>
-                    <w:numPr>
-                      <w:ilvl w:val="0"/>
-                      <w:numId w:val="4"/>
-                    </w:numPr>
-                    <w:spacing w:before="40" w:after="40"/>
-                  </w:pPr>
-                  <w:r>
-                    <w:fldChar w:fldCharType="begin">
-                      <w:ffData>
-                        <w:name w:val="Text32"/>
-                        <w:enabled/>
-                        <w:calcOnExit w:val="0"/>
-                        <w:textInput>
-                          <w:default w:val="Quality Management Review.]"/>
-                        </w:textInput>
-                      </w:ffData>
-                    </w:fldChar>
-                  </w:r>
-                  <w:r>
-                    <w:instrText xml:space="preserve"> FORMTEXT </w:instrText>
-                  </w:r>
-                  <w:r>
-                    <w:fldChar w:fldCharType="separate"/>
-                  </w:r>
-                  <w:r>
-                    <w:rPr>
-                      <w:noProof/>
-                    </w:rPr>
-                    <w:t>Quality Management Review.]</w:t>
-                  </w:r>
-                  <w:r>
-                    <w:fldChar w:fldCharType="end"/>
-                  </w:r>
-                  <w:bookmarkEnd w:id="48"/>
-                </w:p>
-                <w:p/>
-              </w:tc>
-            </w:tr>
-          </w:tbl>
-          <w:p>
-            <w:pPr>
-              <w:pStyle w:val="Footer"/>
-              <w:tabs>
-                <w:tab w:val="clear" w:pos="4320"/>
-                <w:tab w:val="clear" w:pos="8640"/>
-              </w:tabs>
-              <w:rPr>
-                <w:rFonts w:ascii="Times New Roman" w:hAnsi="Times New Roman"/>
-                <w:i/>
                 <w:iCs/>
                 <w:color w:val="0000FF"/>
               </w:rPr>
@@ -7099,13 +4532,18 @@
         <w:spacing w:before="240" w:after="240"/>
         <w:jc w:val="center"/>
       </w:pPr>
-      <w:r>
-        <w:pict>
-          <v:shape id="_x0000_i1028" type="#_x0000_t75" style="width:6in;height:7.2pt" o:hrpct="0" o:hralign="center" o:hr="t">
-            <v:imagedata r:id="rId9" o:title="BD10290_"/>
-          </v:shape>
-        </w:pict>
-      </w:r>
+    </w:p>
+    <w:p>
+      <w:pPr>
+        <w:spacing w:before="240" w:after="240"/>
+        <w:jc w:val="center"/>
+      </w:pPr>
+    </w:p>
+    <w:p>
+      <w:pPr>
+        <w:spacing w:before="240" w:after="240"/>
+        <w:jc w:val="center"/>
+      </w:pPr>
     </w:p>
     <w:p>
       <w:pPr>
@@ -7120,9 +4558,9 @@
           <w:szCs w:val="26"/>
         </w:rPr>
       </w:pPr>
-      <w:bookmarkStart w:id="49" w:name="_Toc527953323"/>
-      <w:bookmarkStart w:id="50" w:name="_Toc67755745"/>
-      <w:bookmarkStart w:id="51" w:name="_Toc77392561"/>
+      <w:bookmarkStart w:id="27" w:name="_Toc527953323"/>
+      <w:bookmarkStart w:id="28" w:name="_Toc67755745"/>
+      <w:bookmarkStart w:id="29" w:name="_Toc77392561"/>
       <w:r>
         <w:rPr>
           <w:sz w:val="26"/>
@@ -7151,8 +4589,8 @@
         </w:rPr>
         <w:t>A</w:t>
       </w:r>
-      <w:bookmarkStart w:id="52" w:name="_Toc527953324"/>
-      <w:bookmarkEnd w:id="49"/>
+      <w:bookmarkStart w:id="30" w:name="_Toc527953324"/>
+      <w:bookmarkEnd w:id="27"/>
       <w:r>
         <w:rPr>
           <w:sz w:val="26"/>
@@ -7160,77 +4598,95 @@
         </w:rPr>
         <w:t>PPROVALS</w:t>
       </w:r>
-      <w:bookmarkEnd w:id="50"/>
-      <w:bookmarkEnd w:id="51"/>
+      <w:bookmarkEnd w:id="28"/>
+      <w:bookmarkEnd w:id="29"/>
     </w:p>
     <w:p>
       <w:pPr>
         <w:spacing w:before="240"/>
-      </w:pPr>
-      <w:r>
         <w:rPr>
           <w:b/>
         </w:rPr>
-        <w:t>Prepared</w:t>
-      </w:r>
-      <w:r>
-        <w:rPr>
-          <w:b/>
-        </w:rPr>
-        <w:t xml:space="preserve"> by</w:t>
-      </w:r>
-      <w:r>
-        <w:tab/>
-      </w:r>
+      </w:pPr>
     </w:p>
     <w:p>
-      <w:r>
-        <w:rPr>
-          <w:rFonts w:cs="Arial"/>
-        </w:rPr>
+      <w:pPr>
+        <w:spacing w:before="240"/>
+      </w:pPr>
+      <w:r>
+        <w:rPr>
+          <w:b/>
+        </w:rPr>
+        <w:t>Prepared</w:t>
+      </w:r>
+      <w:r>
+        <w:rPr>
+          <w:b/>
+        </w:rPr>
+        <w:t xml:space="preserve"> by</w:t>
+      </w:r>
+      <w:r>
         <w:tab/>
-      </w:r>
-      <w:r>
-        <w:rPr>
-          <w:rFonts w:cs="Arial"/>
-        </w:rPr>
-        <w:tab/>
-      </w:r>
-      <w:r>
-        <w:t>Marc Adrian Jimenez</w:t>
       </w:r>
     </w:p>
     <w:p>
-      <w:pPr>
-        <w:ind w:left="720" w:firstLine="720"/>
-      </w:pPr>
-      <w:r>
-        <w:t xml:space="preserve"> Project Manager</w:t>
+      <w:r>
+        <w:rPr>
+          <w:rFonts w:cs="Arial"/>
+        </w:rPr>
+        <w:tab/>
+      </w:r>
+      <w:r>
+        <w:rPr>
+          <w:rFonts w:cs="Arial"/>
+        </w:rPr>
+        <w:tab/>
+      </w:r>
+      <w:r>
+        <w:t>Marc Adrian Jimenez</w:t>
       </w:r>
     </w:p>
     <w:p>
       <w:pPr>
-        <w:rPr>
-          <w:rFonts w:cs="Arial"/>
-        </w:rPr>
-      </w:pPr>
+        <w:ind w:left="720" w:firstLine="720"/>
+      </w:pPr>
+      <w:r>
+        <w:t xml:space="preserve"> Project Manager</w:t>
+      </w:r>
     </w:p>
     <w:p>
       <w:pPr>
-        <w:spacing w:before="240"/>
-      </w:pPr>
-      <w:r>
-        <w:rPr>
-          <w:b/>
-        </w:rPr>
-        <w:t>Approved by</w:t>
-      </w:r>
-      <w:r>
-        <w:tab/>
-      </w:r>
+        <w:rPr>
+          <w:rFonts w:cs="Arial"/>
+        </w:rPr>
+      </w:pPr>
     </w:p>
     <w:p>
       <w:pPr>
+        <w:spacing w:before="240"/>
+        <w:rPr>
+          <w:b/>
+        </w:rPr>
+      </w:pPr>
+    </w:p>
+    <w:p>
+      <w:pPr>
+        <w:spacing w:before="240"/>
+      </w:pPr>
+      <w:bookmarkStart w:id="31" w:name="_GoBack"/>
+      <w:bookmarkEnd w:id="31"/>
+      <w:r>
+        <w:rPr>
+          <w:b/>
+        </w:rPr>
+        <w:t>Approved by</w:t>
+      </w:r>
+      <w:r>
+        <w:tab/>
+      </w:r>
+    </w:p>
+    <w:p>
+      <w:pPr>
         <w:pStyle w:val="FieldText"/>
         <w:rPr>
           <w:rFonts w:cs="Arial"/>
@@ -7248,14 +4704,12 @@
         </w:rPr>
         <w:t xml:space="preserve">Sir Jayvee </w:t>
       </w:r>
-      <w:proofErr w:type="spellStart"/>
       <w:r>
         <w:rPr>
           <w:rFonts w:cs="Arial"/>
         </w:rPr>
         <w:t>Cabardo</w:t>
       </w:r>
-      <w:proofErr w:type="spellEnd"/>
     </w:p>
     <w:p>
       <w:pPr>
@@ -7283,7 +4737,7 @@
       <w:r>
         <w:br w:type="page"/>
       </w:r>
-      <w:bookmarkEnd w:id="52"/>
+      <w:bookmarkEnd w:id="30"/>
     </w:p>
     <w:sectPr>
       <w:headerReference w:type="default" r:id="rId10"/>
@@ -7373,7 +4827,7 @@
         <w:sz w:val="18"/>
         <w:szCs w:val="18"/>
       </w:rPr>
-      <w:t>7</w:t>
+      <w:t>5</w:t>
     </w:r>
     <w:r>
       <w:rPr>
@@ -8546,6 +6000,119 @@
           <w:tab w:val="num" w:pos="6494"/>
         </w:tabs>
         <w:ind w:left="6494" w:hanging="360"/>
+      </w:pPr>
+      <w:rPr>
+        <w:rFonts w:ascii="Wingdings" w:hAnsi="Wingdings" w:hint="default"/>
+      </w:rPr>
+    </w:lvl>
+  </w:abstractNum>
+  <w:abstractNum w:abstractNumId="7" w15:restartNumberingAfterBreak="0">
+    <w:nsid w:val="7D9A5F3C"/>
+    <w:multiLevelType w:val="hybridMultilevel"/>
+    <w:tmpl w:val="9C74A3B8"/>
+    <w:lvl w:ilvl="0" w:tplc="04090001">
+      <w:start w:val="1"/>
+      <w:numFmt w:val="bullet"/>
+      <w:lvlText w:val=""/>
+      <w:lvlJc w:val="left"/>
+      <w:pPr>
+        <w:ind w:left="720" w:hanging="360"/>
+      </w:pPr>
+      <w:rPr>
+        <w:rFonts w:ascii="Symbol" w:hAnsi="Symbol" w:hint="default"/>
+      </w:rPr>
+    </w:lvl>
+    <w:lvl w:ilvl="1" w:tplc="04090003" w:tentative="1">
+      <w:start w:val="1"/>
+      <w:numFmt w:val="bullet"/>
+      <w:lvlText w:val="o"/>
+      <w:lvlJc w:val="left"/>
+      <w:pPr>
+        <w:ind w:left="1440" w:hanging="360"/>
+      </w:pPr>
+      <w:rPr>
+        <w:rFonts w:ascii="Courier New" w:hAnsi="Courier New" w:cs="Courier New" w:hint="default"/>
+      </w:rPr>
+    </w:lvl>
+    <w:lvl w:ilvl="2" w:tplc="04090005" w:tentative="1">
+      <w:start w:val="1"/>
+      <w:numFmt w:val="bullet"/>
+      <w:lvlText w:val=""/>
+      <w:lvlJc w:val="left"/>
+      <w:pPr>
+        <w:ind w:left="2160" w:hanging="360"/>
+      </w:pPr>
+      <w:rPr>
+        <w:rFonts w:ascii="Wingdings" w:hAnsi="Wingdings" w:hint="default"/>
+      </w:rPr>
+    </w:lvl>
+    <w:lvl w:ilvl="3" w:tplc="04090001" w:tentative="1">
+      <w:start w:val="1"/>
+      <w:numFmt w:val="bullet"/>
+      <w:lvlText w:val=""/>
+      <w:lvlJc w:val="left"/>
+      <w:pPr>
+        <w:ind w:left="2880" w:hanging="360"/>
+      </w:pPr>
+      <w:rPr>
+        <w:rFonts w:ascii="Symbol" w:hAnsi="Symbol" w:hint="default"/>
+      </w:rPr>
+    </w:lvl>
+    <w:lvl w:ilvl="4" w:tplc="04090003" w:tentative="1">
+      <w:start w:val="1"/>
+      <w:numFmt w:val="bullet"/>
+      <w:lvlText w:val="o"/>
+      <w:lvlJc w:val="left"/>
+      <w:pPr>
+        <w:ind w:left="3600" w:hanging="360"/>
+      </w:pPr>
+      <w:rPr>
+        <w:rFonts w:ascii="Courier New" w:hAnsi="Courier New" w:cs="Courier New" w:hint="default"/>
+      </w:rPr>
+    </w:lvl>
+    <w:lvl w:ilvl="5" w:tplc="04090005" w:tentative="1">
+      <w:start w:val="1"/>
+      <w:numFmt w:val="bullet"/>
+      <w:lvlText w:val=""/>
+      <w:lvlJc w:val="left"/>
+      <w:pPr>
+        <w:ind w:left="4320" w:hanging="360"/>
+      </w:pPr>
+      <w:rPr>
+        <w:rFonts w:ascii="Wingdings" w:hAnsi="Wingdings" w:hint="default"/>
+      </w:rPr>
+    </w:lvl>
+    <w:lvl w:ilvl="6" w:tplc="04090001" w:tentative="1">
+      <w:start w:val="1"/>
+      <w:numFmt w:val="bullet"/>
+      <w:lvlText w:val=""/>
+      <w:lvlJc w:val="left"/>
+      <w:pPr>
+        <w:ind w:left="5040" w:hanging="360"/>
+      </w:pPr>
+      <w:rPr>
+        <w:rFonts w:ascii="Symbol" w:hAnsi="Symbol" w:hint="default"/>
+      </w:rPr>
+    </w:lvl>
+    <w:lvl w:ilvl="7" w:tplc="04090003" w:tentative="1">
+      <w:start w:val="1"/>
+      <w:numFmt w:val="bullet"/>
+      <w:lvlText w:val="o"/>
+      <w:lvlJc w:val="left"/>
+      <w:pPr>
+        <w:ind w:left="5760" w:hanging="360"/>
+      </w:pPr>
+      <w:rPr>
+        <w:rFonts w:ascii="Courier New" w:hAnsi="Courier New" w:cs="Courier New" w:hint="default"/>
+      </w:rPr>
+    </w:lvl>
+    <w:lvl w:ilvl="8" w:tplc="04090005" w:tentative="1">
+      <w:start w:val="1"/>
+      <w:numFmt w:val="bullet"/>
+      <w:lvlText w:val=""/>
+      <w:lvlJc w:val="left"/>
+      <w:pPr>
+        <w:ind w:left="6480" w:hanging="360"/>
       </w:pPr>
       <w:rPr>
         <w:rFonts w:ascii="Wingdings" w:hAnsi="Wingdings" w:hint="default"/>
@@ -8581,6 +6148,9 @@
   </w:num>
   <w:num w:numId="10">
     <w:abstractNumId w:val="3"/>
+  </w:num>
+  <w:num w:numId="11">
+    <w:abstractNumId w:val="7"/>
   </w:num>
   <w:numIdMacAtCleanup w:val="8"/>
 </w:numbering>
@@ -10508,7 +8078,7 @@
 </file>
 
 <file path=customXml/itemProps1.xml><?xml version="1.0" encoding="utf-8"?>
-<ds:datastoreItem xmlns:ds="http://schemas.openxmlformats.org/officeDocument/2006/customXml" ds:itemID="{3CCF5456-8802-4593-B7A9-F6BD673DB102}">
+<ds:datastoreItem xmlns:ds="http://schemas.openxmlformats.org/officeDocument/2006/customXml" ds:itemID="{014FFC39-E6AF-43B7-B351-54BE2CB29A78}">
   <ds:schemaRefs>
     <ds:schemaRef ds:uri="http://schemas.openxmlformats.org/officeDocument/2006/bibliography"/>
   </ds:schemaRefs>

</xml_diff>